<commit_message>
Docs[]: updated Governance and Controls
</commit_message>
<xml_diff>
--- a/Project Initiation Document/Project Initiation Document.docx
+++ b/Project Initiation Document/Project Initiation Document.docx
@@ -1304,13 +1304,11 @@
     </w:p>
     <w:p>
       <w:r>
-        <w:t xml:space="preserve">The vision for the project is to create a mechanism to allow the temperature to be measured using a thermocouple and reported </w:t>
-      </w:r>
-      <w:proofErr w:type="spellStart"/>
-      <w:r>
-        <w:t>remot</w:t>
-      </w:r>
-      <w:proofErr w:type="spellEnd"/>
+        <w:t>The vision for the project is to create a mechanism to allow the temperature to be measured using a thermocouple and reported remot</w:t>
+      </w:r>
+      <w:r>
+        <w:t>ely.</w:t>
+      </w:r>
       <w:r>
         <w:rPr>
           <w:rFonts w:cstheme="minorHAnsi"/>
@@ -1336,10 +1334,10 @@
             <v:path o:extrusionok="f" gradientshapeok="t" o:connecttype="rect"/>
             <o:lock v:ext="edit" aspectratio="t"/>
           </v:shapetype>
-          <v:shape id="_x0000_i1025" type="#_x0000_t75" alt="" style="width:390.85pt;height:219.85pt;mso-width-percent:0;mso-height-percent:0;mso-width-percent:0;mso-height-percent:0" o:ole="">
+          <v:shape id="_x0000_i1025" type="#_x0000_t75" alt="" style="width:390.65pt;height:220pt;mso-width-percent:0;mso-height-percent:0;mso-width-percent:0;mso-height-percent:0" o:ole="">
             <v:imagedata r:id="rId8" o:title=""/>
           </v:shape>
-          <o:OLEObject Type="Embed" ProgID="PowerPoint.Slide.12" ShapeID="_x0000_i1025" DrawAspect="Content" ObjectID="_1677321575" r:id="rId9"/>
+          <o:OLEObject Type="Embed" ProgID="PowerPoint.Slide.12" ShapeID="_x0000_i1025" DrawAspect="Content" ObjectID="_1677436151" r:id="rId9"/>
         </w:object>
       </w:r>
       <w:r>
@@ -1694,8 +1692,14 @@
           <w:ilvl w:val="0"/>
           <w:numId w:val="9"/>
         </w:numPr>
-      </w:pPr>
-      <w:r>
+        <w:rPr>
+          <w:rStyle w:val="NoSpacingChar"/>
+        </w:rPr>
+      </w:pPr>
+      <w:r>
+        <w:rPr>
+          <w:rStyle w:val="NoSpacingChar"/>
+        </w:rPr>
         <w:t>Gather thermocouple readings from sensors</w:t>
       </w:r>
     </w:p>
@@ -1706,22 +1710,28 @@
           <w:ilvl w:val="0"/>
           <w:numId w:val="9"/>
         </w:numPr>
-      </w:pPr>
-      <w:r>
+        <w:rPr>
+          <w:rStyle w:val="NoSpacingChar"/>
+        </w:rPr>
+      </w:pPr>
+      <w:r>
+        <w:rPr>
+          <w:rStyle w:val="NoSpacingChar"/>
+        </w:rPr>
         <w:t xml:space="preserve">Gather </w:t>
       </w:r>
       <w:proofErr w:type="gramStart"/>
       <w:r>
-        <w:t>flow</w:t>
-      </w:r>
-      <w:r>
-        <w:t>-</w:t>
-      </w:r>
-      <w:r>
-        <w:t>rate</w:t>
+        <w:rPr>
+          <w:rStyle w:val="NoSpacingChar"/>
+        </w:rPr>
+        <w:t>flow-rate</w:t>
       </w:r>
       <w:proofErr w:type="gramEnd"/>
       <w:r>
+        <w:rPr>
+          <w:rStyle w:val="NoSpacingChar"/>
+        </w:rPr>
         <w:t xml:space="preserve"> reading from the flow-rate sensors</w:t>
       </w:r>
     </w:p>
@@ -1732,9 +1742,21 @@
           <w:ilvl w:val="0"/>
           <w:numId w:val="9"/>
         </w:numPr>
-      </w:pPr>
-      <w:r>
-        <w:t xml:space="preserve">Transmit sensor readings </w:t>
+        <w:rPr>
+          <w:rStyle w:val="NoSpacingChar"/>
+        </w:rPr>
+      </w:pPr>
+      <w:r>
+        <w:rPr>
+          <w:rStyle w:val="NoSpacingChar"/>
+        </w:rPr>
+        <w:t xml:space="preserve">Power should be calculated from the </w:t>
+      </w:r>
+      <w:r>
+        <w:rPr>
+          <w:rStyle w:val="NoSpacingChar"/>
+        </w:rPr>
+        <w:t>sensor data</w:t>
       </w:r>
     </w:p>
     <w:p>
@@ -1744,9 +1766,15 @@
           <w:ilvl w:val="0"/>
           <w:numId w:val="9"/>
         </w:numPr>
-      </w:pPr>
-      <w:r>
-        <w:t xml:space="preserve">Store thermocouple readings </w:t>
+        <w:rPr>
+          <w:rStyle w:val="NoSpacingChar"/>
+        </w:rPr>
+      </w:pPr>
+      <w:r>
+        <w:rPr>
+          <w:rStyle w:val="NoSpacingChar"/>
+        </w:rPr>
+        <w:t>On-site hardware should be able to be individually calibrated</w:t>
       </w:r>
     </w:p>
     <w:p>
@@ -1756,9 +1784,27 @@
           <w:ilvl w:val="0"/>
           <w:numId w:val="9"/>
         </w:numPr>
-      </w:pPr>
-      <w:r>
-        <w:t>Store flow-rate readings</w:t>
+        <w:rPr>
+          <w:rStyle w:val="NoSpacingChar"/>
+        </w:rPr>
+      </w:pPr>
+      <w:r>
+        <w:rPr>
+          <w:rStyle w:val="NoSpacingChar"/>
+        </w:rPr>
+        <w:t xml:space="preserve">On-site hardware should be </w:t>
+      </w:r>
+      <w:r>
+        <w:rPr>
+          <w:rStyle w:val="NoSpacingChar"/>
+        </w:rPr>
+        <w:t>secur</w:t>
+      </w:r>
+      <w:r>
+        <w:rPr>
+          <w:rStyle w:val="NoSpacingChar"/>
+        </w:rPr>
+        <w:t>e</w:t>
       </w:r>
     </w:p>
     <w:p>
@@ -1768,9 +1814,39 @@
           <w:ilvl w:val="0"/>
           <w:numId w:val="9"/>
         </w:numPr>
-      </w:pPr>
-      <w:r>
-        <w:t>Calculate the power from stored sensor data</w:t>
+        <w:rPr>
+          <w:rStyle w:val="NoSpacingChar"/>
+        </w:rPr>
+      </w:pPr>
+      <w:r>
+        <w:rPr>
+          <w:rStyle w:val="NoSpacingChar"/>
+        </w:rPr>
+        <w:t>On-site hardware should t</w:t>
+      </w:r>
+      <w:r>
+        <w:rPr>
+          <w:rStyle w:val="NoSpacingChar"/>
+        </w:rPr>
+        <w:t>ransmit sensor readings</w:t>
+      </w:r>
+      <w:r>
+        <w:rPr>
+          <w:rStyle w:val="NoSpacingChar"/>
+        </w:rPr>
+        <w:t>/calculations</w:t>
+      </w:r>
+      <w:r>
+        <w:rPr>
+          <w:rStyle w:val="NoSpacingChar"/>
+        </w:rPr>
+        <w:t xml:space="preserve"> </w:t>
+      </w:r>
+      <w:r>
+        <w:rPr>
+          <w:rStyle w:val="NoSpacingChar"/>
+        </w:rPr>
+        <w:t>securely</w:t>
       </w:r>
     </w:p>
     <w:p>
@@ -1780,9 +1856,27 @@
           <w:ilvl w:val="0"/>
           <w:numId w:val="9"/>
         </w:numPr>
-      </w:pPr>
-      <w:r>
-        <w:t xml:space="preserve">Visualisation of power output for each antenna </w:t>
+        <w:rPr>
+          <w:rStyle w:val="NoSpacingChar"/>
+        </w:rPr>
+      </w:pPr>
+      <w:r>
+        <w:rPr>
+          <w:rStyle w:val="NoSpacingChar"/>
+        </w:rPr>
+        <w:t>Sensor</w:t>
+      </w:r>
+      <w:r>
+        <w:rPr>
+          <w:rStyle w:val="NoSpacingChar"/>
+        </w:rPr>
+        <w:t xml:space="preserve"> readings</w:t>
+      </w:r>
+      <w:r>
+        <w:rPr>
+          <w:rStyle w:val="NoSpacingChar"/>
+        </w:rPr>
+        <w:t xml:space="preserve"> should be stored securely</w:t>
       </w:r>
     </w:p>
     <w:p>
@@ -1792,9 +1886,15 @@
           <w:ilvl w:val="0"/>
           <w:numId w:val="9"/>
         </w:numPr>
-      </w:pPr>
-      <w:r>
-        <w:t>Have secure logon for raspberry pi’s</w:t>
+        <w:rPr>
+          <w:rStyle w:val="NoSpacingChar"/>
+        </w:rPr>
+      </w:pPr>
+      <w:r>
+        <w:rPr>
+          <w:rStyle w:val="NoSpacingChar"/>
+        </w:rPr>
+        <w:t>A remote user should be able to view stored sensor readings for each transmitter</w:t>
       </w:r>
     </w:p>
     <w:p>
@@ -1804,9 +1904,15 @@
           <w:ilvl w:val="0"/>
           <w:numId w:val="9"/>
         </w:numPr>
-      </w:pPr>
-      <w:r>
-        <w:t>Have a secure login system to database</w:t>
+        <w:rPr>
+          <w:rStyle w:val="NoSpacingChar"/>
+        </w:rPr>
+      </w:pPr>
+      <w:r>
+        <w:rPr>
+          <w:rStyle w:val="NoSpacingChar"/>
+        </w:rPr>
+        <w:t>The visualisation software should be secured against unauthorised access</w:t>
       </w:r>
     </w:p>
     <w:p>
@@ -1816,9 +1922,48 @@
           <w:ilvl w:val="0"/>
           <w:numId w:val="9"/>
         </w:numPr>
-      </w:pPr>
-      <w:r>
-        <w:t>Require sign in to Grafana dashboard</w:t>
+        <w:rPr>
+          <w:rStyle w:val="NoSpacingChar"/>
+        </w:rPr>
+      </w:pPr>
+      <w:r>
+        <w:rPr>
+          <w:rStyle w:val="NoSpacingChar"/>
+        </w:rPr>
+        <w:t>Thermocouples should be able to withstand temperatures of up to 100˚C.</w:t>
+      </w:r>
+    </w:p>
+    <w:p>
+      <w:pPr>
+        <w:pStyle w:val="NoSpacing"/>
+        <w:numPr>
+          <w:ilvl w:val="0"/>
+          <w:numId w:val="9"/>
+        </w:numPr>
+        <w:rPr>
+          <w:rStyle w:val="NoSpacingChar"/>
+        </w:rPr>
+      </w:pPr>
+      <w:r>
+        <w:rPr>
+          <w:rStyle w:val="NoSpacingChar"/>
+        </w:rPr>
+        <w:t>Thermocouples should have a differential accuracy of 0.05˚C.</w:t>
+      </w:r>
+    </w:p>
+    <w:p>
+      <w:pPr>
+        <w:pStyle w:val="NoSpacing"/>
+        <w:numPr>
+          <w:ilvl w:val="0"/>
+          <w:numId w:val="9"/>
+        </w:numPr>
+      </w:pPr>
+      <w:r>
+        <w:rPr>
+          <w:rStyle w:val="NoSpacingChar"/>
+        </w:rPr>
+        <w:t>Hardware should cost no-more than £200 per test load.</w:t>
       </w:r>
     </w:p>
     <w:p>
@@ -1847,16 +1992,44 @@
           <w:numId w:val="10"/>
         </w:numPr>
         <w:rPr>
-          <w:sz w:val="24"/>
-          <w:szCs w:val="24"/>
-        </w:rPr>
-      </w:pPr>
-      <w:r>
-        <w:rPr>
-          <w:sz w:val="24"/>
-          <w:szCs w:val="24"/>
-        </w:rPr>
-        <w:t>Simulate thermocouples</w:t>
+          <w:rStyle w:val="NoSpacingChar"/>
+        </w:rPr>
+      </w:pPr>
+      <w:r>
+        <w:rPr>
+          <w:rStyle w:val="NoSpacingChar"/>
+        </w:rPr>
+        <w:t>Visualis</w:t>
+      </w:r>
+      <w:r>
+        <w:rPr>
+          <w:rStyle w:val="NoSpacingChar"/>
+        </w:rPr>
+        <w:t>e</w:t>
+      </w:r>
+      <w:r>
+        <w:rPr>
+          <w:rStyle w:val="NoSpacingChar"/>
+        </w:rPr>
+        <w:t xml:space="preserve"> </w:t>
+      </w:r>
+      <w:r>
+        <w:rPr>
+          <w:rStyle w:val="NoSpacingChar"/>
+        </w:rPr>
+        <w:t>the sensor readings</w:t>
+      </w:r>
+      <w:r>
+        <w:rPr>
+          <w:rStyle w:val="NoSpacingChar"/>
+        </w:rPr>
+        <w:t xml:space="preserve"> for each </w:t>
+      </w:r>
+      <w:r>
+        <w:rPr>
+          <w:rStyle w:val="NoSpacingChar"/>
+        </w:rPr>
+        <w:t>transmitter</w:t>
       </w:r>
     </w:p>
     <w:p>
@@ -1866,31 +2039,12 @@
           <w:ilvl w:val="0"/>
           <w:numId w:val="10"/>
         </w:numPr>
-        <w:rPr>
-          <w:sz w:val="24"/>
-          <w:szCs w:val="24"/>
-        </w:rPr>
-      </w:pPr>
-      <w:r>
-        <w:rPr>
-          <w:sz w:val="24"/>
-          <w:szCs w:val="24"/>
-        </w:rPr>
-        <w:t>Have</w:t>
-      </w:r>
-      <w:r>
-        <w:rPr>
-          <w:sz w:val="24"/>
-          <w:szCs w:val="24"/>
-        </w:rPr>
-        <w:t xml:space="preserve"> </w:t>
-      </w:r>
-      <w:r>
-        <w:rPr>
-          <w:sz w:val="24"/>
-          <w:szCs w:val="24"/>
-        </w:rPr>
-        <w:t>a test harness</w:t>
+      </w:pPr>
+      <w:r>
+        <w:rPr>
+          <w:rStyle w:val="NoSpacingChar"/>
+        </w:rPr>
+        <w:t>Display historical sensor data for each transmitter</w:t>
       </w:r>
     </w:p>
     <w:p>
@@ -1901,26 +2055,103 @@
           <w:numId w:val="10"/>
         </w:numPr>
         <w:rPr>
-          <w:sz w:val="24"/>
-          <w:szCs w:val="24"/>
-        </w:rPr>
-      </w:pPr>
-      <w:r>
-        <w:rPr>
-          <w:sz w:val="24"/>
-          <w:szCs w:val="24"/>
-        </w:rPr>
-        <w:t xml:space="preserve">Alerts </w:t>
-      </w:r>
-      <w:r>
-        <w:rPr>
-          <w:sz w:val="24"/>
-          <w:szCs w:val="24"/>
-        </w:rPr>
-        <w:t>for changes in power/temperature/no connection</w:t>
-      </w:r>
-    </w:p>
-    <w:p/>
+          <w:rStyle w:val="NoSpacingChar"/>
+        </w:rPr>
+      </w:pPr>
+      <w:r>
+        <w:rPr>
+          <w:rStyle w:val="NoSpacingChar"/>
+        </w:rPr>
+        <w:t>Thermocouples should be able to be simulated for testing purposes.</w:t>
+      </w:r>
+    </w:p>
+    <w:p>
+      <w:pPr>
+        <w:pStyle w:val="NoSpacing"/>
+        <w:numPr>
+          <w:ilvl w:val="0"/>
+          <w:numId w:val="10"/>
+        </w:numPr>
+        <w:rPr>
+          <w:rStyle w:val="NoSpacingChar"/>
+        </w:rPr>
+      </w:pPr>
+      <w:r>
+        <w:rPr>
+          <w:rStyle w:val="NoSpacingChar"/>
+        </w:rPr>
+        <w:t>There should be a test harness</w:t>
+      </w:r>
+    </w:p>
+    <w:p>
+      <w:pPr>
+        <w:pStyle w:val="NoSpacing"/>
+        <w:numPr>
+          <w:ilvl w:val="0"/>
+          <w:numId w:val="10"/>
+        </w:numPr>
+        <w:rPr>
+          <w:rStyle w:val="NoSpacingChar"/>
+        </w:rPr>
+      </w:pPr>
+      <w:r>
+        <w:rPr>
+          <w:rStyle w:val="NoSpacingChar"/>
+        </w:rPr>
+        <w:t>The system should detect and raise a</w:t>
+      </w:r>
+      <w:r>
+        <w:rPr>
+          <w:rStyle w:val="NoSpacingChar"/>
+        </w:rPr>
+        <w:t xml:space="preserve">lerts for </w:t>
+      </w:r>
+      <w:r>
+        <w:rPr>
+          <w:rStyle w:val="NoSpacingChar"/>
+        </w:rPr>
+        <w:t xml:space="preserve">anomalies in </w:t>
+      </w:r>
+      <w:r>
+        <w:rPr>
+          <w:rStyle w:val="NoSpacingChar"/>
+        </w:rPr>
+        <w:t>power</w:t>
+      </w:r>
+      <w:r>
+        <w:rPr>
+          <w:rStyle w:val="NoSpacingChar"/>
+        </w:rPr>
+        <w:t>/</w:t>
+      </w:r>
+      <w:r>
+        <w:rPr>
+          <w:rStyle w:val="NoSpacingChar"/>
+        </w:rPr>
+        <w:t>temperature</w:t>
+      </w:r>
+      <w:r>
+        <w:rPr>
+          <w:rStyle w:val="NoSpacingChar"/>
+        </w:rPr>
+        <w:t xml:space="preserve"> readings, including response timeouts.</w:t>
+      </w:r>
+    </w:p>
+    <w:p>
+      <w:pPr>
+        <w:pStyle w:val="NoSpacing"/>
+        <w:ind w:left="720"/>
+        <w:rPr>
+          <w:rStyle w:val="NoSpacingChar"/>
+        </w:rPr>
+      </w:pPr>
+    </w:p>
+    <w:p>
+      <w:pPr>
+        <w:pStyle w:val="NoSpacing"/>
+        <w:ind w:left="720"/>
+      </w:pPr>
+    </w:p>
     <w:p>
       <w:pPr>
         <w:pStyle w:val="Heading1"/>
@@ -1928,6 +2159,7 @@
       <w:bookmarkStart w:id="8" w:name="_Toc45542516"/>
       <w:bookmarkStart w:id="9" w:name="_Toc64542897"/>
       <w:r>
+        <w:lastRenderedPageBreak/>
         <w:t>Key Stakeholders</w:t>
       </w:r>
       <w:bookmarkEnd w:id="8"/>
@@ -2197,7 +2429,6 @@
                 <w:b w:val="0"/>
                 <w:bCs w:val="0"/>
               </w:rPr>
-              <w:lastRenderedPageBreak/>
               <w:t>Klea</w:t>
             </w:r>
             <w:proofErr w:type="spellEnd"/>
@@ -2206,17 +2437,8 @@
                 <w:b w:val="0"/>
                 <w:bCs w:val="0"/>
               </w:rPr>
-              <w:t xml:space="preserve"> </w:t>
-            </w:r>
-            <w:proofErr w:type="spellStart"/>
-            <w:r>
-              <w:rPr>
-                <w:b w:val="0"/>
-                <w:bCs w:val="0"/>
-              </w:rPr>
-              <w:t>Cengu</w:t>
-            </w:r>
-            <w:proofErr w:type="spellEnd"/>
+              <w:t xml:space="preserve"> Cengu</w:t>
+            </w:r>
           </w:p>
         </w:tc>
         <w:tc>
@@ -2446,6 +2668,161 @@
           </w:p>
         </w:tc>
       </w:tr>
+      <w:tr>
+        <w:trPr>
+          <w:cnfStyle w:val="000000100000" w:firstRow="0" w:lastRow="0" w:firstColumn="0" w:lastColumn="0" w:oddVBand="0" w:evenVBand="0" w:oddHBand="1" w:evenHBand="0" w:firstRowFirstColumn="0" w:firstRowLastColumn="0" w:lastRowFirstColumn="0" w:lastRowLastColumn="0"/>
+        </w:trPr>
+        <w:tc>
+          <w:tcPr>
+            <w:cnfStyle w:val="001000000000" w:firstRow="0" w:lastRow="0" w:firstColumn="1" w:lastColumn="0" w:oddVBand="0" w:evenVBand="0" w:oddHBand="0" w:evenHBand="0" w:firstRowFirstColumn="0" w:firstRowLastColumn="0" w:lastRowFirstColumn="0" w:lastRowLastColumn="0"/>
+            <w:tcW w:w="2547" w:type="dxa"/>
+          </w:tcPr>
+          <w:p>
+            <w:r>
+              <w:rPr>
+                <w:b w:val="0"/>
+                <w:bCs w:val="0"/>
+              </w:rPr>
+              <w:t>Temperature Monitoring</w:t>
+            </w:r>
+            <w:r>
+              <w:t xml:space="preserve"> </w:t>
+            </w:r>
+            <w:r>
+              <w:rPr>
+                <w:b w:val="0"/>
+                <w:bCs w:val="0"/>
+              </w:rPr>
+              <w:t>Attendant</w:t>
+            </w:r>
+          </w:p>
+        </w:tc>
+        <w:tc>
+          <w:tcPr>
+            <w:tcW w:w="6469" w:type="dxa"/>
+          </w:tcPr>
+          <w:p>
+            <w:pPr>
+              <w:cnfStyle w:val="000000100000" w:firstRow="0" w:lastRow="0" w:firstColumn="0" w:lastColumn="0" w:oddVBand="0" w:evenVBand="0" w:oddHBand="1" w:evenHBand="0" w:firstRowFirstColumn="0" w:firstRowLastColumn="0" w:lastRowFirstColumn="0" w:lastRowLastColumn="0"/>
+            </w:pPr>
+            <w:r>
+              <w:t>The end user who will monitor the incoming messages through the provided visualisation software.</w:t>
+            </w:r>
+          </w:p>
+        </w:tc>
+      </w:tr>
+      <w:tr>
+        <w:tc>
+          <w:tcPr>
+            <w:cnfStyle w:val="001000000000" w:firstRow="0" w:lastRow="0" w:firstColumn="1" w:lastColumn="0" w:oddVBand="0" w:evenVBand="0" w:oddHBand="0" w:evenHBand="0" w:firstRowFirstColumn="0" w:firstRowLastColumn="0" w:lastRowFirstColumn="0" w:lastRowLastColumn="0"/>
+            <w:tcW w:w="2547" w:type="dxa"/>
+          </w:tcPr>
+          <w:p>
+            <w:pPr>
+              <w:pStyle w:val="NoSpacing"/>
+              <w:rPr>
+                <w:b w:val="0"/>
+                <w:bCs w:val="0"/>
+              </w:rPr>
+            </w:pPr>
+            <w:r>
+              <w:rPr>
+                <w:b w:val="0"/>
+                <w:bCs w:val="0"/>
+              </w:rPr>
+              <w:t>On-Site Engineer</w:t>
+            </w:r>
+          </w:p>
+        </w:tc>
+        <w:tc>
+          <w:tcPr>
+            <w:tcW w:w="6469" w:type="dxa"/>
+          </w:tcPr>
+          <w:p>
+            <w:pPr>
+              <w:cnfStyle w:val="000000000000" w:firstRow="0" w:lastRow="0" w:firstColumn="0" w:lastColumn="0" w:oddVBand="0" w:evenVBand="0" w:oddHBand="0" w:evenHBand="0" w:firstRowFirstColumn="0" w:firstRowLastColumn="0" w:lastRowFirstColumn="0" w:lastRowLastColumn="0"/>
+            </w:pPr>
+            <w:r>
+              <w:t>An engineer who may be required to recalibrate the hardware on-site.</w:t>
+            </w:r>
+          </w:p>
+        </w:tc>
+      </w:tr>
+      <w:tr>
+        <w:trPr>
+          <w:cnfStyle w:val="000000100000" w:firstRow="0" w:lastRow="0" w:firstColumn="0" w:lastColumn="0" w:oddVBand="0" w:evenVBand="0" w:oddHBand="1" w:evenHBand="0" w:firstRowFirstColumn="0" w:firstRowLastColumn="0" w:lastRowFirstColumn="0" w:lastRowLastColumn="0"/>
+        </w:trPr>
+        <w:tc>
+          <w:tcPr>
+            <w:cnfStyle w:val="001000000000" w:firstRow="0" w:lastRow="0" w:firstColumn="1" w:lastColumn="0" w:oddVBand="0" w:evenVBand="0" w:oddHBand="0" w:evenHBand="0" w:firstRowFirstColumn="0" w:firstRowLastColumn="0" w:lastRowFirstColumn="0" w:lastRowLastColumn="0"/>
+            <w:tcW w:w="2547" w:type="dxa"/>
+          </w:tcPr>
+          <w:p>
+            <w:pPr>
+              <w:rPr>
+                <w:b w:val="0"/>
+                <w:bCs w:val="0"/>
+              </w:rPr>
+            </w:pPr>
+            <w:r>
+              <w:rPr>
+                <w:b w:val="0"/>
+                <w:bCs w:val="0"/>
+              </w:rPr>
+              <w:t>System Administrator</w:t>
+            </w:r>
+          </w:p>
+        </w:tc>
+        <w:tc>
+          <w:tcPr>
+            <w:tcW w:w="6469" w:type="dxa"/>
+          </w:tcPr>
+          <w:p>
+            <w:pPr>
+              <w:cnfStyle w:val="000000100000" w:firstRow="0" w:lastRow="0" w:firstColumn="0" w:lastColumn="0" w:oddVBand="0" w:evenVBand="0" w:oddHBand="1" w:evenHBand="0" w:firstRowFirstColumn="0" w:firstRowLastColumn="0" w:lastRowFirstColumn="0" w:lastRowLastColumn="0"/>
+            </w:pPr>
+            <w:r>
+              <w:t>An administrator who will need unrestricted access to any component of the system including data storage.</w:t>
+            </w:r>
+          </w:p>
+        </w:tc>
+      </w:tr>
+      <w:tr>
+        <w:tc>
+          <w:tcPr>
+            <w:cnfStyle w:val="001000000000" w:firstRow="0" w:lastRow="0" w:firstColumn="1" w:lastColumn="0" w:oddVBand="0" w:evenVBand="0" w:oddHBand="0" w:evenHBand="0" w:firstRowFirstColumn="0" w:firstRowLastColumn="0" w:lastRowFirstColumn="0" w:lastRowLastColumn="0"/>
+            <w:tcW w:w="2547" w:type="dxa"/>
+          </w:tcPr>
+          <w:p>
+            <w:pPr>
+              <w:rPr>
+                <w:b w:val="0"/>
+                <w:bCs w:val="0"/>
+              </w:rPr>
+            </w:pPr>
+            <w:r>
+              <w:rPr>
+                <w:b w:val="0"/>
+                <w:bCs w:val="0"/>
+              </w:rPr>
+              <w:t>Governing Body</w:t>
+            </w:r>
+          </w:p>
+        </w:tc>
+        <w:tc>
+          <w:tcPr>
+            <w:tcW w:w="6469" w:type="dxa"/>
+          </w:tcPr>
+          <w:p>
+            <w:pPr>
+              <w:cnfStyle w:val="000000000000" w:firstRow="0" w:lastRow="0" w:firstColumn="0" w:lastColumn="0" w:oddVBand="0" w:evenVBand="0" w:oddHBand="0" w:evenHBand="0" w:firstRowFirstColumn="0" w:firstRowLastColumn="0" w:lastRowFirstColumn="0" w:lastRowLastColumn="0"/>
+            </w:pPr>
+            <w:r>
+              <w:t>An organisation that requires the system to adhere to safety guidelines and policies.</w:t>
+            </w:r>
+          </w:p>
+        </w:tc>
+      </w:tr>
     </w:tbl>
     <w:p>
       <w:pPr>
@@ -2456,12 +2833,132 @@
     </w:p>
     <w:p>
       <w:pPr>
+        <w:pStyle w:val="ListParagraph"/>
+        <w:spacing w:after="0"/>
+        <w:ind w:left="0"/>
+      </w:pPr>
+    </w:p>
+    <w:p>
+      <w:pPr>
+        <w:pStyle w:val="ListParagraph"/>
+        <w:spacing w:after="0"/>
+        <w:ind w:left="0"/>
+      </w:pPr>
+    </w:p>
+    <w:p>
+      <w:pPr>
+        <w:pStyle w:val="ListParagraph"/>
+        <w:spacing w:after="0"/>
+        <w:ind w:left="0"/>
+      </w:pPr>
+    </w:p>
+    <w:p>
+      <w:pPr>
+        <w:pStyle w:val="ListParagraph"/>
+        <w:spacing w:after="0"/>
+        <w:ind w:left="0"/>
+      </w:pPr>
+    </w:p>
+    <w:p>
+      <w:pPr>
+        <w:pStyle w:val="ListParagraph"/>
+        <w:spacing w:after="0"/>
+        <w:ind w:left="0"/>
+      </w:pPr>
+    </w:p>
+    <w:p>
+      <w:pPr>
+        <w:pStyle w:val="ListParagraph"/>
+        <w:spacing w:after="0"/>
+        <w:ind w:left="0"/>
+      </w:pPr>
+    </w:p>
+    <w:p>
+      <w:pPr>
+        <w:pStyle w:val="ListParagraph"/>
+        <w:spacing w:after="0"/>
+        <w:ind w:left="0"/>
+      </w:pPr>
+    </w:p>
+    <w:p>
+      <w:pPr>
+        <w:pStyle w:val="ListParagraph"/>
+        <w:spacing w:after="0"/>
+        <w:ind w:left="0"/>
+      </w:pPr>
+    </w:p>
+    <w:p>
+      <w:pPr>
+        <w:pStyle w:val="ListParagraph"/>
+        <w:spacing w:after="0"/>
+        <w:ind w:left="0"/>
+      </w:pPr>
+    </w:p>
+    <w:p>
+      <w:pPr>
+        <w:pStyle w:val="ListParagraph"/>
+        <w:spacing w:after="0"/>
+        <w:ind w:left="0"/>
+      </w:pPr>
+    </w:p>
+    <w:p>
+      <w:pPr>
+        <w:pStyle w:val="ListParagraph"/>
+        <w:spacing w:after="0"/>
+        <w:ind w:left="0"/>
+      </w:pPr>
+    </w:p>
+    <w:p>
+      <w:pPr>
+        <w:pStyle w:val="ListParagraph"/>
+        <w:spacing w:after="0"/>
+        <w:ind w:left="0"/>
+      </w:pPr>
+    </w:p>
+    <w:p>
+      <w:pPr>
+        <w:pStyle w:val="ListParagraph"/>
+        <w:spacing w:after="0"/>
+        <w:ind w:left="0"/>
+      </w:pPr>
+    </w:p>
+    <w:p>
+      <w:pPr>
+        <w:pStyle w:val="ListParagraph"/>
+        <w:spacing w:after="0"/>
+        <w:ind w:left="0"/>
+      </w:pPr>
+    </w:p>
+    <w:p>
+      <w:pPr>
+        <w:pStyle w:val="ListParagraph"/>
+        <w:spacing w:after="0"/>
+        <w:ind w:left="0"/>
+      </w:pPr>
+    </w:p>
+    <w:p>
+      <w:pPr>
+        <w:pStyle w:val="ListParagraph"/>
+        <w:spacing w:after="0"/>
+        <w:ind w:left="0"/>
+      </w:pPr>
+    </w:p>
+    <w:p>
+      <w:pPr>
+        <w:pStyle w:val="ListParagraph"/>
+        <w:spacing w:after="0"/>
+        <w:ind w:left="0"/>
+      </w:pPr>
+    </w:p>
+    <w:p>
+      <w:pPr>
         <w:pStyle w:val="Heading1"/>
       </w:pPr>
       <w:bookmarkStart w:id="14" w:name="_Toc45542519"/>
       <w:bookmarkStart w:id="15" w:name="_Toc64542900"/>
       <w:bookmarkStart w:id="16" w:name="_Toc403057932"/>
       <w:r>
+        <w:lastRenderedPageBreak/>
         <w:t>Plan</w:t>
       </w:r>
       <w:bookmarkEnd w:id="14"/>
@@ -2506,29 +3003,11 @@
         </w:rPr>
         <w:t xml:space="preserve"> </w:t>
       </w:r>
-    </w:p>
-    <w:p>
-      <w:pPr>
-        <w:pStyle w:val="ListParagraph"/>
-        <w:numPr>
-          <w:ilvl w:val="0"/>
-          <w:numId w:val="6"/>
-        </w:numPr>
-        <w:rPr>
-          <w:i/>
-          <w:iCs/>
-          <w:color w:val="FF0000"/>
-          <w:highlight w:val="yellow"/>
-        </w:rPr>
-      </w:pPr>
-      <w:r>
-        <w:rPr>
-          <w:i/>
-          <w:iCs/>
-          <w:color w:val="FF0000"/>
-          <w:highlight w:val="yellow"/>
-        </w:rPr>
-        <w:t>Include software that we intend to use</w:t>
+      <w:r>
+        <w:rPr>
+          <w:color w:val="000000" w:themeColor="text1"/>
+        </w:rPr>
+        <w:t xml:space="preserve"> The architecture diagram also includes the software we are intending to use.</w:t>
       </w:r>
     </w:p>
     <w:p>
@@ -2541,10 +3020,11 @@
         <w:rPr>
           <w:rFonts w:cstheme="minorHAnsi"/>
           <w:noProof/>
+          <w:lang w:eastAsia="en-GB"/>
         </w:rPr>
         <w:drawing>
-          <wp:inline distT="0" distB="0" distL="0" distR="0" wp14:anchorId="3FD0EAA1" wp14:editId="457E9AB0">
-            <wp:extent cx="5731510" cy="4358005"/>
+          <wp:inline distT="0" distB="0" distL="0" distR="0" wp14:anchorId="2A03FF9F" wp14:editId="5D2FB8AB">
+            <wp:extent cx="5731510" cy="3989705"/>
             <wp:effectExtent l="0" t="0" r="0" b="0"/>
             <wp:docPr id="1" name="Picture 1" descr="Diagram&#10;&#10;Description automatically generated"/>
             <wp:cNvGraphicFramePr>
@@ -2558,13 +3038,7 @@
                     <pic:cNvPicPr/>
                   </pic:nvPicPr>
                   <pic:blipFill>
-                    <a:blip r:embed="rId10">
-                      <a:extLst>
-                        <a:ext uri="{28A0092B-C50C-407E-A947-70E740481C1C}">
-                          <a14:useLocalDpi xmlns:a14="http://schemas.microsoft.com/office/drawing/2010/main" val="0"/>
-                        </a:ext>
-                      </a:extLst>
-                    </a:blip>
+                    <a:blip r:embed="rId10"/>
                     <a:stretch>
                       <a:fillRect/>
                     </a:stretch>
@@ -2572,7 +3046,7 @@
                   <pic:spPr>
                     <a:xfrm>
                       <a:off x="0" y="0"/>
-                      <a:ext cx="5731510" cy="4358005"/>
+                      <a:ext cx="5731510" cy="3989705"/>
                     </a:xfrm>
                     <a:prstGeom prst="rect">
                       <a:avLst/>
@@ -2651,7 +3125,6 @@
         <w:rPr>
           <w:color w:val="000000" w:themeColor="text1"/>
         </w:rPr>
-        <w:lastRenderedPageBreak/>
         <w:t>Key stakeholders will be available for the required oversight/governance</w:t>
       </w:r>
     </w:p>
@@ -2766,6 +3239,7 @@
       <w:bookmarkStart w:id="23" w:name="_Toc45542523"/>
       <w:bookmarkStart w:id="24" w:name="_Toc64542904"/>
       <w:r>
+        <w:lastRenderedPageBreak/>
         <w:t>Schedule</w:t>
       </w:r>
       <w:bookmarkEnd w:id="23"/>
@@ -2907,106 +3381,164 @@
     <w:p>
       <w:pPr>
         <w:rPr>
-          <w:i/>
-          <w:iCs/>
-          <w:color w:val="FF0000"/>
-        </w:rPr>
-      </w:pPr>
-      <w:r>
-        <w:rPr>
-          <w:i/>
-          <w:iCs/>
-          <w:color w:val="FF0000"/>
-        </w:rPr>
-        <w:t>Provide a link to the location of project documentation incl.:</w:t>
-      </w:r>
-    </w:p>
-    <w:p>
-      <w:pPr>
-        <w:rPr>
-          <w:i/>
-          <w:iCs/>
-          <w:color w:val="FF0000"/>
-        </w:rPr>
-      </w:pPr>
-      <w:r>
-        <w:rPr>
-          <w:i/>
-          <w:iCs/>
-          <w:color w:val="FF0000"/>
-        </w:rPr>
-        <w:t>Project plan</w:t>
-      </w:r>
-    </w:p>
-    <w:p>
-      <w:pPr>
-        <w:rPr>
-          <w:i/>
-          <w:iCs/>
-          <w:color w:val="FF0000"/>
-        </w:rPr>
-      </w:pPr>
-      <w:r>
-        <w:rPr>
-          <w:i/>
-          <w:iCs/>
-          <w:color w:val="FF0000"/>
-        </w:rPr>
-        <w:t>Project registers (incl. risks, issues, actions etc.)</w:t>
-      </w:r>
-    </w:p>
-    <w:p>
-      <w:pPr>
-        <w:rPr>
-          <w:i/>
-          <w:iCs/>
-          <w:color w:val="FF0000"/>
-        </w:rPr>
-      </w:pPr>
-      <w:r>
-        <w:rPr>
-          <w:i/>
-          <w:iCs/>
-          <w:color w:val="FF0000"/>
-        </w:rPr>
-        <w:t>Other phase/workstream/team/supplier specific documentation folders</w:t>
-      </w:r>
-    </w:p>
-    <w:p>
-      <w:pPr>
-        <w:rPr>
-          <w:i/>
-          <w:iCs/>
-          <w:color w:val="FF0000"/>
-        </w:rPr>
-      </w:pPr>
-      <w:r>
-        <w:rPr>
-          <w:i/>
-          <w:iCs/>
-          <w:color w:val="FF0000"/>
-        </w:rPr>
-        <w:t>Briefly describe how project governance will work (e.g. weekly team meeting to review schedule, risks and issues), and how project reporting will work (e.g. weekly project status report in standard PMO format to project sponsor and team).</w:t>
-      </w:r>
-    </w:p>
-    <w:p>
-      <w:pPr>
-        <w:rPr>
-          <w:i/>
-          <w:iCs/>
-          <w:color w:val="FF0000"/>
-        </w:rPr>
-      </w:pPr>
-      <w:r>
-        <w:rPr>
-          <w:i/>
-          <w:iCs/>
-          <w:color w:val="FF0000"/>
-        </w:rPr>
-        <w:t>Only if it they are non-standard, briefly describe how risks, issues, changes and quality will be managed.</w:t>
-      </w:r>
-    </w:p>
-    <w:p/>
+          <w:color w:val="000000" w:themeColor="text1"/>
+        </w:rPr>
+      </w:pPr>
+      <w:r>
+        <w:rPr>
+          <w:color w:val="000000" w:themeColor="text1"/>
+        </w:rPr>
+        <w:t>The link provided below will provide you access to the documentation of our Wiki page on GitHub:</w:t>
+      </w:r>
+    </w:p>
+    <w:p>
+      <w:pPr>
+        <w:rPr>
+          <w:color w:val="000000" w:themeColor="text1"/>
+        </w:rPr>
+      </w:pPr>
+      <w:r>
+        <w:rPr>
+          <w:color w:val="000000" w:themeColor="text1"/>
+        </w:rPr>
+        <w:t xml:space="preserve">Wiki: </w:t>
+      </w:r>
+      <w:hyperlink r:id="rId12" w:history="1">
+        <w:r>
+          <w:rPr>
+            <w:rStyle w:val="Hyperlink"/>
+          </w:rPr>
+          <w:t>https://github.com/mattdear/temperature_transmitter/wiki</w:t>
+        </w:r>
+      </w:hyperlink>
+    </w:p>
+    <w:p>
+      <w:pPr>
+        <w:rPr>
+          <w:color w:val="000000" w:themeColor="text1"/>
+        </w:rPr>
+      </w:pPr>
+    </w:p>
+    <w:p>
+      <w:pPr>
+        <w:rPr>
+          <w:color w:val="000000" w:themeColor="text1"/>
+        </w:rPr>
+      </w:pPr>
+      <w:r>
+        <w:rPr>
+          <w:color w:val="000000" w:themeColor="text1"/>
+        </w:rPr>
+        <w:t>Our p</w:t>
+      </w:r>
+      <w:r>
+        <w:rPr>
+          <w:color w:val="000000" w:themeColor="text1"/>
+        </w:rPr>
+        <w:t>roject register</w:t>
+      </w:r>
+      <w:r>
+        <w:rPr>
+          <w:color w:val="000000" w:themeColor="text1"/>
+        </w:rPr>
+        <w:t xml:space="preserve"> of issues can be accessible with the link provided below:</w:t>
+      </w:r>
+      <w:r>
+        <w:rPr>
+          <w:color w:val="000000" w:themeColor="text1"/>
+        </w:rPr>
+        <w:t xml:space="preserve"> </w:t>
+      </w:r>
+    </w:p>
+    <w:p>
+      <w:pPr>
+        <w:rPr>
+          <w:color w:val="000000" w:themeColor="text1"/>
+        </w:rPr>
+      </w:pPr>
+      <w:hyperlink r:id="rId13" w:history="1">
+        <w:r>
+          <w:rPr>
+            <w:rStyle w:val="Hyperlink"/>
+          </w:rPr>
+          <w:t>https://github.com/mattdear/temperature_transmitter/issues?q=is%3Aopen+is%3Aissue</w:t>
+        </w:r>
+      </w:hyperlink>
+      <w:r>
+        <w:rPr>
+          <w:color w:val="000000" w:themeColor="text1"/>
+        </w:rPr>
+        <w:t xml:space="preserve"> </w:t>
+      </w:r>
+    </w:p>
+    <w:p>
+      <w:pPr>
+        <w:rPr>
+          <w:color w:val="000000" w:themeColor="text1"/>
+        </w:rPr>
+      </w:pPr>
+    </w:p>
+    <w:p>
+      <w:pPr>
+        <w:rPr>
+          <w:color w:val="000000" w:themeColor="text1"/>
+        </w:rPr>
+      </w:pPr>
+      <w:r>
+        <w:rPr>
+          <w:color w:val="000000" w:themeColor="text1"/>
+        </w:rPr>
+        <w:t>The governance of the team can be depicted in the team structure diagram. It was initially agreed that there would be 2 team meetings a week that are scheduled on Tuesdays and Thursdays.</w:t>
+      </w:r>
+    </w:p>
+    <w:p>
+      <w:pPr>
+        <w:rPr>
+          <w:color w:val="000000" w:themeColor="text1"/>
+        </w:rPr>
+      </w:pPr>
+      <w:r>
+        <w:rPr>
+          <w:noProof/>
+          <w:color w:val="000000" w:themeColor="text1"/>
+        </w:rPr>
+        <w:drawing>
+          <wp:inline distT="0" distB="0" distL="0" distR="0" wp14:anchorId="032157BD" wp14:editId="4DD1EE47">
+            <wp:extent cx="5731510" cy="1737995"/>
+            <wp:effectExtent l="0" t="0" r="0" b="1905"/>
+            <wp:docPr id="4" name="Picture 4" descr="Diagram&#10;&#10;Description automatically generated"/>
+            <wp:cNvGraphicFramePr>
+              <a:graphicFrameLocks xmlns:a="http://schemas.openxmlformats.org/drawingml/2006/main" noChangeAspect="1"/>
+            </wp:cNvGraphicFramePr>
+            <a:graphic xmlns:a="http://schemas.openxmlformats.org/drawingml/2006/main">
+              <a:graphicData uri="http://schemas.openxmlformats.org/drawingml/2006/picture">
+                <pic:pic xmlns:pic="http://schemas.openxmlformats.org/drawingml/2006/picture">
+                  <pic:nvPicPr>
+                    <pic:cNvPr id="4" name="Picture 4" descr="Diagram&#10;&#10;Description automatically generated"/>
+                    <pic:cNvPicPr/>
+                  </pic:nvPicPr>
+                  <pic:blipFill>
+                    <a:blip r:embed="rId14"/>
+                    <a:stretch>
+                      <a:fillRect/>
+                    </a:stretch>
+                  </pic:blipFill>
+                  <pic:spPr>
+                    <a:xfrm>
+                      <a:off x="0" y="0"/>
+                      <a:ext cx="5731510" cy="1737995"/>
+                    </a:xfrm>
+                    <a:prstGeom prst="rect">
+                      <a:avLst/>
+                    </a:prstGeom>
+                  </pic:spPr>
+                </pic:pic>
+              </a:graphicData>
+            </a:graphic>
+          </wp:inline>
+        </w:drawing>
+      </w:r>
+    </w:p>
     <w:p>
       <w:pPr>
         <w:pStyle w:val="Heading1"/>
@@ -6136,6 +6668,7 @@
   </w:style>
   <w:style w:type="paragraph" w:styleId="NoSpacing">
     <w:name w:val="No Spacing"/>
+    <w:link w:val="NoSpacingChar"/>
     <w:uiPriority w:val="1"/>
     <w:qFormat/>
     <w:rsid w:val="00CB38BB"/>
@@ -6186,6 +6719,37 @@
     <w:link w:val="Footer"/>
     <w:uiPriority w:val="99"/>
     <w:rsid w:val="008060A7"/>
+  </w:style>
+  <w:style w:type="character" w:customStyle="1" w:styleId="NoSpacingChar">
+    <w:name w:val="No Spacing Char"/>
+    <w:basedOn w:val="DefaultParagraphFont"/>
+    <w:link w:val="NoSpacing"/>
+    <w:uiPriority w:val="1"/>
+    <w:rsid w:val="004152AF"/>
+  </w:style>
+  <w:style w:type="character" w:styleId="UnresolvedMention">
+    <w:name w:val="Unresolved Mention"/>
+    <w:basedOn w:val="DefaultParagraphFont"/>
+    <w:uiPriority w:val="99"/>
+    <w:semiHidden/>
+    <w:unhideWhenUsed/>
+    <w:rsid w:val="004152AF"/>
+    <w:rPr>
+      <w:color w:val="605E5C"/>
+      <w:shd w:val="clear" w:color="auto" w:fill="E1DFDD"/>
+    </w:rPr>
+  </w:style>
+  <w:style w:type="character" w:styleId="FollowedHyperlink">
+    <w:name w:val="FollowedHyperlink"/>
+    <w:basedOn w:val="DefaultParagraphFont"/>
+    <w:uiPriority w:val="99"/>
+    <w:semiHidden/>
+    <w:unhideWhenUsed/>
+    <w:rsid w:val="004152AF"/>
+    <w:rPr>
+      <w:color w:val="954F72" w:themeColor="followedHyperlink"/>
+      <w:u w:val="single"/>
+    </w:rPr>
   </w:style>
 </w:styles>
 </file>

</xml_diff>

<commit_message>
docs[pid]: reformatted cover page and added headings
</commit_message>
<xml_diff>
--- a/Project Initiation Document/Project Initiation Document.docx
+++ b/Project Initiation Document/Project Initiation Document.docx
@@ -1,99 +1,458 @@
 
 <file path=word/document.xml><?xml version="1.0" encoding="utf-8"?>
-<w:document xmlns:wpc="http://schemas.microsoft.com/office/word/2010/wordprocessingCanvas" xmlns:cx="http://schemas.microsoft.com/office/drawing/2014/chartex" xmlns:cx1="http://schemas.microsoft.com/office/drawing/2015/9/8/chartex" xmlns:cx2="http://schemas.microsoft.com/office/drawing/2015/10/21/chartex" xmlns:cx3="http://schemas.microsoft.com/office/drawing/2016/5/9/chartex" xmlns:cx4="http://schemas.microsoft.com/office/drawing/2016/5/10/chartex" xmlns:cx5="http://schemas.microsoft.com/office/drawing/2016/5/11/chartex" xmlns:cx6="http://schemas.microsoft.com/office/drawing/2016/5/12/chartex" xmlns:cx7="http://schemas.microsoft.com/office/drawing/2016/5/13/chartex" xmlns:cx8="http://schemas.microsoft.com/office/drawing/2016/5/14/chartex" xmlns:mc="http://schemas.openxmlformats.org/markup-compatibility/2006" xmlns:aink="http://schemas.microsoft.com/office/drawing/2016/ink" xmlns:am3d="http://schemas.microsoft.com/office/drawing/2017/model3d" xmlns:o="urn:schemas-microsoft-com:office:office" xmlns:r="http://schemas.openxmlformats.org/officeDocument/2006/relationships" xmlns:m="http://schemas.openxmlformats.org/officeDocument/2006/math" xmlns:v="urn:schemas-microsoft-com:vml" xmlns:wp14="http://schemas.microsoft.com/office/word/2010/wordprocessingDrawing" xmlns:wp="http://schemas.openxmlformats.org/drawingml/2006/wordprocessingDrawing" xmlns:w10="urn:schemas-microsoft-com:office:word" xmlns:w="http://schemas.openxmlformats.org/wordprocessingml/2006/main" xmlns:w14="http://schemas.microsoft.com/office/word/2010/wordml" xmlns:w15="http://schemas.microsoft.com/office/word/2012/wordml" xmlns:w16cex="http://schemas.microsoft.com/office/word/2018/wordml/cex" xmlns:w16cid="http://schemas.microsoft.com/office/word/2016/wordml/cid" xmlns:w16="http://schemas.microsoft.com/office/word/2018/wordml" xmlns:w16se="http://schemas.microsoft.com/office/word/2015/wordml/symex" xmlns:wpg="http://schemas.microsoft.com/office/word/2010/wordprocessingGroup" xmlns:wpi="http://schemas.microsoft.com/office/word/2010/wordprocessingInk" xmlns:wne="http://schemas.microsoft.com/office/word/2006/wordml" xmlns:wps="http://schemas.microsoft.com/office/word/2010/wordprocessingShape" mc:Ignorable="w14 w15 w16se w16cid w16 w16cex wp14">
+<w:document xmlns:wpc="http://schemas.microsoft.com/office/word/2010/wordprocessingCanvas" xmlns:mc="http://schemas.openxmlformats.org/markup-compatibility/2006" xmlns:o="urn:schemas-microsoft-com:office:office" xmlns:r="http://schemas.openxmlformats.org/officeDocument/2006/relationships" xmlns:m="http://schemas.openxmlformats.org/officeDocument/2006/math" xmlns:v="urn:schemas-microsoft-com:vml" xmlns:wp14="http://schemas.microsoft.com/office/word/2010/wordprocessingDrawing" xmlns:wp="http://schemas.openxmlformats.org/drawingml/2006/wordprocessingDrawing" xmlns:w10="urn:schemas-microsoft-com:office:word" xmlns:w="http://schemas.openxmlformats.org/wordprocessingml/2006/main" xmlns:w14="http://schemas.microsoft.com/office/word/2010/wordml" xmlns:wpg="http://schemas.microsoft.com/office/word/2010/wordprocessingGroup" xmlns:wpi="http://schemas.microsoft.com/office/word/2010/wordprocessingInk" xmlns:wne="http://schemas.microsoft.com/office/word/2006/wordml" xmlns:wps="http://schemas.microsoft.com/office/word/2010/wordprocessingShape" mc:Ignorable="w14 wp14">
   <w:body>
-    <w:p>
-      <w:pPr>
-        <w:pStyle w:val="Title"/>
-        <w:jc w:val="center"/>
-      </w:pPr>
-    </w:p>
-    <w:p>
-      <w:pPr>
-        <w:pStyle w:val="Title"/>
-        <w:jc w:val="center"/>
-      </w:pPr>
-    </w:p>
-    <w:p>
-      <w:pPr>
-        <w:pStyle w:val="Title"/>
-        <w:jc w:val="center"/>
-      </w:pPr>
-    </w:p>
-    <w:p>
-      <w:pPr>
-        <w:pStyle w:val="Title"/>
-        <w:jc w:val="center"/>
-      </w:pPr>
-    </w:p>
-    <w:p>
-      <w:pPr>
-        <w:pStyle w:val="Title"/>
-        <w:jc w:val="center"/>
-      </w:pPr>
-    </w:p>
-    <w:p>
-      <w:pPr>
-        <w:pStyle w:val="Title"/>
-        <w:jc w:val="center"/>
-      </w:pPr>
-    </w:p>
-    <w:p>
-      <w:pPr>
-        <w:pStyle w:val="Title"/>
-        <w:jc w:val="center"/>
-      </w:pPr>
-      <w:r>
-        <w:t>Project Initiation Document</w:t>
-      </w:r>
-    </w:p>
-    <w:p>
-      <w:pPr>
-        <w:pStyle w:val="Title"/>
-        <w:jc w:val="center"/>
-      </w:pPr>
-      <w:r>
-        <w:t xml:space="preserve">Group </w:t>
-      </w:r>
-      <w:r>
-        <w:t>1 Software Engineering</w:t>
-      </w:r>
-    </w:p>
-    <w:p>
-      <w:pPr>
-        <w:pStyle w:val="Title"/>
-        <w:jc w:val="center"/>
-        <w:rPr>
-          <w:rFonts w:ascii="Times New Roman" w:eastAsia="Times New Roman" w:hAnsi="Times New Roman" w:cs="Times New Roman"/>
-          <w:lang w:eastAsia="en-GB"/>
-        </w:rPr>
-      </w:pPr>
-      <w:r>
-        <w:rPr>
-          <w:rFonts w:eastAsia="Times New Roman"/>
-          <w:shd w:val="clear" w:color="auto" w:fill="FFFFFF"/>
-          <w:lang w:eastAsia="en-GB"/>
-        </w:rPr>
-        <w:t>Transmitter Temperature Measurement</w:t>
-      </w:r>
-    </w:p>
-    <w:p/>
-    <w:p/>
-    <w:p/>
-    <w:p/>
-    <w:p/>
-    <w:p/>
-    <w:p/>
-    <w:p/>
-    <w:p/>
-    <w:p/>
-    <w:p/>
-    <w:p/>
-    <w:p/>
-    <w:p/>
-    <w:p/>
-    <w:p/>
-    <w:p/>
+    <w:sdt>
+      <w:sdtPr>
+        <w:rPr>
+          <w:rFonts w:asciiTheme="majorHAnsi" w:eastAsiaTheme="majorEastAsia" w:hAnsiTheme="majorHAnsi" w:cstheme="majorBidi"/>
+          <w:caps/>
+        </w:rPr>
+        <w:id w:val="-554395110"/>
+        <w:docPartObj>
+          <w:docPartGallery w:val="Cover Pages"/>
+          <w:docPartUnique/>
+        </w:docPartObj>
+      </w:sdtPr>
+      <w:sdtEndPr>
+        <w:rPr>
+          <w:rFonts w:asciiTheme="minorHAnsi" w:eastAsiaTheme="minorHAnsi" w:hAnsiTheme="minorHAnsi" w:cstheme="minorBidi"/>
+          <w:caps w:val="0"/>
+        </w:rPr>
+      </w:sdtEndPr>
+      <w:sdtContent>
+        <w:tbl>
+          <w:tblPr>
+            <w:tblW w:w="5000" w:type="pct"/>
+            <w:jc w:val="center"/>
+            <w:tblLook w:val="04A0" w:firstRow="1" w:lastRow="0" w:firstColumn="1" w:lastColumn="0" w:noHBand="0" w:noVBand="1"/>
+          </w:tblPr>
+          <w:tblGrid>
+            <w:gridCol w:w="9242"/>
+          </w:tblGrid>
+          <w:tr>
+            <w:trPr>
+              <w:trHeight w:val="2880"/>
+              <w:jc w:val="center"/>
+            </w:trPr>
+            <w:sdt>
+              <w:sdtPr>
+                <w:rPr>
+                  <w:rFonts w:asciiTheme="majorHAnsi" w:eastAsiaTheme="majorEastAsia" w:hAnsiTheme="majorHAnsi" w:cstheme="majorBidi"/>
+                  <w:caps/>
+                </w:rPr>
+                <w:alias w:val="Company"/>
+                <w:id w:val="15524243"/>
+                <w:placeholder>
+                  <w:docPart w:val="A592BBF13B9248FCAFDA9B2D23AB89D5"/>
+                </w:placeholder>
+                <w:dataBinding w:prefixMappings="xmlns:ns0='http://schemas.openxmlformats.org/officeDocument/2006/extended-properties'" w:xpath="/ns0:Properties[1]/ns0:Company[1]" w:storeItemID="{6668398D-A668-4E3E-A5EB-62B293D839F1}"/>
+                <w:text/>
+              </w:sdtPr>
+              <w:sdtContent>
+                <w:tc>
+                  <w:tcPr>
+                    <w:tcW w:w="5000" w:type="pct"/>
+                  </w:tcPr>
+                  <w:p>
+                    <w:pPr>
+                      <w:pStyle w:val="NoSpacing"/>
+                      <w:jc w:val="center"/>
+                      <w:rPr>
+                        <w:rFonts w:asciiTheme="majorHAnsi" w:eastAsiaTheme="majorEastAsia" w:hAnsiTheme="majorHAnsi" w:cstheme="majorBidi"/>
+                        <w:caps/>
+                      </w:rPr>
+                    </w:pPr>
+                    <w:r>
+                      <w:rPr>
+                        <w:rFonts w:asciiTheme="majorHAnsi" w:eastAsiaTheme="majorEastAsia" w:hAnsiTheme="majorHAnsi" w:cstheme="majorBidi"/>
+                        <w:caps/>
+                      </w:rPr>
+                      <w:t>Solent University</w:t>
+                    </w:r>
+                  </w:p>
+                </w:tc>
+              </w:sdtContent>
+            </w:sdt>
+          </w:tr>
+          <w:tr>
+            <w:trPr>
+              <w:trHeight w:val="1440"/>
+              <w:jc w:val="center"/>
+            </w:trPr>
+            <w:sdt>
+              <w:sdtPr>
+                <w:rPr>
+                  <w:rFonts w:asciiTheme="majorHAnsi" w:eastAsiaTheme="majorEastAsia" w:hAnsiTheme="majorHAnsi" w:cstheme="majorBidi"/>
+                  <w:sz w:val="80"/>
+                  <w:szCs w:val="80"/>
+                </w:rPr>
+                <w:alias w:val="Title"/>
+                <w:id w:val="15524250"/>
+                <w:placeholder>
+                  <w:docPart w:val="185C6B5920AC4EE88EC95C56DBEA5D70"/>
+                </w:placeholder>
+                <w:dataBinding w:prefixMappings="xmlns:ns0='http://schemas.openxmlformats.org/package/2006/metadata/core-properties' xmlns:ns1='http://purl.org/dc/elements/1.1/'" w:xpath="/ns0:coreProperties[1]/ns1:title[1]" w:storeItemID="{6C3C8BC8-F283-45AE-878A-BAB7291924A1}"/>
+                <w:text/>
+              </w:sdtPr>
+              <w:sdtContent>
+                <w:tc>
+                  <w:tcPr>
+                    <w:tcW w:w="5000" w:type="pct"/>
+                    <w:tcBorders>
+                      <w:bottom w:val="single" w:sz="4" w:space="0" w:color="4472C4" w:themeColor="accent1"/>
+                    </w:tcBorders>
+                    <w:vAlign w:val="center"/>
+                  </w:tcPr>
+                  <w:p>
+                    <w:pPr>
+                      <w:pStyle w:val="NoSpacing"/>
+                      <w:jc w:val="center"/>
+                      <w:rPr>
+                        <w:rFonts w:asciiTheme="majorHAnsi" w:eastAsiaTheme="majorEastAsia" w:hAnsiTheme="majorHAnsi" w:cstheme="majorBidi"/>
+                        <w:sz w:val="80"/>
+                        <w:szCs w:val="80"/>
+                      </w:rPr>
+                    </w:pPr>
+                    <w:r>
+                      <w:rPr>
+                        <w:rFonts w:asciiTheme="majorHAnsi" w:eastAsiaTheme="majorEastAsia" w:hAnsiTheme="majorHAnsi" w:cstheme="majorBidi"/>
+                        <w:sz w:val="80"/>
+                        <w:szCs w:val="80"/>
+                      </w:rPr>
+                      <w:t>Project Initiation Document</w:t>
+                    </w:r>
+                  </w:p>
+                </w:tc>
+              </w:sdtContent>
+            </w:sdt>
+          </w:tr>
+          <w:tr>
+            <w:trPr>
+              <w:trHeight w:val="720"/>
+              <w:jc w:val="center"/>
+            </w:trPr>
+            <w:sdt>
+              <w:sdtPr>
+                <w:rPr>
+                  <w:rFonts w:asciiTheme="majorHAnsi" w:eastAsiaTheme="majorEastAsia" w:hAnsiTheme="majorHAnsi" w:cstheme="majorBidi"/>
+                  <w:sz w:val="44"/>
+                  <w:szCs w:val="44"/>
+                </w:rPr>
+                <w:alias w:val="Subtitle"/>
+                <w:id w:val="15524255"/>
+                <w:placeholder>
+                  <w:docPart w:val="7AE560CED8F744B99559BF170DBBA1EA"/>
+                </w:placeholder>
+                <w:dataBinding w:prefixMappings="xmlns:ns0='http://schemas.openxmlformats.org/package/2006/metadata/core-properties' xmlns:ns1='http://purl.org/dc/elements/1.1/'" w:xpath="/ns0:coreProperties[1]/ns1:subject[1]" w:storeItemID="{6C3C8BC8-F283-45AE-878A-BAB7291924A1}"/>
+                <w:text/>
+              </w:sdtPr>
+              <w:sdtContent>
+                <w:tc>
+                  <w:tcPr>
+                    <w:tcW w:w="5000" w:type="pct"/>
+                    <w:tcBorders>
+                      <w:top w:val="single" w:sz="4" w:space="0" w:color="4472C4" w:themeColor="accent1"/>
+                    </w:tcBorders>
+                    <w:vAlign w:val="center"/>
+                  </w:tcPr>
+                  <w:p>
+                    <w:pPr>
+                      <w:pStyle w:val="NoSpacing"/>
+                      <w:jc w:val="center"/>
+                      <w:rPr>
+                        <w:rFonts w:asciiTheme="majorHAnsi" w:eastAsiaTheme="majorEastAsia" w:hAnsiTheme="majorHAnsi" w:cstheme="majorBidi"/>
+                        <w:sz w:val="44"/>
+                        <w:szCs w:val="44"/>
+                      </w:rPr>
+                    </w:pPr>
+                    <w:r>
+                      <w:rPr>
+                        <w:rFonts w:asciiTheme="majorHAnsi" w:eastAsiaTheme="majorEastAsia" w:hAnsiTheme="majorHAnsi" w:cstheme="majorBidi"/>
+                        <w:sz w:val="44"/>
+                        <w:szCs w:val="44"/>
+                      </w:rPr>
+                      <w:t xml:space="preserve">Transmitter </w:t>
+                    </w:r>
+                    <w:r>
+                      <w:rPr>
+                        <w:rFonts w:asciiTheme="majorHAnsi" w:eastAsiaTheme="majorEastAsia" w:hAnsiTheme="majorHAnsi" w:cstheme="majorBidi"/>
+                        <w:sz w:val="44"/>
+                        <w:szCs w:val="44"/>
+                      </w:rPr>
+                      <w:t>Power</w:t>
+                    </w:r>
+                    <w:r>
+                      <w:rPr>
+                        <w:rFonts w:asciiTheme="majorHAnsi" w:eastAsiaTheme="majorEastAsia" w:hAnsiTheme="majorHAnsi" w:cstheme="majorBidi"/>
+                        <w:sz w:val="44"/>
+                        <w:szCs w:val="44"/>
+                      </w:rPr>
+                      <w:t xml:space="preserve"> Measurement</w:t>
+                    </w:r>
+                  </w:p>
+                </w:tc>
+              </w:sdtContent>
+            </w:sdt>
+          </w:tr>
+          <w:tr>
+            <w:trPr>
+              <w:trHeight w:val="2246"/>
+              <w:jc w:val="center"/>
+            </w:trPr>
+            <w:tc>
+              <w:tcPr>
+                <w:tcW w:w="5000" w:type="pct"/>
+                <w:vAlign w:val="center"/>
+              </w:tcPr>
+              <w:p>
+                <w:pPr>
+                  <w:pStyle w:val="NoSpacing"/>
+                  <w:jc w:val="center"/>
+                  <w:rPr>
+                    <w:b/>
+                    <w:bCs/>
+                  </w:rPr>
+                </w:pPr>
+                <w:r>
+                  <w:rPr>
+                    <w:b/>
+                    <w:bCs/>
+                  </w:rPr>
+                  <w:t>Joshua Alsop-</w:t>
+                </w:r>
+                <w:proofErr w:type="spellStart"/>
+                <w:r>
+                  <w:rPr>
+                    <w:b/>
+                    <w:bCs/>
+                  </w:rPr>
+                  <w:t>Barrell</w:t>
+                </w:r>
+                <w:proofErr w:type="spellEnd"/>
+              </w:p>
+              <w:p>
+                <w:pPr>
+                  <w:pStyle w:val="NoSpacing"/>
+                  <w:jc w:val="center"/>
+                  <w:rPr>
+                    <w:b/>
+                    <w:bCs/>
+                  </w:rPr>
+                </w:pPr>
+                <w:r>
+                  <w:rPr>
+                    <w:b/>
+                    <w:bCs/>
+                  </w:rPr>
+                  <w:t>Matthew Brook</w:t>
+                </w:r>
+              </w:p>
+              <w:p>
+                <w:pPr>
+                  <w:pStyle w:val="NoSpacing"/>
+                  <w:jc w:val="center"/>
+                  <w:rPr>
+                    <w:b/>
+                    <w:bCs/>
+                  </w:rPr>
+                </w:pPr>
+                <w:proofErr w:type="spellStart"/>
+                <w:r>
+                  <w:rPr>
+                    <w:b/>
+                    <w:bCs/>
+                  </w:rPr>
+                  <w:t>Klea</w:t>
+                </w:r>
+                <w:proofErr w:type="spellEnd"/>
+                <w:r>
+                  <w:rPr>
+                    <w:b/>
+                    <w:bCs/>
+                  </w:rPr>
+                  <w:t xml:space="preserve"> </w:t>
+                </w:r>
+                <w:proofErr w:type="spellStart"/>
+                <w:r>
+                  <w:rPr>
+                    <w:b/>
+                    <w:bCs/>
+                  </w:rPr>
+                  <w:t>Cengu</w:t>
+                </w:r>
+                <w:proofErr w:type="spellEnd"/>
+              </w:p>
+              <w:p>
+                <w:pPr>
+                  <w:pStyle w:val="NoSpacing"/>
+                  <w:jc w:val="center"/>
+                  <w:rPr>
+                    <w:b/>
+                    <w:bCs/>
+                  </w:rPr>
+                </w:pPr>
+                <w:r>
+                  <w:rPr>
+                    <w:b/>
+                    <w:bCs/>
+                  </w:rPr>
+                  <w:t>Matthew Dear</w:t>
+                </w:r>
+              </w:p>
+              <w:p>
+                <w:pPr>
+                  <w:pStyle w:val="NoSpacing"/>
+                  <w:jc w:val="center"/>
+                  <w:rPr>
+                    <w:b/>
+                    <w:bCs/>
+                  </w:rPr>
+                </w:pPr>
+                <w:r>
+                  <w:rPr>
+                    <w:b/>
+                    <w:bCs/>
+                  </w:rPr>
+                  <w:t>Kieron Gillingham</w:t>
+                </w:r>
+              </w:p>
+              <w:p>
+                <w:pPr>
+                  <w:pStyle w:val="NoSpacing"/>
+                  <w:jc w:val="center"/>
+                  <w:rPr>
+                    <w:b/>
+                    <w:bCs/>
+                  </w:rPr>
+                </w:pPr>
+                <w:r>
+                  <w:rPr>
+                    <w:b/>
+                    <w:bCs/>
+                  </w:rPr>
+                  <w:t xml:space="preserve">Mark </w:t>
+                </w:r>
+                <w:proofErr w:type="spellStart"/>
+                <w:r>
+                  <w:rPr>
+                    <w:b/>
+                    <w:bCs/>
+                  </w:rPr>
+                  <w:t>Hartop</w:t>
+                </w:r>
+                <w:proofErr w:type="spellEnd"/>
+              </w:p>
+            </w:tc>
+          </w:tr>
+          <w:tr>
+            <w:trPr>
+              <w:trHeight w:val="360"/>
+              <w:jc w:val="center"/>
+            </w:trPr>
+            <w:tc>
+              <w:tcPr>
+                <w:tcW w:w="5000" w:type="pct"/>
+                <w:vAlign w:val="center"/>
+              </w:tcPr>
+              <w:p>
+                <w:pPr>
+                  <w:pStyle w:val="NoSpacing"/>
+                  <w:jc w:val="center"/>
+                  <w:rPr>
+                    <w:b/>
+                    <w:bCs/>
+                  </w:rPr>
+                </w:pPr>
+                <w:r>
+                  <w:rPr>
+                    <w:b/>
+                    <w:bCs/>
+                    <w:lang w:val="en-US"/>
+                  </w:rPr>
+                  <w:t>April 2021</w:t>
+                </w:r>
+              </w:p>
+            </w:tc>
+          </w:tr>
+          <w:tr>
+            <w:trPr>
+              <w:trHeight w:val="1271"/>
+              <w:jc w:val="center"/>
+            </w:trPr>
+            <w:tc>
+              <w:tcPr>
+                <w:tcW w:w="5000" w:type="pct"/>
+                <w:vAlign w:val="center"/>
+              </w:tcPr>
+              <w:p>
+                <w:pPr>
+                  <w:pStyle w:val="NoSpacing"/>
+                  <w:jc w:val="center"/>
+                  <w:rPr>
+                    <w:b/>
+                    <w:bCs/>
+                    <w:lang w:val="en-US"/>
+                  </w:rPr>
+                </w:pPr>
+                <w:r>
+                  <w:rPr>
+                    <w:b/>
+                    <w:bCs/>
+                    <w:lang w:val="en-US"/>
+                  </w:rPr>
+                  <w:t xml:space="preserve">Tutor: Craig </w:t>
+                </w:r>
+                <w:proofErr w:type="spellStart"/>
+                <w:r>
+                  <w:rPr>
+                    <w:b/>
+                    <w:bCs/>
+                    <w:lang w:val="en-US"/>
+                  </w:rPr>
+                  <w:t>Gallen</w:t>
+                </w:r>
+                <w:proofErr w:type="spellEnd"/>
+              </w:p>
+              <w:p>
+                <w:pPr>
+                  <w:pStyle w:val="NoSpacing"/>
+                  <w:jc w:val="center"/>
+                  <w:rPr>
+                    <w:b/>
+                    <w:bCs/>
+                    <w:lang w:val="en-US"/>
+                  </w:rPr>
+                </w:pPr>
+                <w:r>
+                  <w:rPr>
+                    <w:b/>
+                    <w:bCs/>
+                    <w:lang w:val="en-US"/>
+                  </w:rPr>
+                  <w:t xml:space="preserve">Project Sponsor: </w:t>
+                </w:r>
+                <w:proofErr w:type="spellStart"/>
+                <w:r>
+                  <w:rPr>
+                    <w:b/>
+                    <w:bCs/>
+                    <w:lang w:val="en-US"/>
+                  </w:rPr>
+                  <w:t>Arqiva</w:t>
+                </w:r>
+                <w:proofErr w:type="spellEnd"/>
+              </w:p>
+            </w:tc>
+          </w:tr>
+        </w:tbl>
+        <w:p>
+          <w:r>
+            <w:br w:type="page"/>
+          </w:r>
+        </w:p>
+      </w:sdtContent>
+    </w:sdt>
     <w:sdt>
       <w:sdtPr>
         <w:rPr>
@@ -1268,21 +1627,11 @@
         </w:p>
       </w:sdtContent>
     </w:sdt>
-    <w:p/>
-    <w:p/>
-    <w:p/>
-    <w:p/>
-    <w:p/>
-    <w:p/>
-    <w:p/>
-    <w:p/>
-    <w:p/>
-    <w:p/>
-    <w:p/>
-    <w:p/>
-    <w:p/>
-    <w:p/>
-    <w:p/>
+    <w:p>
+      <w:r>
+        <w:br w:type="page"/>
+      </w:r>
+    </w:p>
     <w:p>
       <w:pPr>
         <w:pStyle w:val="Heading1"/>
@@ -1292,6 +1641,14 @@
       <w:bookmarkStart w:id="2" w:name="_Toc414291245"/>
       <w:r>
         <w:lastRenderedPageBreak/>
+        <w:t>Introduction</w:t>
+      </w:r>
+    </w:p>
+    <w:p>
+      <w:pPr>
+        <w:pStyle w:val="Heading2"/>
+      </w:pPr>
+      <w:r>
         <w:t>Background</w:t>
       </w:r>
       <w:bookmarkEnd w:id="0"/>
@@ -1299,7 +1656,10 @@
     </w:p>
     <w:p>
       <w:r>
-        <w:t xml:space="preserve">Arqiva operate the terrestrial broadcast TV and radio network of transmitters in the UK. These transmitters are controlled and monitored from a central location in Yorkshire. High power VHF transmitters are tested by connecting them to a 'test load' instead of an aerial. The transmitter functions at full power, but the radio frequency energy is sunk in a test load instead of being transmitted. Operating at full power can cause the test load to become extremely hot. Currently the temperature of the test load is calculated using a thermostat locally. </w:t>
+        <w:t>Arqiva operate the terrestrial broadcast TV and radio network of transmitters in the UK. These transmitters are controlled and monitored from a central location in Yorkshire. High power VHF transmitters are tested by connecting them to a 'test load' instead of an aerial. The transmitter functions at full power, but the radio frequency energy is sunk in a test load instead of being transmitted. Operating at full power can cause the test load to become extremely hot. Currently the temperature of the test load is calcula</w:t>
+      </w:r>
+      <w:r>
+        <w:t>ted using a thermostat locally.</w:t>
       </w:r>
     </w:p>
     <w:p>
@@ -1334,10 +1694,10 @@
             <v:path o:extrusionok="f" gradientshapeok="t" o:connecttype="rect"/>
             <o:lock v:ext="edit" aspectratio="t"/>
           </v:shapetype>
-          <v:shape id="_x0000_i1025" type="#_x0000_t75" alt="" style="width:390.65pt;height:220pt;mso-width-percent:0;mso-height-percent:0;mso-width-percent:0;mso-height-percent:0" o:ole="">
-            <v:imagedata r:id="rId8" o:title=""/>
+          <v:shape id="_x0000_i1025" type="#_x0000_t75" alt="" style="width:391pt;height:220pt;mso-width-percent:0;mso-height-percent:0;mso-width-percent:0;mso-height-percent:0" o:ole="">
+            <v:imagedata r:id="rId10" o:title=""/>
           </v:shape>
-          <o:OLEObject Type="Embed" ProgID="PowerPoint.Slide.12" ShapeID="_x0000_i1025" DrawAspect="Content" ObjectID="_1677436151" r:id="rId9"/>
+          <o:OLEObject Type="Embed" ProgID="PowerPoint.Slide.12" ShapeID="_x0000_i1025" DrawAspect="Content" ObjectID="_1677744705" r:id="rId11"/>
         </w:object>
       </w:r>
       <w:r>
@@ -1656,21 +2016,34 @@
         </w:rPr>
         <w:t xml:space="preserve"> (either with two handheld meters, one per ‘side’, or the meters could be permanent).</w:t>
       </w:r>
+      <w:r>
+        <w:rPr>
+          <w:rFonts w:cstheme="minorHAnsi"/>
+          <w:bCs/>
+          <w:i/>
+          <w:szCs w:val="20"/>
+        </w:rPr>
+        <w:br w:type="page"/>
+      </w:r>
     </w:p>
-    <w:p/>
     <w:p>
       <w:pPr>
         <w:pStyle w:val="Heading1"/>
       </w:pPr>
-      <w:bookmarkStart w:id="5" w:name="_Toc45542515"/>
-      <w:bookmarkStart w:id="6" w:name="_Toc64542896"/>
-      <w:bookmarkStart w:id="7" w:name="_Toc357774226"/>
+      <w:bookmarkStart w:id="5" w:name="_Toc357774226"/>
       <w:bookmarkEnd w:id="2"/>
       <w:r>
-        <w:t>Scope</w:t>
-      </w:r>
-      <w:bookmarkEnd w:id="5"/>
-      <w:bookmarkEnd w:id="6"/>
+        <w:lastRenderedPageBreak/>
+        <w:t>Requirements</w:t>
+      </w:r>
+    </w:p>
+    <w:p>
+      <w:pPr>
+        <w:pStyle w:val="Heading2"/>
+      </w:pPr>
+      <w:r>
+        <w:t>Requirements</w:t>
+      </w:r>
     </w:p>
     <w:p>
       <w:pPr>
@@ -1718,21 +2091,7 @@
         <w:rPr>
           <w:rStyle w:val="NoSpacingChar"/>
         </w:rPr>
-        <w:t xml:space="preserve">Gather </w:t>
-      </w:r>
-      <w:proofErr w:type="gramStart"/>
-      <w:r>
-        <w:rPr>
-          <w:rStyle w:val="NoSpacingChar"/>
-        </w:rPr>
-        <w:t>flow-rate</w:t>
-      </w:r>
-      <w:proofErr w:type="gramEnd"/>
-      <w:r>
-        <w:rPr>
-          <w:rStyle w:val="NoSpacingChar"/>
-        </w:rPr>
-        <w:t xml:space="preserve"> reading from the flow-rate sensors</w:t>
+        <w:t>Gather flow-rate reading from the flow-rate sensors</w:t>
       </w:r>
     </w:p>
     <w:p>
@@ -2139,47 +2498,60 @@
     </w:p>
     <w:p>
       <w:pPr>
-        <w:pStyle w:val="NoSpacing"/>
-        <w:ind w:left="720"/>
+        <w:pStyle w:val="Heading2"/>
         <w:rPr>
           <w:rStyle w:val="NoSpacingChar"/>
         </w:rPr>
       </w:pPr>
+      <w:r>
+        <w:rPr>
+          <w:rStyle w:val="NoSpacingChar"/>
+        </w:rPr>
+        <w:t>Scope</w:t>
+      </w:r>
+    </w:p>
+    <w:p/>
+    <w:p>
+      <w:pPr>
+        <w:rPr>
+          <w:rStyle w:val="NoSpacingChar"/>
+        </w:rPr>
+      </w:pPr>
+      <w:r>
+        <w:rPr>
+          <w:rStyle w:val="NoSpacingChar"/>
+        </w:rPr>
+        <w:br w:type="page"/>
+      </w:r>
     </w:p>
     <w:p>
       <w:pPr>
-        <w:pStyle w:val="NoSpacing"/>
-        <w:ind w:left="720"/>
-      </w:pPr>
+        <w:pStyle w:val="Heading1"/>
+      </w:pPr>
+      <w:bookmarkStart w:id="6" w:name="_Toc45542516"/>
+      <w:bookmarkStart w:id="7" w:name="_Toc64542897"/>
+      <w:r>
+        <w:lastRenderedPageBreak/>
+        <w:t>Key Stakeholders</w:t>
+      </w:r>
+      <w:bookmarkEnd w:id="6"/>
+      <w:bookmarkEnd w:id="7"/>
     </w:p>
     <w:p>
       <w:pPr>
-        <w:pStyle w:val="Heading1"/>
-      </w:pPr>
-      <w:bookmarkStart w:id="8" w:name="_Toc45542516"/>
-      <w:bookmarkStart w:id="9" w:name="_Toc64542897"/>
-      <w:r>
-        <w:lastRenderedPageBreak/>
-        <w:t>Key Stakeholders</w:t>
+        <w:pStyle w:val="Heading2"/>
+      </w:pPr>
+      <w:bookmarkStart w:id="8" w:name="_Toc45542517"/>
+      <w:bookmarkStart w:id="9" w:name="_Toc64542898"/>
+      <w:r>
+        <w:t>Team</w:t>
       </w:r>
       <w:bookmarkEnd w:id="8"/>
       <w:bookmarkEnd w:id="9"/>
     </w:p>
-    <w:p>
-      <w:pPr>
-        <w:pStyle w:val="Heading2"/>
-      </w:pPr>
-      <w:bookmarkStart w:id="10" w:name="_Toc45542517"/>
-      <w:bookmarkStart w:id="11" w:name="_Toc64542898"/>
-      <w:r>
-        <w:t>Team</w:t>
-      </w:r>
-      <w:bookmarkEnd w:id="10"/>
-      <w:bookmarkEnd w:id="11"/>
-    </w:p>
     <w:tbl>
       <w:tblPr>
-        <w:tblStyle w:val="ListTable4-Accent1"/>
+        <w:tblStyle w:val="ListTable4Accent1"/>
         <w:tblW w:w="5000" w:type="pct"/>
         <w:tblBorders>
           <w:top w:val="single" w:sz="4" w:space="0" w:color="auto"/>
@@ -2192,8 +2564,8 @@
         <w:tblLook w:val="04A0" w:firstRow="1" w:lastRow="0" w:firstColumn="1" w:lastColumn="0" w:noHBand="0" w:noVBand="1"/>
       </w:tblPr>
       <w:tblGrid>
-        <w:gridCol w:w="2547"/>
-        <w:gridCol w:w="6469"/>
+        <w:gridCol w:w="2611"/>
+        <w:gridCol w:w="6631"/>
       </w:tblGrid>
       <w:tr>
         <w:trPr>
@@ -2437,8 +2809,17 @@
                 <w:b w:val="0"/>
                 <w:bCs w:val="0"/>
               </w:rPr>
-              <w:t xml:space="preserve"> Cengu</w:t>
-            </w:r>
+              <w:t xml:space="preserve"> </w:t>
+            </w:r>
+            <w:proofErr w:type="spellStart"/>
+            <w:r>
+              <w:rPr>
+                <w:b w:val="0"/>
+                <w:bCs w:val="0"/>
+              </w:rPr>
+              <w:t>Cengu</w:t>
+            </w:r>
+            <w:proofErr w:type="spellEnd"/>
           </w:p>
         </w:tc>
         <w:tc>
@@ -2482,8 +2863,17 @@
                 <w:b w:val="0"/>
                 <w:bCs w:val="0"/>
               </w:rPr>
-              <w:t xml:space="preserve"> Alsop-Barrell</w:t>
-            </w:r>
+              <w:t xml:space="preserve"> Alsop-</w:t>
+            </w:r>
+            <w:proofErr w:type="spellStart"/>
+            <w:r>
+              <w:rPr>
+                <w:b w:val="0"/>
+                <w:bCs w:val="0"/>
+              </w:rPr>
+              <w:t>Barrell</w:t>
+            </w:r>
+            <w:proofErr w:type="spellEnd"/>
           </w:p>
         </w:tc>
         <w:tc>
@@ -2505,17 +2895,17 @@
       <w:pPr>
         <w:pStyle w:val="Heading2"/>
       </w:pPr>
-      <w:bookmarkStart w:id="12" w:name="_Toc45542518"/>
-      <w:bookmarkStart w:id="13" w:name="_Toc64542899"/>
+      <w:bookmarkStart w:id="10" w:name="_Toc45542518"/>
+      <w:bookmarkStart w:id="11" w:name="_Toc64542899"/>
       <w:r>
         <w:t>Other Stakeholders</w:t>
       </w:r>
-      <w:bookmarkEnd w:id="12"/>
-      <w:bookmarkEnd w:id="13"/>
+      <w:bookmarkEnd w:id="10"/>
+      <w:bookmarkEnd w:id="11"/>
     </w:p>
     <w:tbl>
       <w:tblPr>
-        <w:tblStyle w:val="ListTable4-Accent1"/>
+        <w:tblStyle w:val="ListTable4Accent1"/>
         <w:tblW w:w="5000" w:type="pct"/>
         <w:tblBorders>
           <w:top w:val="single" w:sz="4" w:space="0" w:color="auto"/>
@@ -2528,8 +2918,8 @@
         <w:tblLook w:val="04A0" w:firstRow="1" w:lastRow="0" w:firstColumn="1" w:lastColumn="0" w:noHBand="0" w:noVBand="1"/>
       </w:tblPr>
       <w:tblGrid>
-        <w:gridCol w:w="2547"/>
-        <w:gridCol w:w="6469"/>
+        <w:gridCol w:w="2611"/>
+        <w:gridCol w:w="6631"/>
       </w:tblGrid>
       <w:tr>
         <w:trPr>
@@ -2830,202 +3220,60 @@
         <w:spacing w:after="0"/>
         <w:ind w:left="0"/>
       </w:pPr>
+      <w:r>
+        <w:br w:type="page"/>
+      </w:r>
     </w:p>
     <w:p>
       <w:pPr>
-        <w:pStyle w:val="ListParagraph"/>
-        <w:spacing w:after="0"/>
-        <w:ind w:left="0"/>
-      </w:pPr>
+        <w:pStyle w:val="Heading1"/>
+      </w:pPr>
+      <w:bookmarkStart w:id="12" w:name="_Toc45542519"/>
+      <w:bookmarkStart w:id="13" w:name="_Toc64542900"/>
+      <w:bookmarkStart w:id="14" w:name="_Toc403057932"/>
+      <w:r>
+        <w:lastRenderedPageBreak/>
+        <w:t>Plan</w:t>
+      </w:r>
+      <w:bookmarkEnd w:id="12"/>
+      <w:bookmarkEnd w:id="13"/>
     </w:p>
     <w:p>
       <w:pPr>
-        <w:pStyle w:val="ListParagraph"/>
-        <w:spacing w:after="0"/>
-        <w:ind w:left="0"/>
-      </w:pPr>
+        <w:pStyle w:val="Heading2"/>
+      </w:pPr>
+      <w:bookmarkStart w:id="15" w:name="_Toc45542520"/>
+      <w:bookmarkStart w:id="16" w:name="_Toc64542901"/>
+      <w:bookmarkEnd w:id="14"/>
+      <w:r>
+        <w:t>Approach</w:t>
+      </w:r>
+      <w:bookmarkEnd w:id="15"/>
+      <w:bookmarkEnd w:id="16"/>
     </w:p>
     <w:p>
       <w:pPr>
-        <w:pStyle w:val="ListParagraph"/>
-        <w:spacing w:after="0"/>
-        <w:ind w:left="0"/>
-      </w:pPr>
+        <w:rPr>
+          <w:iCs/>
+        </w:rPr>
+      </w:pPr>
+      <w:r>
+        <w:t xml:space="preserve">The proposed intention is to create custom software for Arqiva to ensure that they will be able to report remotely. </w:t>
+      </w:r>
+      <w:r>
+        <w:t xml:space="preserve"> The architecture diagram also includes the software we are intending to use.</w:t>
+      </w:r>
     </w:p>
     <w:p>
-      <w:pPr>
-        <w:pStyle w:val="ListParagraph"/>
-        <w:spacing w:after="0"/>
-        <w:ind w:left="0"/>
-      </w:pPr>
-    </w:p>
-    <w:p>
-      <w:pPr>
-        <w:pStyle w:val="ListParagraph"/>
-        <w:spacing w:after="0"/>
-        <w:ind w:left="0"/>
-      </w:pPr>
-    </w:p>
-    <w:p>
-      <w:pPr>
-        <w:pStyle w:val="ListParagraph"/>
-        <w:spacing w:after="0"/>
-        <w:ind w:left="0"/>
-      </w:pPr>
-    </w:p>
-    <w:p>
-      <w:pPr>
-        <w:pStyle w:val="ListParagraph"/>
-        <w:spacing w:after="0"/>
-        <w:ind w:left="0"/>
-      </w:pPr>
-    </w:p>
-    <w:p>
-      <w:pPr>
-        <w:pStyle w:val="ListParagraph"/>
-        <w:spacing w:after="0"/>
-        <w:ind w:left="0"/>
-      </w:pPr>
-    </w:p>
-    <w:p>
-      <w:pPr>
-        <w:pStyle w:val="ListParagraph"/>
-        <w:spacing w:after="0"/>
-        <w:ind w:left="0"/>
-      </w:pPr>
-    </w:p>
-    <w:p>
-      <w:pPr>
-        <w:pStyle w:val="ListParagraph"/>
-        <w:spacing w:after="0"/>
-        <w:ind w:left="0"/>
-      </w:pPr>
-    </w:p>
-    <w:p>
-      <w:pPr>
-        <w:pStyle w:val="ListParagraph"/>
-        <w:spacing w:after="0"/>
-        <w:ind w:left="0"/>
-      </w:pPr>
-    </w:p>
-    <w:p>
-      <w:pPr>
-        <w:pStyle w:val="ListParagraph"/>
-        <w:spacing w:after="0"/>
-        <w:ind w:left="0"/>
-      </w:pPr>
-    </w:p>
-    <w:p>
-      <w:pPr>
-        <w:pStyle w:val="ListParagraph"/>
-        <w:spacing w:after="0"/>
-        <w:ind w:left="0"/>
-      </w:pPr>
-    </w:p>
-    <w:p>
-      <w:pPr>
-        <w:pStyle w:val="ListParagraph"/>
-        <w:spacing w:after="0"/>
-        <w:ind w:left="0"/>
-      </w:pPr>
-    </w:p>
-    <w:p>
-      <w:pPr>
-        <w:pStyle w:val="ListParagraph"/>
-        <w:spacing w:after="0"/>
-        <w:ind w:left="0"/>
-      </w:pPr>
-    </w:p>
-    <w:p>
-      <w:pPr>
-        <w:pStyle w:val="ListParagraph"/>
-        <w:spacing w:after="0"/>
-        <w:ind w:left="0"/>
-      </w:pPr>
-    </w:p>
-    <w:p>
-      <w:pPr>
-        <w:pStyle w:val="ListParagraph"/>
-        <w:spacing w:after="0"/>
-        <w:ind w:left="0"/>
-      </w:pPr>
-    </w:p>
-    <w:p>
-      <w:pPr>
-        <w:pStyle w:val="Heading1"/>
-      </w:pPr>
-      <w:bookmarkStart w:id="14" w:name="_Toc45542519"/>
-      <w:bookmarkStart w:id="15" w:name="_Toc64542900"/>
-      <w:bookmarkStart w:id="16" w:name="_Toc403057932"/>
-      <w:r>
-        <w:lastRenderedPageBreak/>
-        <w:t>Plan</w:t>
-      </w:r>
-      <w:bookmarkEnd w:id="14"/>
-      <w:bookmarkEnd w:id="15"/>
-    </w:p>
-    <w:p>
-      <w:pPr>
-        <w:pStyle w:val="Heading2"/>
-      </w:pPr>
-      <w:bookmarkStart w:id="17" w:name="_Toc45542520"/>
-      <w:bookmarkStart w:id="18" w:name="_Toc64542901"/>
-      <w:bookmarkEnd w:id="16"/>
-      <w:r>
-        <w:t>Approach</w:t>
-      </w:r>
-      <w:bookmarkEnd w:id="17"/>
-      <w:bookmarkEnd w:id="18"/>
-    </w:p>
-    <w:p>
-      <w:pPr>
-        <w:rPr>
-          <w:i/>
-          <w:iCs/>
-          <w:color w:val="FF0000"/>
-        </w:rPr>
-      </w:pPr>
-      <w:r>
-        <w:rPr>
-          <w:color w:val="000000" w:themeColor="text1"/>
-        </w:rPr>
-        <w:t xml:space="preserve">The proposed </w:t>
-      </w:r>
-      <w:r>
-        <w:rPr>
-          <w:color w:val="000000" w:themeColor="text1"/>
-        </w:rPr>
-        <w:t>intention is to create custom software for Arqiva to ensure that they will be able to report remotely.</w:t>
-      </w:r>
-      <w:r>
-        <w:rPr>
-          <w:color w:val="000000" w:themeColor="text1"/>
-        </w:rPr>
-        <w:t xml:space="preserve"> </w:t>
-      </w:r>
-      <w:r>
-        <w:rPr>
-          <w:color w:val="000000" w:themeColor="text1"/>
-        </w:rPr>
-        <w:t xml:space="preserve"> The architecture diagram also includes the software we are intending to use.</w:t>
-      </w:r>
-    </w:p>
-    <w:p>
-      <w:pPr>
-        <w:rPr>
-          <w:color w:val="FF0000"/>
-        </w:rPr>
-      </w:pPr>
-      <w:r>
-        <w:rPr>
-          <w:rFonts w:cstheme="minorHAnsi"/>
+      <w:r>
+        <w:rPr>
           <w:noProof/>
           <w:lang w:eastAsia="en-GB"/>
         </w:rPr>
         <w:drawing>
-          <wp:inline distT="0" distB="0" distL="0" distR="0" wp14:anchorId="2A03FF9F" wp14:editId="5D2FB8AB">
-            <wp:extent cx="5731510" cy="3989705"/>
-            <wp:effectExtent l="0" t="0" r="0" b="0"/>
+          <wp:inline distT="0" distB="0" distL="0" distR="0" wp14:anchorId="2A03FF9F" wp14:editId="29F3C3C7">
+            <wp:extent cx="5462073" cy="3987800"/>
+            <wp:effectExtent l="0" t="0" r="5715" b="0"/>
             <wp:docPr id="1" name="Picture 1" descr="Diagram&#10;&#10;Description automatically generated"/>
             <wp:cNvGraphicFramePr>
               <a:graphicFrameLocks xmlns:a="http://schemas.openxmlformats.org/drawingml/2006/main" noChangeAspect="1"/>
@@ -3037,20 +3285,27 @@
                     <pic:cNvPr id="1" name="Picture 1" descr="Diagram&#10;&#10;Description automatically generated"/>
                     <pic:cNvPicPr/>
                   </pic:nvPicPr>
-                  <pic:blipFill>
-                    <a:blip r:embed="rId10"/>
-                    <a:stretch>
-                      <a:fillRect/>
-                    </a:stretch>
+                  <pic:blipFill rotWithShape="1">
+                    <a:blip r:embed="rId12"/>
+                    <a:srcRect l="4655"/>
+                    <a:stretch/>
                   </pic:blipFill>
-                  <pic:spPr>
+                  <pic:spPr bwMode="auto">
                     <a:xfrm>
                       <a:off x="0" y="0"/>
-                      <a:ext cx="5731510" cy="3989705"/>
+                      <a:ext cx="5464682" cy="3989705"/>
                     </a:xfrm>
                     <a:prstGeom prst="rect">
                       <a:avLst/>
                     </a:prstGeom>
+                    <a:ln>
+                      <a:noFill/>
+                    </a:ln>
+                    <a:extLst>
+                      <a:ext uri="{53640926-AAD7-44D8-BBD7-CCE9431645EC}">
+                        <a14:shadowObscured xmlns:a14="http://schemas.microsoft.com/office/drawing/2010/main"/>
+                      </a:ext>
+                    </a:extLst>
                   </pic:spPr>
                 </pic:pic>
               </a:graphicData>
@@ -3059,19 +3314,17 @@
         </w:drawing>
       </w:r>
     </w:p>
-    <w:p/>
-    <w:p/>
     <w:p>
       <w:pPr>
         <w:pStyle w:val="Heading2"/>
       </w:pPr>
-      <w:bookmarkStart w:id="19" w:name="_Toc45542521"/>
-      <w:bookmarkStart w:id="20" w:name="_Toc64542902"/>
+      <w:bookmarkStart w:id="17" w:name="_Toc45542521"/>
+      <w:bookmarkStart w:id="18" w:name="_Toc64542902"/>
       <w:r>
         <w:t>Assumptions</w:t>
       </w:r>
-      <w:bookmarkEnd w:id="19"/>
-      <w:bookmarkEnd w:id="20"/>
+      <w:bookmarkEnd w:id="17"/>
+      <w:bookmarkEnd w:id="18"/>
     </w:p>
     <w:p>
       <w:pPr>
@@ -3150,13 +3403,13 @@
       <w:pPr>
         <w:pStyle w:val="Heading2"/>
       </w:pPr>
-      <w:bookmarkStart w:id="21" w:name="_Toc45542522"/>
-      <w:bookmarkStart w:id="22" w:name="_Toc64542903"/>
+      <w:bookmarkStart w:id="19" w:name="_Toc45542522"/>
+      <w:bookmarkStart w:id="20" w:name="_Toc64542903"/>
       <w:r>
         <w:t>Constraints</w:t>
       </w:r>
-      <w:bookmarkEnd w:id="21"/>
-      <w:bookmarkEnd w:id="22"/>
+      <w:bookmarkEnd w:id="19"/>
+      <w:bookmarkEnd w:id="20"/>
     </w:p>
     <w:p>
       <w:pPr>
@@ -3231,19 +3484,17 @@
         <w:t xml:space="preserve"> physically attend site</w:t>
       </w:r>
     </w:p>
-    <w:p/>
     <w:p>
       <w:pPr>
         <w:pStyle w:val="Heading2"/>
       </w:pPr>
-      <w:bookmarkStart w:id="23" w:name="_Toc45542523"/>
-      <w:bookmarkStart w:id="24" w:name="_Toc64542904"/>
-      <w:r>
-        <w:lastRenderedPageBreak/>
+      <w:bookmarkStart w:id="21" w:name="_Toc45542523"/>
+      <w:bookmarkStart w:id="22" w:name="_Toc64542904"/>
+      <w:r>
         <w:t>Schedule</w:t>
       </w:r>
-      <w:bookmarkEnd w:id="23"/>
-      <w:bookmarkEnd w:id="24"/>
+      <w:bookmarkEnd w:id="21"/>
+      <w:bookmarkEnd w:id="22"/>
     </w:p>
     <w:p>
       <w:r>
@@ -3252,51 +3503,18 @@
     </w:p>
     <w:p>
       <w:pPr>
-        <w:spacing w:after="0" w:line="240" w:lineRule="auto"/>
-        <w:rPr>
-          <w:rFonts w:ascii="Times New Roman" w:eastAsia="Times New Roman" w:hAnsi="Times New Roman" w:cs="Times New Roman"/>
-          <w:sz w:val="24"/>
-          <w:szCs w:val="24"/>
+        <w:rPr>
           <w:lang w:eastAsia="en-GB"/>
         </w:rPr>
       </w:pPr>
       <w:r>
         <w:rPr>
-          <w:rFonts w:ascii="Times New Roman" w:eastAsia="Times New Roman" w:hAnsi="Times New Roman" w:cs="Times New Roman"/>
-          <w:sz w:val="24"/>
-          <w:szCs w:val="24"/>
+          <w:noProof/>
           <w:lang w:eastAsia="en-GB"/>
         </w:rPr>
-        <w:fldChar w:fldCharType="begin"/>
-      </w:r>
-      <w:r>
-        <w:rPr>
-          <w:rFonts w:ascii="Times New Roman" w:eastAsia="Times New Roman" w:hAnsi="Times New Roman" w:cs="Times New Roman"/>
-          <w:sz w:val="24"/>
-          <w:szCs w:val="24"/>
-          <w:lang w:eastAsia="en-GB"/>
-        </w:rPr>
-        <w:instrText xml:space="preserve"> INCLUDEPICTURE "/var/folders/xj/h7ws6hmd6czbl86tlw2zyy540000gn/T/com.microsoft.Word/WebArchiveCopyPasteTempFiles/Screenshot%202021-02-08%20at%2020.07.12.png" \* MERGEFORMATINET </w:instrText>
-      </w:r>
-      <w:r>
-        <w:rPr>
-          <w:rFonts w:ascii="Times New Roman" w:eastAsia="Times New Roman" w:hAnsi="Times New Roman" w:cs="Times New Roman"/>
-          <w:sz w:val="24"/>
-          <w:szCs w:val="24"/>
-          <w:lang w:eastAsia="en-GB"/>
-        </w:rPr>
-        <w:fldChar w:fldCharType="separate"/>
-      </w:r>
-      <w:r>
-        <w:rPr>
-          <w:rFonts w:ascii="Times New Roman" w:eastAsia="Times New Roman" w:hAnsi="Times New Roman" w:cs="Times New Roman"/>
-          <w:noProof/>
-          <w:sz w:val="24"/>
-          <w:szCs w:val="24"/>
-          <w:lang w:eastAsia="en-GB"/>
-        </w:rPr>
+        <w:lastRenderedPageBreak/>
         <w:drawing>
-          <wp:inline distT="0" distB="0" distL="0" distR="0" wp14:anchorId="4ECC1829" wp14:editId="1141DD9D">
+          <wp:inline distT="0" distB="0" distL="0" distR="0" wp14:anchorId="3A515960" wp14:editId="5DDE80B4">
             <wp:extent cx="5731510" cy="3227330"/>
             <wp:effectExtent l="0" t="0" r="0" b="0"/>
             <wp:docPr id="3" name="Picture 3" descr="Table&#10;&#10;Description automatically generated"/>
@@ -3313,7 +3531,7 @@
                     </pic:cNvPicPr>
                   </pic:nvPicPr>
                   <pic:blipFill rotWithShape="1">
-                    <a:blip r:embed="rId11">
+                    <a:blip r:embed="rId13">
                       <a:extLst>
                         <a:ext uri="{28A0092B-C50C-407E-A947-70E740481C1C}">
                           <a14:useLocalDpi xmlns:a14="http://schemas.microsoft.com/office/drawing/2010/main" val="0"/>
@@ -3349,16 +3567,28 @@
       </w:r>
       <w:r>
         <w:rPr>
-          <w:rFonts w:ascii="Times New Roman" w:eastAsia="Times New Roman" w:hAnsi="Times New Roman" w:cs="Times New Roman"/>
-          <w:sz w:val="24"/>
-          <w:szCs w:val="24"/>
           <w:lang w:eastAsia="en-GB"/>
         </w:rPr>
+        <w:fldChar w:fldCharType="begin"/>
+      </w:r>
+      <w:r>
+        <w:rPr>
+          <w:lang w:eastAsia="en-GB"/>
+        </w:rPr>
+        <w:instrText xml:space="preserve"> INCLUDEPICTURE "/var/folders/xj/h7ws6hmd6czbl86tlw2zyy540000gn/T/com.microsoft.Word/WebArchiveCopyPasteTempFiles/Screenshot%202021-02-08%20at%2020.07.12.png" \* MERGEFORMATINET </w:instrText>
+      </w:r>
+      <w:r>
+        <w:rPr>
+          <w:lang w:eastAsia="en-GB"/>
+        </w:rPr>
+        <w:fldChar w:fldCharType="separate"/>
+      </w:r>
+      <w:r>
+        <w:rPr>
+          <w:lang w:eastAsia="en-GB"/>
+        </w:rPr>
         <w:fldChar w:fldCharType="end"/>
       </w:r>
-    </w:p>
-    <w:p/>
-    <w:p>
       <w:r>
         <w:br w:type="page"/>
       </w:r>
@@ -3367,16 +3597,16 @@
       <w:pPr>
         <w:pStyle w:val="Heading1"/>
       </w:pPr>
-      <w:bookmarkStart w:id="25" w:name="_Toc45542524"/>
-      <w:bookmarkStart w:id="26" w:name="_Toc64542905"/>
-      <w:bookmarkStart w:id="27" w:name="_Toc403057947"/>
-      <w:bookmarkEnd w:id="7"/>
+      <w:bookmarkStart w:id="23" w:name="_Toc45542524"/>
+      <w:bookmarkStart w:id="24" w:name="_Toc64542905"/>
+      <w:bookmarkStart w:id="25" w:name="_Toc403057947"/>
+      <w:bookmarkEnd w:id="5"/>
       <w:r>
         <w:lastRenderedPageBreak/>
         <w:t>Governance and Controls</w:t>
       </w:r>
-      <w:bookmarkEnd w:id="25"/>
-      <w:bookmarkEnd w:id="26"/>
+      <w:bookmarkEnd w:id="23"/>
+      <w:bookmarkEnd w:id="24"/>
     </w:p>
     <w:p>
       <w:pPr>
@@ -3403,7 +3633,7 @@
         </w:rPr>
         <w:t xml:space="preserve">Wiki: </w:t>
       </w:r>
-      <w:hyperlink r:id="rId12" w:history="1">
+      <w:hyperlink r:id="rId14" w:history="1">
         <w:r>
           <w:rPr>
             <w:rStyle w:val="Hyperlink"/>
@@ -3456,7 +3686,7 @@
           <w:color w:val="000000" w:themeColor="text1"/>
         </w:rPr>
       </w:pPr>
-      <w:hyperlink r:id="rId13" w:history="1">
+      <w:hyperlink r:id="rId15" w:history="1">
         <w:r>
           <w:rPr>
             <w:rStyle w:val="Hyperlink"/>
@@ -3501,6 +3731,7 @@
         <w:rPr>
           <w:noProof/>
           <w:color w:val="000000" w:themeColor="text1"/>
+          <w:lang w:eastAsia="en-GB"/>
         </w:rPr>
         <w:drawing>
           <wp:inline distT="0" distB="0" distL="0" distR="0" wp14:anchorId="032157BD" wp14:editId="4DD1EE47">
@@ -3518,7 +3749,7 @@
                     <pic:cNvPicPr/>
                   </pic:nvPicPr>
                   <pic:blipFill>
-                    <a:blip r:embed="rId14"/>
+                    <a:blip r:embed="rId16"/>
                     <a:stretch>
                       <a:fillRect/>
                     </a:stretch>
@@ -3538,19 +3769,26 @@
           </wp:inline>
         </w:drawing>
       </w:r>
+      <w:r>
+        <w:rPr>
+          <w:color w:val="000000" w:themeColor="text1"/>
+        </w:rPr>
+        <w:br w:type="page"/>
+      </w:r>
     </w:p>
     <w:p>
       <w:pPr>
         <w:pStyle w:val="Heading1"/>
       </w:pPr>
-      <w:bookmarkStart w:id="28" w:name="_Toc45542525"/>
-      <w:bookmarkStart w:id="29" w:name="_Toc64542906"/>
-      <w:r>
+      <w:bookmarkStart w:id="26" w:name="_Toc45542525"/>
+      <w:bookmarkStart w:id="27" w:name="_Toc64542906"/>
+      <w:r>
+        <w:lastRenderedPageBreak/>
         <w:t>Initial Risks</w:t>
       </w:r>
+      <w:bookmarkEnd w:id="25"/>
+      <w:bookmarkEnd w:id="26"/>
       <w:bookmarkEnd w:id="27"/>
-      <w:bookmarkEnd w:id="28"/>
-      <w:bookmarkEnd w:id="29"/>
     </w:p>
     <w:p>
       <w:pPr>
@@ -3603,10 +3841,9 @@
         <w:t>Below is an example format.</w:t>
       </w:r>
     </w:p>
-    <w:p/>
     <w:tbl>
       <w:tblPr>
-        <w:tblStyle w:val="ListTable4-Accent1"/>
+        <w:tblStyle w:val="ListTable4Accent1"/>
         <w:tblW w:w="5000" w:type="pct"/>
         <w:tblBorders>
           <w:top w:val="single" w:sz="4" w:space="0" w:color="auto"/>
@@ -3619,11 +3856,11 @@
         <w:tblLook w:val="04A0" w:firstRow="1" w:lastRow="0" w:firstColumn="1" w:lastColumn="0" w:noHBand="0" w:noVBand="1"/>
       </w:tblPr>
       <w:tblGrid>
-        <w:gridCol w:w="415"/>
-        <w:gridCol w:w="3549"/>
-        <w:gridCol w:w="1277"/>
-        <w:gridCol w:w="1217"/>
-        <w:gridCol w:w="2558"/>
+        <w:gridCol w:w="425"/>
+        <w:gridCol w:w="3638"/>
+        <w:gridCol w:w="1309"/>
+        <w:gridCol w:w="1248"/>
+        <w:gridCol w:w="2622"/>
       </w:tblGrid>
       <w:tr>
         <w:trPr>
@@ -3632,7 +3869,7 @@
         <w:tc>
           <w:tcPr>
             <w:cnfStyle w:val="001000000000" w:firstRow="0" w:lastRow="0" w:firstColumn="1" w:lastColumn="0" w:oddVBand="0" w:evenVBand="0" w:oddHBand="0" w:evenHBand="0" w:firstRowFirstColumn="0" w:firstRowLastColumn="0" w:lastRowFirstColumn="0" w:lastRowLastColumn="0"/>
-            <w:tcW w:w="415" w:type="dxa"/>
+            <w:tcW w:w="425" w:type="dxa"/>
           </w:tcPr>
           <w:p>
             <w:pPr>
@@ -3640,7 +3877,7 @@
                 <w:color w:val="E7E6E6" w:themeColor="background2"/>
               </w:rPr>
             </w:pPr>
-            <w:bookmarkStart w:id="30" w:name="_Toc403057948"/>
+            <w:bookmarkStart w:id="28" w:name="_Toc403057948"/>
             <w:r>
               <w:rPr>
                 <w:color w:val="E7E6E6" w:themeColor="background2"/>
@@ -3651,7 +3888,7 @@
         </w:tc>
         <w:tc>
           <w:tcPr>
-            <w:tcW w:w="3549" w:type="dxa"/>
+            <w:tcW w:w="3638" w:type="dxa"/>
           </w:tcPr>
           <w:p>
             <w:pPr>
@@ -3670,7 +3907,7 @@
         </w:tc>
         <w:tc>
           <w:tcPr>
-            <w:tcW w:w="1277" w:type="dxa"/>
+            <w:tcW w:w="1309" w:type="dxa"/>
           </w:tcPr>
           <w:p>
             <w:pPr>
@@ -3689,7 +3926,7 @@
         </w:tc>
         <w:tc>
           <w:tcPr>
-            <w:tcW w:w="1217" w:type="dxa"/>
+            <w:tcW w:w="1248" w:type="dxa"/>
           </w:tcPr>
           <w:p>
             <w:pPr>
@@ -3708,7 +3945,7 @@
         </w:tc>
         <w:tc>
           <w:tcPr>
-            <w:tcW w:w="2558" w:type="dxa"/>
+            <w:tcW w:w="2622" w:type="dxa"/>
           </w:tcPr>
           <w:p>
             <w:pPr>
@@ -3733,7 +3970,7 @@
         <w:tc>
           <w:tcPr>
             <w:cnfStyle w:val="001000000000" w:firstRow="0" w:lastRow="0" w:firstColumn="1" w:lastColumn="0" w:oddVBand="0" w:evenVBand="0" w:oddHBand="0" w:evenHBand="0" w:firstRowFirstColumn="0" w:firstRowLastColumn="0" w:lastRowFirstColumn="0" w:lastRowLastColumn="0"/>
-            <w:tcW w:w="415" w:type="dxa"/>
+            <w:tcW w:w="425" w:type="dxa"/>
           </w:tcPr>
           <w:p>
             <w:pPr>
@@ -3753,7 +3990,7 @@
         </w:tc>
         <w:tc>
           <w:tcPr>
-            <w:tcW w:w="3549" w:type="dxa"/>
+            <w:tcW w:w="3638" w:type="dxa"/>
           </w:tcPr>
           <w:p>
             <w:pPr>
@@ -3763,7 +4000,7 @@
         </w:tc>
         <w:tc>
           <w:tcPr>
-            <w:tcW w:w="1277" w:type="dxa"/>
+            <w:tcW w:w="1309" w:type="dxa"/>
           </w:tcPr>
           <w:p>
             <w:pPr>
@@ -3773,7 +4010,7 @@
         </w:tc>
         <w:tc>
           <w:tcPr>
-            <w:tcW w:w="1217" w:type="dxa"/>
+            <w:tcW w:w="1248" w:type="dxa"/>
           </w:tcPr>
           <w:p>
             <w:pPr>
@@ -3783,7 +4020,7 @@
         </w:tc>
         <w:tc>
           <w:tcPr>
-            <w:tcW w:w="2558" w:type="dxa"/>
+            <w:tcW w:w="2622" w:type="dxa"/>
           </w:tcPr>
           <w:p>
             <w:pPr>
@@ -3796,7 +4033,7 @@
         <w:tc>
           <w:tcPr>
             <w:cnfStyle w:val="001000000000" w:firstRow="0" w:lastRow="0" w:firstColumn="1" w:lastColumn="0" w:oddVBand="0" w:evenVBand="0" w:oddHBand="0" w:evenHBand="0" w:firstRowFirstColumn="0" w:firstRowLastColumn="0" w:lastRowFirstColumn="0" w:lastRowLastColumn="0"/>
-            <w:tcW w:w="415" w:type="dxa"/>
+            <w:tcW w:w="425" w:type="dxa"/>
           </w:tcPr>
           <w:p>
             <w:pPr>
@@ -3816,7 +4053,7 @@
         </w:tc>
         <w:tc>
           <w:tcPr>
-            <w:tcW w:w="3549" w:type="dxa"/>
+            <w:tcW w:w="3638" w:type="dxa"/>
           </w:tcPr>
           <w:p>
             <w:pPr>
@@ -3826,7 +4063,7 @@
         </w:tc>
         <w:tc>
           <w:tcPr>
-            <w:tcW w:w="1277" w:type="dxa"/>
+            <w:tcW w:w="1309" w:type="dxa"/>
           </w:tcPr>
           <w:p>
             <w:pPr>
@@ -3836,7 +4073,7 @@
         </w:tc>
         <w:tc>
           <w:tcPr>
-            <w:tcW w:w="1217" w:type="dxa"/>
+            <w:tcW w:w="1248" w:type="dxa"/>
           </w:tcPr>
           <w:p>
             <w:pPr>
@@ -3846,7 +4083,7 @@
         </w:tc>
         <w:tc>
           <w:tcPr>
-            <w:tcW w:w="2558" w:type="dxa"/>
+            <w:tcW w:w="2622" w:type="dxa"/>
           </w:tcPr>
           <w:p>
             <w:pPr>
@@ -3863,7 +4100,7 @@
         <w:tc>
           <w:tcPr>
             <w:cnfStyle w:val="001000000000" w:firstRow="0" w:lastRow="0" w:firstColumn="1" w:lastColumn="0" w:oddVBand="0" w:evenVBand="0" w:oddHBand="0" w:evenHBand="0" w:firstRowFirstColumn="0" w:firstRowLastColumn="0" w:lastRowFirstColumn="0" w:lastRowLastColumn="0"/>
-            <w:tcW w:w="415" w:type="dxa"/>
+            <w:tcW w:w="425" w:type="dxa"/>
           </w:tcPr>
           <w:p>
             <w:pPr>
@@ -3883,7 +4120,7 @@
         </w:tc>
         <w:tc>
           <w:tcPr>
-            <w:tcW w:w="3549" w:type="dxa"/>
+            <w:tcW w:w="3638" w:type="dxa"/>
           </w:tcPr>
           <w:p>
             <w:pPr>
@@ -3893,7 +4130,7 @@
         </w:tc>
         <w:tc>
           <w:tcPr>
-            <w:tcW w:w="1277" w:type="dxa"/>
+            <w:tcW w:w="1309" w:type="dxa"/>
           </w:tcPr>
           <w:p>
             <w:pPr>
@@ -3903,7 +4140,7 @@
         </w:tc>
         <w:tc>
           <w:tcPr>
-            <w:tcW w:w="1217" w:type="dxa"/>
+            <w:tcW w:w="1248" w:type="dxa"/>
           </w:tcPr>
           <w:p>
             <w:pPr>
@@ -3913,7 +4150,7 @@
         </w:tc>
         <w:tc>
           <w:tcPr>
-            <w:tcW w:w="2558" w:type="dxa"/>
+            <w:tcW w:w="2622" w:type="dxa"/>
           </w:tcPr>
           <w:p>
             <w:pPr>
@@ -3922,20 +4159,100 @@
           </w:p>
         </w:tc>
       </w:tr>
-      <w:bookmarkEnd w:id="30"/>
+      <w:bookmarkEnd w:id="28"/>
     </w:tbl>
     <w:p>
-      <w:pPr>
-        <w:rPr>
-          <w:sz w:val="20"/>
-        </w:rPr>
-      </w:pPr>
+      <w:r>
+        <w:br w:type="page"/>
+      </w:r>
+    </w:p>
+    <w:p>
+      <w:pPr>
+        <w:pStyle w:val="Heading1"/>
+      </w:pPr>
+      <w:r>
+        <w:lastRenderedPageBreak/>
+        <w:t>Deliverables</w:t>
+      </w:r>
+    </w:p>
+    <w:p/>
+    <w:p>
+      <w:bookmarkStart w:id="29" w:name="_GoBack"/>
+      <w:bookmarkEnd w:id="29"/>
+      <w:r>
+        <w:br w:type="page"/>
+      </w:r>
+    </w:p>
+    <w:p>
+      <w:pPr>
+        <w:pStyle w:val="Heading1"/>
+      </w:pPr>
+      <w:r>
+        <w:lastRenderedPageBreak/>
+        <w:t>Implementation</w:t>
+      </w:r>
+    </w:p>
+    <w:p/>
+    <w:p>
+      <w:r>
+        <w:br w:type="page"/>
+      </w:r>
+    </w:p>
+    <w:p>
+      <w:pPr>
+        <w:pStyle w:val="Heading1"/>
+      </w:pPr>
+      <w:r>
+        <w:lastRenderedPageBreak/>
+        <w:t>Conclusion</w:t>
+      </w:r>
+    </w:p>
+    <w:p/>
+    <w:p>
+      <w:pPr>
+        <w:pStyle w:val="Heading2"/>
+      </w:pPr>
+      <w:r>
+        <w:t>Recommendations</w:t>
+      </w:r>
+    </w:p>
+    <w:p/>
+    <w:p>
+      <w:r>
+        <w:br w:type="page"/>
+      </w:r>
+    </w:p>
+    <w:p>
+      <w:pPr>
+        <w:pStyle w:val="Heading1"/>
+      </w:pPr>
+      <w:r>
+        <w:lastRenderedPageBreak/>
+        <w:t>References</w:t>
+      </w:r>
+    </w:p>
+    <w:p/>
+    <w:p>
+      <w:r>
+        <w:br w:type="page"/>
+      </w:r>
+    </w:p>
+    <w:p>
+      <w:pPr>
+        <w:pStyle w:val="Heading1"/>
+      </w:pPr>
+      <w:r>
+        <w:lastRenderedPageBreak/>
+        <w:t>Appendices</w:t>
+      </w:r>
     </w:p>
     <w:p/>
     <w:sectPr>
       <w:pgSz w:w="11906" w:h="16838"/>
       <w:pgMar w:top="1440" w:right="1440" w:bottom="1440" w:left="1440" w:header="708" w:footer="708" w:gutter="0"/>
+      <w:pgNumType w:start="0"/>
       <w:cols w:space="708"/>
+      <w:titlePg/>
       <w:docGrid w:linePitch="360"/>
     </w:sectPr>
   </w:body>
@@ -3943,7 +4260,7 @@
 </file>
 
 <file path=word/endnotes.xml><?xml version="1.0" encoding="utf-8"?>
-<w:endnotes xmlns:wpc="http://schemas.microsoft.com/office/word/2010/wordprocessingCanvas" xmlns:cx="http://schemas.microsoft.com/office/drawing/2014/chartex" xmlns:cx1="http://schemas.microsoft.com/office/drawing/2015/9/8/chartex" xmlns:cx2="http://schemas.microsoft.com/office/drawing/2015/10/21/chartex" xmlns:cx3="http://schemas.microsoft.com/office/drawing/2016/5/9/chartex" xmlns:cx4="http://schemas.microsoft.com/office/drawing/2016/5/10/chartex" xmlns:cx5="http://schemas.microsoft.com/office/drawing/2016/5/11/chartex" xmlns:cx6="http://schemas.microsoft.com/office/drawing/2016/5/12/chartex" xmlns:cx7="http://schemas.microsoft.com/office/drawing/2016/5/13/chartex" xmlns:cx8="http://schemas.microsoft.com/office/drawing/2016/5/14/chartex" xmlns:mc="http://schemas.openxmlformats.org/markup-compatibility/2006" xmlns:aink="http://schemas.microsoft.com/office/drawing/2016/ink" xmlns:am3d="http://schemas.microsoft.com/office/drawing/2017/model3d" xmlns:o="urn:schemas-microsoft-com:office:office" xmlns:r="http://schemas.openxmlformats.org/officeDocument/2006/relationships" xmlns:m="http://schemas.openxmlformats.org/officeDocument/2006/math" xmlns:v="urn:schemas-microsoft-com:vml" xmlns:wp14="http://schemas.microsoft.com/office/word/2010/wordprocessingDrawing" xmlns:wp="http://schemas.openxmlformats.org/drawingml/2006/wordprocessingDrawing" xmlns:w10="urn:schemas-microsoft-com:office:word" xmlns:w="http://schemas.openxmlformats.org/wordprocessingml/2006/main" xmlns:w14="http://schemas.microsoft.com/office/word/2010/wordml" xmlns:w15="http://schemas.microsoft.com/office/word/2012/wordml" xmlns:w16cex="http://schemas.microsoft.com/office/word/2018/wordml/cex" xmlns:w16cid="http://schemas.microsoft.com/office/word/2016/wordml/cid" xmlns:w16="http://schemas.microsoft.com/office/word/2018/wordml" xmlns:w16se="http://schemas.microsoft.com/office/word/2015/wordml/symex" xmlns:wpg="http://schemas.microsoft.com/office/word/2010/wordprocessingGroup" xmlns:wpi="http://schemas.microsoft.com/office/word/2010/wordprocessingInk" xmlns:wne="http://schemas.microsoft.com/office/word/2006/wordml" xmlns:wps="http://schemas.microsoft.com/office/word/2010/wordprocessingShape" mc:Ignorable="w14 w15 w16se w16cid w16 w16cex wp14">
+<w:endnotes xmlns:wpc="http://schemas.microsoft.com/office/word/2010/wordprocessingCanvas" xmlns:mc="http://schemas.openxmlformats.org/markup-compatibility/2006" xmlns:o="urn:schemas-microsoft-com:office:office" xmlns:r="http://schemas.openxmlformats.org/officeDocument/2006/relationships" xmlns:m="http://schemas.openxmlformats.org/officeDocument/2006/math" xmlns:v="urn:schemas-microsoft-com:vml" xmlns:wp14="http://schemas.microsoft.com/office/word/2010/wordprocessingDrawing" xmlns:wp="http://schemas.openxmlformats.org/drawingml/2006/wordprocessingDrawing" xmlns:w10="urn:schemas-microsoft-com:office:word" xmlns:w="http://schemas.openxmlformats.org/wordprocessingml/2006/main" xmlns:w14="http://schemas.microsoft.com/office/word/2010/wordml" xmlns:wpg="http://schemas.microsoft.com/office/word/2010/wordprocessingGroup" xmlns:wpi="http://schemas.microsoft.com/office/word/2010/wordprocessingInk" xmlns:wne="http://schemas.microsoft.com/office/word/2006/wordml" xmlns:wps="http://schemas.microsoft.com/office/word/2010/wordprocessingShape" mc:Ignorable="w14 wp14">
   <w:endnote w:type="separator" w:id="-1">
     <w:p>
       <w:pPr>
@@ -3968,7 +4285,7 @@
 </file>
 
 <file path=word/footnotes.xml><?xml version="1.0" encoding="utf-8"?>
-<w:footnotes xmlns:wpc="http://schemas.microsoft.com/office/word/2010/wordprocessingCanvas" xmlns:cx="http://schemas.microsoft.com/office/drawing/2014/chartex" xmlns:cx1="http://schemas.microsoft.com/office/drawing/2015/9/8/chartex" xmlns:cx2="http://schemas.microsoft.com/office/drawing/2015/10/21/chartex" xmlns:cx3="http://schemas.microsoft.com/office/drawing/2016/5/9/chartex" xmlns:cx4="http://schemas.microsoft.com/office/drawing/2016/5/10/chartex" xmlns:cx5="http://schemas.microsoft.com/office/drawing/2016/5/11/chartex" xmlns:cx6="http://schemas.microsoft.com/office/drawing/2016/5/12/chartex" xmlns:cx7="http://schemas.microsoft.com/office/drawing/2016/5/13/chartex" xmlns:cx8="http://schemas.microsoft.com/office/drawing/2016/5/14/chartex" xmlns:mc="http://schemas.openxmlformats.org/markup-compatibility/2006" xmlns:aink="http://schemas.microsoft.com/office/drawing/2016/ink" xmlns:am3d="http://schemas.microsoft.com/office/drawing/2017/model3d" xmlns:o="urn:schemas-microsoft-com:office:office" xmlns:r="http://schemas.openxmlformats.org/officeDocument/2006/relationships" xmlns:m="http://schemas.openxmlformats.org/officeDocument/2006/math" xmlns:v="urn:schemas-microsoft-com:vml" xmlns:wp14="http://schemas.microsoft.com/office/word/2010/wordprocessingDrawing" xmlns:wp="http://schemas.openxmlformats.org/drawingml/2006/wordprocessingDrawing" xmlns:w10="urn:schemas-microsoft-com:office:word" xmlns:w="http://schemas.openxmlformats.org/wordprocessingml/2006/main" xmlns:w14="http://schemas.microsoft.com/office/word/2010/wordml" xmlns:w15="http://schemas.microsoft.com/office/word/2012/wordml" xmlns:w16cex="http://schemas.microsoft.com/office/word/2018/wordml/cex" xmlns:w16cid="http://schemas.microsoft.com/office/word/2016/wordml/cid" xmlns:w16="http://schemas.microsoft.com/office/word/2018/wordml" xmlns:w16se="http://schemas.microsoft.com/office/word/2015/wordml/symex" xmlns:wpg="http://schemas.microsoft.com/office/word/2010/wordprocessingGroup" xmlns:wpi="http://schemas.microsoft.com/office/word/2010/wordprocessingInk" xmlns:wne="http://schemas.microsoft.com/office/word/2006/wordml" xmlns:wps="http://schemas.microsoft.com/office/word/2010/wordprocessingShape" mc:Ignorable="w14 w15 w16se w16cid w16 w16cex wp14">
+<w:footnotes xmlns:wpc="http://schemas.microsoft.com/office/word/2010/wordprocessingCanvas" xmlns:mc="http://schemas.openxmlformats.org/markup-compatibility/2006" xmlns:o="urn:schemas-microsoft-com:office:office" xmlns:r="http://schemas.openxmlformats.org/officeDocument/2006/relationships" xmlns:m="http://schemas.openxmlformats.org/officeDocument/2006/math" xmlns:v="urn:schemas-microsoft-com:vml" xmlns:wp14="http://schemas.microsoft.com/office/word/2010/wordprocessingDrawing" xmlns:wp="http://schemas.openxmlformats.org/drawingml/2006/wordprocessingDrawing" xmlns:w10="urn:schemas-microsoft-com:office:word" xmlns:w="http://schemas.openxmlformats.org/wordprocessingml/2006/main" xmlns:w14="http://schemas.microsoft.com/office/word/2010/wordml" xmlns:wpg="http://schemas.microsoft.com/office/word/2010/wordprocessingGroup" xmlns:wpi="http://schemas.microsoft.com/office/word/2010/wordprocessingInk" xmlns:wne="http://schemas.microsoft.com/office/word/2006/wordml" xmlns:wps="http://schemas.microsoft.com/office/word/2010/wordprocessingShape" mc:Ignorable="w14 wp14">
   <w:footnote w:type="separator" w:id="-1">
     <w:p>
       <w:pPr>
@@ -3993,8 +4310,8 @@
 </file>
 
 <file path=word/numbering.xml><?xml version="1.0" encoding="utf-8"?>
-<w:numbering xmlns:wpc="http://schemas.microsoft.com/office/word/2010/wordprocessingCanvas" xmlns:cx="http://schemas.microsoft.com/office/drawing/2014/chartex" xmlns:cx1="http://schemas.microsoft.com/office/drawing/2015/9/8/chartex" xmlns:cx2="http://schemas.microsoft.com/office/drawing/2015/10/21/chartex" xmlns:cx3="http://schemas.microsoft.com/office/drawing/2016/5/9/chartex" xmlns:cx4="http://schemas.microsoft.com/office/drawing/2016/5/10/chartex" xmlns:cx5="http://schemas.microsoft.com/office/drawing/2016/5/11/chartex" xmlns:cx6="http://schemas.microsoft.com/office/drawing/2016/5/12/chartex" xmlns:cx7="http://schemas.microsoft.com/office/drawing/2016/5/13/chartex" xmlns:cx8="http://schemas.microsoft.com/office/drawing/2016/5/14/chartex" xmlns:mc="http://schemas.openxmlformats.org/markup-compatibility/2006" xmlns:aink="http://schemas.microsoft.com/office/drawing/2016/ink" xmlns:am3d="http://schemas.microsoft.com/office/drawing/2017/model3d" xmlns:o="urn:schemas-microsoft-com:office:office" xmlns:r="http://schemas.openxmlformats.org/officeDocument/2006/relationships" xmlns:m="http://schemas.openxmlformats.org/officeDocument/2006/math" xmlns:v="urn:schemas-microsoft-com:vml" xmlns:wp14="http://schemas.microsoft.com/office/word/2010/wordprocessingDrawing" xmlns:wp="http://schemas.openxmlformats.org/drawingml/2006/wordprocessingDrawing" xmlns:w10="urn:schemas-microsoft-com:office:word" xmlns:w="http://schemas.openxmlformats.org/wordprocessingml/2006/main" xmlns:w14="http://schemas.microsoft.com/office/word/2010/wordml" xmlns:w15="http://schemas.microsoft.com/office/word/2012/wordml" xmlns:w16cex="http://schemas.microsoft.com/office/word/2018/wordml/cex" xmlns:w16cid="http://schemas.microsoft.com/office/word/2016/wordml/cid" xmlns:w16="http://schemas.microsoft.com/office/word/2018/wordml" xmlns:w16se="http://schemas.microsoft.com/office/word/2015/wordml/symex" xmlns:wpg="http://schemas.microsoft.com/office/word/2010/wordprocessingGroup" xmlns:wpi="http://schemas.microsoft.com/office/word/2010/wordprocessingInk" xmlns:wne="http://schemas.microsoft.com/office/word/2006/wordml" xmlns:wps="http://schemas.microsoft.com/office/word/2010/wordprocessingShape" mc:Ignorable="w14 w15 w16se w16cid w16 w16cex wp14">
-  <w:abstractNum w:abstractNumId="0" w15:restartNumberingAfterBreak="0">
+<w:numbering xmlns:wpc="http://schemas.microsoft.com/office/word/2010/wordprocessingCanvas" xmlns:mc="http://schemas.openxmlformats.org/markup-compatibility/2006" xmlns:o="urn:schemas-microsoft-com:office:office" xmlns:r="http://schemas.openxmlformats.org/officeDocument/2006/relationships" xmlns:m="http://schemas.openxmlformats.org/officeDocument/2006/math" xmlns:v="urn:schemas-microsoft-com:vml" xmlns:wp14="http://schemas.microsoft.com/office/word/2010/wordprocessingDrawing" xmlns:wp="http://schemas.openxmlformats.org/drawingml/2006/wordprocessingDrawing" xmlns:w10="urn:schemas-microsoft-com:office:word" xmlns:w="http://schemas.openxmlformats.org/wordprocessingml/2006/main" xmlns:w14="http://schemas.microsoft.com/office/word/2010/wordml" xmlns:wpg="http://schemas.microsoft.com/office/word/2010/wordprocessingGroup" xmlns:wpi="http://schemas.microsoft.com/office/word/2010/wordprocessingInk" xmlns:wne="http://schemas.microsoft.com/office/word/2006/wordml" xmlns:wps="http://schemas.microsoft.com/office/word/2010/wordprocessingShape" mc:Ignorable="w14 wp14">
+  <w:abstractNum w:abstractNumId="0">
     <w:nsid w:val="01525C71"/>
     <w:multiLevelType w:val="hybridMultilevel"/>
     <w:tmpl w:val="FB0CA9B0"/>
@@ -4107,7 +4424,7 @@
       </w:rPr>
     </w:lvl>
   </w:abstractNum>
-  <w:abstractNum w:abstractNumId="1" w15:restartNumberingAfterBreak="0">
+  <w:abstractNum w:abstractNumId="1">
     <w:nsid w:val="03C25EAD"/>
     <w:multiLevelType w:val="hybridMultilevel"/>
     <w:tmpl w:val="2D22C474"/>
@@ -4196,7 +4513,7 @@
       </w:pPr>
     </w:lvl>
   </w:abstractNum>
-  <w:abstractNum w:abstractNumId="2" w15:restartNumberingAfterBreak="0">
+  <w:abstractNum w:abstractNumId="2">
     <w:nsid w:val="12C53C4B"/>
     <w:multiLevelType w:val="hybridMultilevel"/>
     <w:tmpl w:val="8DF6822C"/>
@@ -4309,7 +4626,120 @@
       </w:rPr>
     </w:lvl>
   </w:abstractNum>
-  <w:abstractNum w:abstractNumId="3" w15:restartNumberingAfterBreak="0">
+  <w:abstractNum w:abstractNumId="3">
+    <w:nsid w:val="1B5D745E"/>
+    <w:multiLevelType w:val="hybridMultilevel"/>
+    <w:tmpl w:val="85FEECD2"/>
+    <w:lvl w:ilvl="0" w:tplc="08090001">
+      <w:start w:val="1"/>
+      <w:numFmt w:val="bullet"/>
+      <w:lvlText w:val=""/>
+      <w:lvlJc w:val="left"/>
+      <w:pPr>
+        <w:ind w:left="720" w:hanging="360"/>
+      </w:pPr>
+      <w:rPr>
+        <w:rFonts w:ascii="Symbol" w:hAnsi="Symbol" w:hint="default"/>
+      </w:rPr>
+    </w:lvl>
+    <w:lvl w:ilvl="1" w:tplc="08090003" w:tentative="1">
+      <w:start w:val="1"/>
+      <w:numFmt w:val="bullet"/>
+      <w:lvlText w:val="o"/>
+      <w:lvlJc w:val="left"/>
+      <w:pPr>
+        <w:ind w:left="1440" w:hanging="360"/>
+      </w:pPr>
+      <w:rPr>
+        <w:rFonts w:ascii="Courier New" w:hAnsi="Courier New" w:cs="Courier New" w:hint="default"/>
+      </w:rPr>
+    </w:lvl>
+    <w:lvl w:ilvl="2" w:tplc="08090005" w:tentative="1">
+      <w:start w:val="1"/>
+      <w:numFmt w:val="bullet"/>
+      <w:lvlText w:val=""/>
+      <w:lvlJc w:val="left"/>
+      <w:pPr>
+        <w:ind w:left="2160" w:hanging="360"/>
+      </w:pPr>
+      <w:rPr>
+        <w:rFonts w:ascii="Wingdings" w:hAnsi="Wingdings" w:hint="default"/>
+      </w:rPr>
+    </w:lvl>
+    <w:lvl w:ilvl="3" w:tplc="08090001" w:tentative="1">
+      <w:start w:val="1"/>
+      <w:numFmt w:val="bullet"/>
+      <w:lvlText w:val=""/>
+      <w:lvlJc w:val="left"/>
+      <w:pPr>
+        <w:ind w:left="2880" w:hanging="360"/>
+      </w:pPr>
+      <w:rPr>
+        <w:rFonts w:ascii="Symbol" w:hAnsi="Symbol" w:hint="default"/>
+      </w:rPr>
+    </w:lvl>
+    <w:lvl w:ilvl="4" w:tplc="08090003" w:tentative="1">
+      <w:start w:val="1"/>
+      <w:numFmt w:val="bullet"/>
+      <w:lvlText w:val="o"/>
+      <w:lvlJc w:val="left"/>
+      <w:pPr>
+        <w:ind w:left="3600" w:hanging="360"/>
+      </w:pPr>
+      <w:rPr>
+        <w:rFonts w:ascii="Courier New" w:hAnsi="Courier New" w:cs="Courier New" w:hint="default"/>
+      </w:rPr>
+    </w:lvl>
+    <w:lvl w:ilvl="5" w:tplc="08090005" w:tentative="1">
+      <w:start w:val="1"/>
+      <w:numFmt w:val="bullet"/>
+      <w:lvlText w:val=""/>
+      <w:lvlJc w:val="left"/>
+      <w:pPr>
+        <w:ind w:left="4320" w:hanging="360"/>
+      </w:pPr>
+      <w:rPr>
+        <w:rFonts w:ascii="Wingdings" w:hAnsi="Wingdings" w:hint="default"/>
+      </w:rPr>
+    </w:lvl>
+    <w:lvl w:ilvl="6" w:tplc="08090001" w:tentative="1">
+      <w:start w:val="1"/>
+      <w:numFmt w:val="bullet"/>
+      <w:lvlText w:val=""/>
+      <w:lvlJc w:val="left"/>
+      <w:pPr>
+        <w:ind w:left="5040" w:hanging="360"/>
+      </w:pPr>
+      <w:rPr>
+        <w:rFonts w:ascii="Symbol" w:hAnsi="Symbol" w:hint="default"/>
+      </w:rPr>
+    </w:lvl>
+    <w:lvl w:ilvl="7" w:tplc="08090003" w:tentative="1">
+      <w:start w:val="1"/>
+      <w:numFmt w:val="bullet"/>
+      <w:lvlText w:val="o"/>
+      <w:lvlJc w:val="left"/>
+      <w:pPr>
+        <w:ind w:left="5760" w:hanging="360"/>
+      </w:pPr>
+      <w:rPr>
+        <w:rFonts w:ascii="Courier New" w:hAnsi="Courier New" w:cs="Courier New" w:hint="default"/>
+      </w:rPr>
+    </w:lvl>
+    <w:lvl w:ilvl="8" w:tplc="08090005" w:tentative="1">
+      <w:start w:val="1"/>
+      <w:numFmt w:val="bullet"/>
+      <w:lvlText w:val=""/>
+      <w:lvlJc w:val="left"/>
+      <w:pPr>
+        <w:ind w:left="6480" w:hanging="360"/>
+      </w:pPr>
+      <w:rPr>
+        <w:rFonts w:ascii="Wingdings" w:hAnsi="Wingdings" w:hint="default"/>
+      </w:rPr>
+    </w:lvl>
+  </w:abstractNum>
+  <w:abstractNum w:abstractNumId="4">
     <w:nsid w:val="275B17EE"/>
     <w:multiLevelType w:val="hybridMultilevel"/>
     <w:tmpl w:val="7DF6AB36"/>
@@ -4398,7 +4828,7 @@
       </w:pPr>
     </w:lvl>
   </w:abstractNum>
-  <w:abstractNum w:abstractNumId="4" w15:restartNumberingAfterBreak="0">
+  <w:abstractNum w:abstractNumId="5">
     <w:nsid w:val="27CF79A9"/>
     <w:multiLevelType w:val="hybridMultilevel"/>
     <w:tmpl w:val="217AA3AC"/>
@@ -4511,7 +4941,7 @@
       </w:rPr>
     </w:lvl>
   </w:abstractNum>
-  <w:abstractNum w:abstractNumId="5" w15:restartNumberingAfterBreak="0">
+  <w:abstractNum w:abstractNumId="6">
     <w:nsid w:val="2FCE3A03"/>
     <w:multiLevelType w:val="hybridMultilevel"/>
     <w:tmpl w:val="134E18FC"/>
@@ -4624,7 +5054,7 @@
       </w:rPr>
     </w:lvl>
   </w:abstractNum>
-  <w:abstractNum w:abstractNumId="6" w15:restartNumberingAfterBreak="0">
+  <w:abstractNum w:abstractNumId="7">
     <w:nsid w:val="30212BBB"/>
     <w:multiLevelType w:val="hybridMultilevel"/>
     <w:tmpl w:val="A1AA68EA"/>
@@ -4737,7 +5167,7 @@
       </w:rPr>
     </w:lvl>
   </w:abstractNum>
-  <w:abstractNum w:abstractNumId="7" w15:restartNumberingAfterBreak="0">
+  <w:abstractNum w:abstractNumId="8">
     <w:nsid w:val="416D3BCD"/>
     <w:multiLevelType w:val="hybridMultilevel"/>
     <w:tmpl w:val="D578EC5E"/>
@@ -4850,7 +5280,7 @@
       </w:rPr>
     </w:lvl>
   </w:abstractNum>
-  <w:abstractNum w:abstractNumId="8" w15:restartNumberingAfterBreak="0">
+  <w:abstractNum w:abstractNumId="9">
     <w:nsid w:val="4C8F5089"/>
     <w:multiLevelType w:val="multilevel"/>
     <w:tmpl w:val="9712316C"/>
@@ -4968,7 +5398,7 @@
       </w:rPr>
     </w:lvl>
   </w:abstractNum>
-  <w:abstractNum w:abstractNumId="9" w15:restartNumberingAfterBreak="0">
+  <w:abstractNum w:abstractNumId="10">
     <w:nsid w:val="57593F80"/>
     <w:multiLevelType w:val="hybridMultilevel"/>
     <w:tmpl w:val="880A786C"/>
@@ -5081,7 +5511,7 @@
       </w:rPr>
     </w:lvl>
   </w:abstractNum>
-  <w:abstractNum w:abstractNumId="10" w15:restartNumberingAfterBreak="0">
+  <w:abstractNum w:abstractNumId="11">
     <w:nsid w:val="5C305E45"/>
     <w:multiLevelType w:val="hybridMultilevel"/>
     <w:tmpl w:val="849A7898"/>
@@ -5194,7 +5624,7 @@
       </w:rPr>
     </w:lvl>
   </w:abstractNum>
-  <w:abstractNum w:abstractNumId="11" w15:restartNumberingAfterBreak="0">
+  <w:abstractNum w:abstractNumId="12">
     <w:nsid w:val="72917611"/>
     <w:multiLevelType w:val="hybridMultilevel"/>
     <w:tmpl w:val="8C24BA4A"/>
@@ -5307,7 +5737,120 @@
       </w:rPr>
     </w:lvl>
   </w:abstractNum>
-  <w:abstractNum w:abstractNumId="12" w15:restartNumberingAfterBreak="0">
+  <w:abstractNum w:abstractNumId="13">
+    <w:nsid w:val="74F07663"/>
+    <w:multiLevelType w:val="hybridMultilevel"/>
+    <w:tmpl w:val="2CB8D682"/>
+    <w:lvl w:ilvl="0" w:tplc="55FAC4DE">
+      <w:start w:val="7"/>
+      <w:numFmt w:val="bullet"/>
+      <w:lvlText w:val="-"/>
+      <w:lvlJc w:val="left"/>
+      <w:pPr>
+        <w:ind w:left="720" w:hanging="360"/>
+      </w:pPr>
+      <w:rPr>
+        <w:rFonts w:ascii="Calibri" w:eastAsiaTheme="minorHAnsi" w:hAnsi="Calibri" w:cstheme="minorBidi" w:hint="default"/>
+      </w:rPr>
+    </w:lvl>
+    <w:lvl w:ilvl="1" w:tplc="08090003" w:tentative="1">
+      <w:start w:val="1"/>
+      <w:numFmt w:val="bullet"/>
+      <w:lvlText w:val="o"/>
+      <w:lvlJc w:val="left"/>
+      <w:pPr>
+        <w:ind w:left="1440" w:hanging="360"/>
+      </w:pPr>
+      <w:rPr>
+        <w:rFonts w:ascii="Courier New" w:hAnsi="Courier New" w:cs="Courier New" w:hint="default"/>
+      </w:rPr>
+    </w:lvl>
+    <w:lvl w:ilvl="2" w:tplc="08090005" w:tentative="1">
+      <w:start w:val="1"/>
+      <w:numFmt w:val="bullet"/>
+      <w:lvlText w:val=""/>
+      <w:lvlJc w:val="left"/>
+      <w:pPr>
+        <w:ind w:left="2160" w:hanging="360"/>
+      </w:pPr>
+      <w:rPr>
+        <w:rFonts w:ascii="Wingdings" w:hAnsi="Wingdings" w:hint="default"/>
+      </w:rPr>
+    </w:lvl>
+    <w:lvl w:ilvl="3" w:tplc="08090001" w:tentative="1">
+      <w:start w:val="1"/>
+      <w:numFmt w:val="bullet"/>
+      <w:lvlText w:val=""/>
+      <w:lvlJc w:val="left"/>
+      <w:pPr>
+        <w:ind w:left="2880" w:hanging="360"/>
+      </w:pPr>
+      <w:rPr>
+        <w:rFonts w:ascii="Symbol" w:hAnsi="Symbol" w:hint="default"/>
+      </w:rPr>
+    </w:lvl>
+    <w:lvl w:ilvl="4" w:tplc="08090003" w:tentative="1">
+      <w:start w:val="1"/>
+      <w:numFmt w:val="bullet"/>
+      <w:lvlText w:val="o"/>
+      <w:lvlJc w:val="left"/>
+      <w:pPr>
+        <w:ind w:left="3600" w:hanging="360"/>
+      </w:pPr>
+      <w:rPr>
+        <w:rFonts w:ascii="Courier New" w:hAnsi="Courier New" w:cs="Courier New" w:hint="default"/>
+      </w:rPr>
+    </w:lvl>
+    <w:lvl w:ilvl="5" w:tplc="08090005" w:tentative="1">
+      <w:start w:val="1"/>
+      <w:numFmt w:val="bullet"/>
+      <w:lvlText w:val=""/>
+      <w:lvlJc w:val="left"/>
+      <w:pPr>
+        <w:ind w:left="4320" w:hanging="360"/>
+      </w:pPr>
+      <w:rPr>
+        <w:rFonts w:ascii="Wingdings" w:hAnsi="Wingdings" w:hint="default"/>
+      </w:rPr>
+    </w:lvl>
+    <w:lvl w:ilvl="6" w:tplc="08090001" w:tentative="1">
+      <w:start w:val="1"/>
+      <w:numFmt w:val="bullet"/>
+      <w:lvlText w:val=""/>
+      <w:lvlJc w:val="left"/>
+      <w:pPr>
+        <w:ind w:left="5040" w:hanging="360"/>
+      </w:pPr>
+      <w:rPr>
+        <w:rFonts w:ascii="Symbol" w:hAnsi="Symbol" w:hint="default"/>
+      </w:rPr>
+    </w:lvl>
+    <w:lvl w:ilvl="7" w:tplc="08090003" w:tentative="1">
+      <w:start w:val="1"/>
+      <w:numFmt w:val="bullet"/>
+      <w:lvlText w:val="o"/>
+      <w:lvlJc w:val="left"/>
+      <w:pPr>
+        <w:ind w:left="5760" w:hanging="360"/>
+      </w:pPr>
+      <w:rPr>
+        <w:rFonts w:ascii="Courier New" w:hAnsi="Courier New" w:cs="Courier New" w:hint="default"/>
+      </w:rPr>
+    </w:lvl>
+    <w:lvl w:ilvl="8" w:tplc="08090005" w:tentative="1">
+      <w:start w:val="1"/>
+      <w:numFmt w:val="bullet"/>
+      <w:lvlText w:val=""/>
+      <w:lvlJc w:val="left"/>
+      <w:pPr>
+        <w:ind w:left="6480" w:hanging="360"/>
+      </w:pPr>
+      <w:rPr>
+        <w:rFonts w:ascii="Wingdings" w:hAnsi="Wingdings" w:hint="default"/>
+      </w:rPr>
+    </w:lvl>
+  </w:abstractNum>
+  <w:abstractNum w:abstractNumId="14">
     <w:nsid w:val="7C8C6A52"/>
     <w:multiLevelType w:val="hybridMultilevel"/>
     <w:tmpl w:val="42E6F09C"/>
@@ -5421,7 +5964,7 @@
     </w:lvl>
   </w:abstractNum>
   <w:num w:numId="1">
-    <w:abstractNumId w:val="8"/>
+    <w:abstractNumId w:val="9"/>
     <w:lvlOverride w:ilvl="0">
       <w:lvl w:ilvl="0">
         <w:start w:val="1"/>
@@ -5602,28 +6145,28 @@
     </w:lvlOverride>
   </w:num>
   <w:num w:numId="2">
-    <w:abstractNumId w:val="8"/>
+    <w:abstractNumId w:val="9"/>
   </w:num>
   <w:num w:numId="3">
-    <w:abstractNumId w:val="9"/>
+    <w:abstractNumId w:val="10"/>
   </w:num>
   <w:num w:numId="4">
-    <w:abstractNumId w:val="10"/>
+    <w:abstractNumId w:val="11"/>
   </w:num>
   <w:num w:numId="5">
-    <w:abstractNumId w:val="12"/>
+    <w:abstractNumId w:val="14"/>
   </w:num>
   <w:num w:numId="6">
     <w:abstractNumId w:val="0"/>
   </w:num>
   <w:num w:numId="7">
-    <w:abstractNumId w:val="7"/>
+    <w:abstractNumId w:val="8"/>
   </w:num>
   <w:num w:numId="8">
-    <w:abstractNumId w:val="5"/>
+    <w:abstractNumId w:val="6"/>
   </w:num>
   <w:num w:numId="9">
-    <w:abstractNumId w:val="3"/>
+    <w:abstractNumId w:val="4"/>
   </w:num>
   <w:num w:numId="10">
     <w:abstractNumId w:val="1"/>
@@ -5632,19 +6175,25 @@
     <w:abstractNumId w:val="2"/>
   </w:num>
   <w:num w:numId="12">
-    <w:abstractNumId w:val="4"/>
+    <w:abstractNumId w:val="5"/>
   </w:num>
   <w:num w:numId="13">
-    <w:abstractNumId w:val="11"/>
+    <w:abstractNumId w:val="12"/>
   </w:num>
   <w:num w:numId="14">
-    <w:abstractNumId w:val="6"/>
+    <w:abstractNumId w:val="7"/>
+  </w:num>
+  <w:num w:numId="15">
+    <w:abstractNumId w:val="13"/>
+  </w:num>
+  <w:num w:numId="16">
+    <w:abstractNumId w:val="3"/>
   </w:num>
 </w:numbering>
 </file>
 
 <file path=word/styles.xml><?xml version="1.0" encoding="utf-8"?>
-<w:styles xmlns:mc="http://schemas.openxmlformats.org/markup-compatibility/2006" xmlns:r="http://schemas.openxmlformats.org/officeDocument/2006/relationships" xmlns:w="http://schemas.openxmlformats.org/wordprocessingml/2006/main" xmlns:w14="http://schemas.microsoft.com/office/word/2010/wordml" xmlns:w15="http://schemas.microsoft.com/office/word/2012/wordml" xmlns:w16cex="http://schemas.microsoft.com/office/word/2018/wordml/cex" xmlns:w16cid="http://schemas.microsoft.com/office/word/2016/wordml/cid" xmlns:w16="http://schemas.microsoft.com/office/word/2018/wordml" xmlns:w16se="http://schemas.microsoft.com/office/word/2015/wordml/symex" mc:Ignorable="w14 w15 w16se w16cid w16 w16cex">
+<w:styles xmlns:mc="http://schemas.openxmlformats.org/markup-compatibility/2006" xmlns:r="http://schemas.openxmlformats.org/officeDocument/2006/relationships" xmlns:w="http://schemas.openxmlformats.org/wordprocessingml/2006/main" xmlns:w14="http://schemas.microsoft.com/office/word/2010/wordml" mc:Ignorable="w14">
   <w:docDefaults>
     <w:rPrDefault>
       <w:rPr>
@@ -5660,383 +6209,144 @@
       </w:pPr>
     </w:pPrDefault>
   </w:docDefaults>
-  <w:latentStyles w:defLockedState="0" w:defUIPriority="99" w:defSemiHidden="0" w:defUnhideWhenUsed="0" w:defQFormat="0" w:count="376">
-    <w:lsdException w:name="Normal" w:uiPriority="0" w:qFormat="1"/>
-    <w:lsdException w:name="heading 1" w:uiPriority="0" w:qFormat="1"/>
-    <w:lsdException w:name="heading 2" w:semiHidden="1" w:uiPriority="0" w:unhideWhenUsed="1" w:qFormat="1"/>
-    <w:lsdException w:name="heading 3" w:semiHidden="1" w:uiPriority="0" w:unhideWhenUsed="1" w:qFormat="1"/>
-    <w:lsdException w:name="heading 4" w:semiHidden="1" w:uiPriority="0" w:unhideWhenUsed="1" w:qFormat="1"/>
-    <w:lsdException w:name="heading 5" w:semiHidden="1" w:uiPriority="9" w:unhideWhenUsed="1" w:qFormat="1"/>
-    <w:lsdException w:name="heading 6" w:semiHidden="1" w:uiPriority="9" w:unhideWhenUsed="1" w:qFormat="1"/>
-    <w:lsdException w:name="heading 7" w:semiHidden="1" w:uiPriority="9" w:unhideWhenUsed="1" w:qFormat="1"/>
-    <w:lsdException w:name="heading 8" w:semiHidden="1" w:uiPriority="9" w:unhideWhenUsed="1" w:qFormat="1"/>
-    <w:lsdException w:name="heading 9" w:semiHidden="1" w:uiPriority="9" w:unhideWhenUsed="1" w:qFormat="1"/>
-    <w:lsdException w:name="index 1" w:semiHidden="1" w:unhideWhenUsed="1"/>
-    <w:lsdException w:name="index 2" w:semiHidden="1" w:unhideWhenUsed="1"/>
-    <w:lsdException w:name="index 3" w:semiHidden="1" w:unhideWhenUsed="1"/>
-    <w:lsdException w:name="index 4" w:semiHidden="1" w:unhideWhenUsed="1"/>
-    <w:lsdException w:name="index 5" w:semiHidden="1" w:unhideWhenUsed="1"/>
-    <w:lsdException w:name="index 6" w:semiHidden="1" w:unhideWhenUsed="1"/>
-    <w:lsdException w:name="index 7" w:semiHidden="1" w:unhideWhenUsed="1"/>
-    <w:lsdException w:name="index 8" w:semiHidden="1" w:unhideWhenUsed="1"/>
-    <w:lsdException w:name="index 9" w:semiHidden="1" w:unhideWhenUsed="1"/>
-    <w:lsdException w:name="toc 1" w:semiHidden="1" w:uiPriority="39" w:unhideWhenUsed="1"/>
-    <w:lsdException w:name="toc 2" w:semiHidden="1" w:uiPriority="39" w:unhideWhenUsed="1"/>
-    <w:lsdException w:name="toc 3" w:semiHidden="1" w:uiPriority="39" w:unhideWhenUsed="1"/>
-    <w:lsdException w:name="toc 4" w:semiHidden="1" w:uiPriority="39" w:unhideWhenUsed="1"/>
-    <w:lsdException w:name="toc 5" w:semiHidden="1" w:uiPriority="39" w:unhideWhenUsed="1"/>
-    <w:lsdException w:name="toc 6" w:semiHidden="1" w:uiPriority="39" w:unhideWhenUsed="1"/>
-    <w:lsdException w:name="toc 7" w:semiHidden="1" w:uiPriority="39" w:unhideWhenUsed="1"/>
-    <w:lsdException w:name="toc 8" w:semiHidden="1" w:uiPriority="39" w:unhideWhenUsed="1"/>
-    <w:lsdException w:name="toc 9" w:semiHidden="1" w:uiPriority="39" w:unhideWhenUsed="1"/>
-    <w:lsdException w:name="Normal Indent" w:semiHidden="1" w:unhideWhenUsed="1"/>
-    <w:lsdException w:name="footnote text" w:semiHidden="1" w:unhideWhenUsed="1"/>
-    <w:lsdException w:name="annotation text" w:semiHidden="1" w:unhideWhenUsed="1"/>
-    <w:lsdException w:name="header" w:semiHidden="1" w:unhideWhenUsed="1"/>
-    <w:lsdException w:name="footer" w:semiHidden="1" w:unhideWhenUsed="1"/>
-    <w:lsdException w:name="index heading" w:semiHidden="1" w:unhideWhenUsed="1"/>
-    <w:lsdException w:name="caption" w:semiHidden="1" w:uiPriority="35" w:unhideWhenUsed="1" w:qFormat="1"/>
-    <w:lsdException w:name="table of figures" w:semiHidden="1" w:unhideWhenUsed="1"/>
-    <w:lsdException w:name="envelope address" w:semiHidden="1" w:unhideWhenUsed="1"/>
-    <w:lsdException w:name="envelope return" w:semiHidden="1" w:unhideWhenUsed="1"/>
-    <w:lsdException w:name="footnote reference" w:semiHidden="1" w:unhideWhenUsed="1"/>
-    <w:lsdException w:name="annotation reference" w:semiHidden="1" w:unhideWhenUsed="1"/>
-    <w:lsdException w:name="line number" w:semiHidden="1" w:unhideWhenUsed="1"/>
-    <w:lsdException w:name="page number" w:semiHidden="1" w:unhideWhenUsed="1"/>
-    <w:lsdException w:name="endnote reference" w:semiHidden="1" w:unhideWhenUsed="1"/>
-    <w:lsdException w:name="endnote text" w:semiHidden="1" w:unhideWhenUsed="1"/>
-    <w:lsdException w:name="table of authorities" w:semiHidden="1" w:unhideWhenUsed="1"/>
-    <w:lsdException w:name="macro" w:semiHidden="1" w:unhideWhenUsed="1"/>
-    <w:lsdException w:name="toa heading" w:semiHidden="1" w:unhideWhenUsed="1"/>
-    <w:lsdException w:name="List" w:semiHidden="1" w:unhideWhenUsed="1"/>
-    <w:lsdException w:name="List Bullet" w:semiHidden="1" w:unhideWhenUsed="1"/>
-    <w:lsdException w:name="List Number" w:semiHidden="1" w:unhideWhenUsed="1"/>
-    <w:lsdException w:name="List 2" w:semiHidden="1" w:unhideWhenUsed="1"/>
-    <w:lsdException w:name="List 3" w:semiHidden="1" w:unhideWhenUsed="1"/>
-    <w:lsdException w:name="List 4" w:semiHidden="1" w:unhideWhenUsed="1"/>
-    <w:lsdException w:name="List 5" w:semiHidden="1" w:unhideWhenUsed="1"/>
-    <w:lsdException w:name="List Bullet 2" w:semiHidden="1" w:unhideWhenUsed="1"/>
-    <w:lsdException w:name="List Bullet 3" w:semiHidden="1" w:unhideWhenUsed="1"/>
-    <w:lsdException w:name="List Bullet 4" w:semiHidden="1" w:unhideWhenUsed="1"/>
-    <w:lsdException w:name="List Bullet 5" w:semiHidden="1" w:unhideWhenUsed="1"/>
-    <w:lsdException w:name="List Number 2" w:semiHidden="1" w:unhideWhenUsed="1"/>
-    <w:lsdException w:name="List Number 3" w:semiHidden="1" w:unhideWhenUsed="1"/>
-    <w:lsdException w:name="List Number 4" w:semiHidden="1" w:unhideWhenUsed="1"/>
-    <w:lsdException w:name="List Number 5" w:semiHidden="1" w:unhideWhenUsed="1"/>
-    <w:lsdException w:name="Title" w:uiPriority="10" w:qFormat="1"/>
-    <w:lsdException w:name="Closing" w:semiHidden="1" w:unhideWhenUsed="1"/>
-    <w:lsdException w:name="Signature" w:semiHidden="1" w:unhideWhenUsed="1"/>
-    <w:lsdException w:name="Default Paragraph Font" w:semiHidden="1" w:uiPriority="1" w:unhideWhenUsed="1"/>
-    <w:lsdException w:name="Body Text" w:semiHidden="1" w:unhideWhenUsed="1"/>
-    <w:lsdException w:name="Body Text Indent" w:semiHidden="1" w:unhideWhenUsed="1"/>
-    <w:lsdException w:name="List Continue" w:semiHidden="1" w:unhideWhenUsed="1"/>
-    <w:lsdException w:name="List Continue 2" w:semiHidden="1" w:unhideWhenUsed="1"/>
-    <w:lsdException w:name="List Continue 3" w:semiHidden="1" w:unhideWhenUsed="1"/>
-    <w:lsdException w:name="List Continue 4" w:semiHidden="1" w:unhideWhenUsed="1"/>
-    <w:lsdException w:name="List Continue 5" w:semiHidden="1" w:unhideWhenUsed="1"/>
-    <w:lsdException w:name="Message Header" w:semiHidden="1" w:unhideWhenUsed="1"/>
-    <w:lsdException w:name="Subtitle" w:uiPriority="11" w:qFormat="1"/>
-    <w:lsdException w:name="Salutation" w:semiHidden="1" w:unhideWhenUsed="1"/>
-    <w:lsdException w:name="Date" w:semiHidden="1" w:unhideWhenUsed="1"/>
-    <w:lsdException w:name="Body Text First Indent" w:semiHidden="1" w:unhideWhenUsed="1"/>
-    <w:lsdException w:name="Body Text First Indent 2" w:semiHidden="1" w:unhideWhenUsed="1"/>
-    <w:lsdException w:name="Note Heading" w:semiHidden="1" w:unhideWhenUsed="1"/>
-    <w:lsdException w:name="Body Text 2" w:semiHidden="1" w:unhideWhenUsed="1"/>
-    <w:lsdException w:name="Body Text 3" w:semiHidden="1" w:unhideWhenUsed="1"/>
-    <w:lsdException w:name="Body Text Indent 2" w:semiHidden="1" w:unhideWhenUsed="1"/>
-    <w:lsdException w:name="Body Text Indent 3" w:semiHidden="1" w:unhideWhenUsed="1"/>
-    <w:lsdException w:name="Block Text" w:semiHidden="1" w:unhideWhenUsed="1"/>
-    <w:lsdException w:name="Hyperlink" w:semiHidden="1" w:unhideWhenUsed="1"/>
-    <w:lsdException w:name="FollowedHyperlink" w:semiHidden="1" w:unhideWhenUsed="1"/>
-    <w:lsdException w:name="Strong" w:uiPriority="22" w:qFormat="1"/>
-    <w:lsdException w:name="Emphasis" w:uiPriority="20" w:qFormat="1"/>
-    <w:lsdException w:name="Document Map" w:semiHidden="1" w:unhideWhenUsed="1"/>
-    <w:lsdException w:name="Plain Text" w:semiHidden="1" w:unhideWhenUsed="1"/>
-    <w:lsdException w:name="E-mail Signature" w:semiHidden="1" w:unhideWhenUsed="1"/>
-    <w:lsdException w:name="HTML Top of Form" w:semiHidden="1" w:unhideWhenUsed="1"/>
-    <w:lsdException w:name="HTML Bottom of Form" w:semiHidden="1" w:unhideWhenUsed="1"/>
-    <w:lsdException w:name="Normal (Web)" w:semiHidden="1" w:unhideWhenUsed="1"/>
-    <w:lsdException w:name="HTML Acronym" w:semiHidden="1" w:unhideWhenUsed="1"/>
-    <w:lsdException w:name="HTML Address" w:semiHidden="1" w:unhideWhenUsed="1"/>
-    <w:lsdException w:name="HTML Cite" w:semiHidden="1" w:unhideWhenUsed="1"/>
-    <w:lsdException w:name="HTML Code" w:semiHidden="1" w:unhideWhenUsed="1"/>
-    <w:lsdException w:name="HTML Definition" w:semiHidden="1" w:unhideWhenUsed="1"/>
-    <w:lsdException w:name="HTML Keyboard" w:semiHidden="1" w:unhideWhenUsed="1"/>
-    <w:lsdException w:name="HTML Preformatted" w:semiHidden="1" w:unhideWhenUsed="1"/>
-    <w:lsdException w:name="HTML Sample" w:semiHidden="1" w:unhideWhenUsed="1"/>
-    <w:lsdException w:name="HTML Typewriter" w:semiHidden="1" w:unhideWhenUsed="1"/>
-    <w:lsdException w:name="HTML Variable" w:semiHidden="1" w:unhideWhenUsed="1"/>
-    <w:lsdException w:name="Normal Table" w:semiHidden="1" w:unhideWhenUsed="1"/>
-    <w:lsdException w:name="annotation subject" w:semiHidden="1" w:unhideWhenUsed="1"/>
-    <w:lsdException w:name="No List" w:semiHidden="1" w:unhideWhenUsed="1"/>
-    <w:lsdException w:name="Outline List 1" w:semiHidden="1" w:unhideWhenUsed="1"/>
-    <w:lsdException w:name="Outline List 2" w:semiHidden="1" w:unhideWhenUsed="1"/>
-    <w:lsdException w:name="Outline List 3" w:semiHidden="1" w:unhideWhenUsed="1"/>
-    <w:lsdException w:name="Table Simple 1" w:semiHidden="1" w:unhideWhenUsed="1"/>
-    <w:lsdException w:name="Table Simple 2" w:semiHidden="1" w:unhideWhenUsed="1"/>
-    <w:lsdException w:name="Table Simple 3" w:semiHidden="1" w:unhideWhenUsed="1"/>
-    <w:lsdException w:name="Table Classic 1" w:semiHidden="1" w:unhideWhenUsed="1"/>
-    <w:lsdException w:name="Table Classic 2" w:semiHidden="1" w:unhideWhenUsed="1"/>
-    <w:lsdException w:name="Table Classic 3" w:semiHidden="1" w:unhideWhenUsed="1"/>
-    <w:lsdException w:name="Table Classic 4" w:semiHidden="1" w:unhideWhenUsed="1"/>
-    <w:lsdException w:name="Table Colorful 1" w:semiHidden="1" w:unhideWhenUsed="1"/>
-    <w:lsdException w:name="Table Colorful 2" w:semiHidden="1" w:unhideWhenUsed="1"/>
-    <w:lsdException w:name="Table Colorful 3" w:semiHidden="1" w:unhideWhenUsed="1"/>
-    <w:lsdException w:name="Table Columns 1" w:semiHidden="1" w:unhideWhenUsed="1"/>
-    <w:lsdException w:name="Table Columns 2" w:semiHidden="1" w:unhideWhenUsed="1"/>
-    <w:lsdException w:name="Table Columns 3" w:semiHidden="1" w:unhideWhenUsed="1"/>
-    <w:lsdException w:name="Table Columns 4" w:semiHidden="1" w:unhideWhenUsed="1"/>
-    <w:lsdException w:name="Table Columns 5" w:semiHidden="1" w:unhideWhenUsed="1"/>
-    <w:lsdException w:name="Table Grid 1" w:semiHidden="1" w:unhideWhenUsed="1"/>
-    <w:lsdException w:name="Table Grid 2" w:semiHidden="1" w:unhideWhenUsed="1"/>
-    <w:lsdException w:name="Table Grid 3" w:semiHidden="1" w:unhideWhenUsed="1"/>
-    <w:lsdException w:name="Table Grid 4" w:semiHidden="1" w:unhideWhenUsed="1"/>
-    <w:lsdException w:name="Table Grid 5" w:semiHidden="1" w:unhideWhenUsed="1"/>
-    <w:lsdException w:name="Table Grid 6" w:semiHidden="1" w:unhideWhenUsed="1"/>
-    <w:lsdException w:name="Table Grid 7" w:semiHidden="1" w:unhideWhenUsed="1"/>
-    <w:lsdException w:name="Table Grid 8" w:semiHidden="1" w:unhideWhenUsed="1"/>
-    <w:lsdException w:name="Table List 1" w:semiHidden="1" w:unhideWhenUsed="1"/>
-    <w:lsdException w:name="Table List 2" w:semiHidden="1" w:unhideWhenUsed="1"/>
-    <w:lsdException w:name="Table List 3" w:semiHidden="1" w:unhideWhenUsed="1"/>
-    <w:lsdException w:name="Table List 4" w:semiHidden="1" w:unhideWhenUsed="1"/>
-    <w:lsdException w:name="Table List 5" w:semiHidden="1" w:unhideWhenUsed="1"/>
-    <w:lsdException w:name="Table List 6" w:semiHidden="1" w:unhideWhenUsed="1"/>
-    <w:lsdException w:name="Table List 7" w:semiHidden="1" w:unhideWhenUsed="1"/>
-    <w:lsdException w:name="Table List 8" w:semiHidden="1" w:unhideWhenUsed="1"/>
-    <w:lsdException w:name="Table 3D effects 1" w:semiHidden="1" w:unhideWhenUsed="1"/>
-    <w:lsdException w:name="Table 3D effects 2" w:semiHidden="1" w:unhideWhenUsed="1"/>
-    <w:lsdException w:name="Table 3D effects 3" w:semiHidden="1" w:unhideWhenUsed="1"/>
-    <w:lsdException w:name="Table Contemporary" w:semiHidden="1" w:unhideWhenUsed="1"/>
-    <w:lsdException w:name="Table Elegant" w:semiHidden="1" w:unhideWhenUsed="1"/>
-    <w:lsdException w:name="Table Professional" w:semiHidden="1" w:unhideWhenUsed="1"/>
-    <w:lsdException w:name="Table Subtle 1" w:semiHidden="1" w:unhideWhenUsed="1"/>
-    <w:lsdException w:name="Table Subtle 2" w:semiHidden="1" w:unhideWhenUsed="1"/>
-    <w:lsdException w:name="Table Web 1" w:semiHidden="1" w:unhideWhenUsed="1"/>
-    <w:lsdException w:name="Table Web 2" w:semiHidden="1" w:unhideWhenUsed="1"/>
-    <w:lsdException w:name="Table Web 3" w:semiHidden="1" w:unhideWhenUsed="1"/>
-    <w:lsdException w:name="Balloon Text" w:semiHidden="1" w:unhideWhenUsed="1"/>
-    <w:lsdException w:name="Table Grid" w:uiPriority="39"/>
-    <w:lsdException w:name="Table Theme" w:semiHidden="1" w:unhideWhenUsed="1"/>
-    <w:lsdException w:name="Placeholder Text" w:semiHidden="1"/>
-    <w:lsdException w:name="No Spacing" w:uiPriority="1" w:qFormat="1"/>
-    <w:lsdException w:name="Light Shading" w:uiPriority="60"/>
-    <w:lsdException w:name="Light List" w:uiPriority="61"/>
-    <w:lsdException w:name="Light Grid" w:uiPriority="62"/>
-    <w:lsdException w:name="Medium Shading 1" w:uiPriority="63"/>
-    <w:lsdException w:name="Medium Shading 2" w:uiPriority="64"/>
-    <w:lsdException w:name="Medium List 1" w:uiPriority="65"/>
-    <w:lsdException w:name="Medium List 2" w:uiPriority="66"/>
-    <w:lsdException w:name="Medium Grid 1" w:uiPriority="67"/>
-    <w:lsdException w:name="Medium Grid 2" w:uiPriority="68"/>
-    <w:lsdException w:name="Medium Grid 3" w:uiPriority="69"/>
-    <w:lsdException w:name="Dark List" w:uiPriority="70"/>
-    <w:lsdException w:name="Colorful Shading" w:uiPriority="71"/>
-    <w:lsdException w:name="Colorful List" w:uiPriority="72"/>
-    <w:lsdException w:name="Colorful Grid" w:uiPriority="73"/>
-    <w:lsdException w:name="Light Shading Accent 1" w:uiPriority="60"/>
-    <w:lsdException w:name="Light List Accent 1" w:uiPriority="61"/>
-    <w:lsdException w:name="Light Grid Accent 1" w:uiPriority="62"/>
-    <w:lsdException w:name="Medium Shading 1 Accent 1" w:uiPriority="63"/>
-    <w:lsdException w:name="Medium Shading 2 Accent 1" w:uiPriority="64"/>
-    <w:lsdException w:name="Medium List 1 Accent 1" w:uiPriority="65"/>
-    <w:lsdException w:name="Revision" w:semiHidden="1"/>
-    <w:lsdException w:name="List Paragraph" w:uiPriority="34" w:qFormat="1"/>
-    <w:lsdException w:name="Quote" w:uiPriority="29" w:qFormat="1"/>
-    <w:lsdException w:name="Intense Quote" w:uiPriority="30" w:qFormat="1"/>
-    <w:lsdException w:name="Medium List 2 Accent 1" w:uiPriority="66"/>
-    <w:lsdException w:name="Medium Grid 1 Accent 1" w:uiPriority="67"/>
-    <w:lsdException w:name="Medium Grid 2 Accent 1" w:uiPriority="68"/>
-    <w:lsdException w:name="Medium Grid 3 Accent 1" w:uiPriority="69"/>
-    <w:lsdException w:name="Dark List Accent 1" w:uiPriority="70"/>
-    <w:lsdException w:name="Colorful Shading Accent 1" w:uiPriority="71"/>
-    <w:lsdException w:name="Colorful List Accent 1" w:uiPriority="72"/>
-    <w:lsdException w:name="Colorful Grid Accent 1" w:uiPriority="73"/>
-    <w:lsdException w:name="Light Shading Accent 2" w:uiPriority="60"/>
-    <w:lsdException w:name="Light List Accent 2" w:uiPriority="61"/>
-    <w:lsdException w:name="Light Grid Accent 2" w:uiPriority="62"/>
-    <w:lsdException w:name="Medium Shading 1 Accent 2" w:uiPriority="63"/>
-    <w:lsdException w:name="Medium Shading 2 Accent 2" w:uiPriority="64"/>
-    <w:lsdException w:name="Medium List 1 Accent 2" w:uiPriority="65"/>
-    <w:lsdException w:name="Medium List 2 Accent 2" w:uiPriority="66"/>
-    <w:lsdException w:name="Medium Grid 1 Accent 2" w:uiPriority="67"/>
-    <w:lsdException w:name="Medium Grid 2 Accent 2" w:uiPriority="68"/>
-    <w:lsdException w:name="Medium Grid 3 Accent 2" w:uiPriority="69"/>
-    <w:lsdException w:name="Dark List Accent 2" w:uiPriority="70"/>
-    <w:lsdException w:name="Colorful Shading Accent 2" w:uiPriority="71"/>
-    <w:lsdException w:name="Colorful List Accent 2" w:uiPriority="72"/>
-    <w:lsdException w:name="Colorful Grid Accent 2" w:uiPriority="73"/>
-    <w:lsdException w:name="Light Shading Accent 3" w:uiPriority="60"/>
-    <w:lsdException w:name="Light List Accent 3" w:uiPriority="61"/>
-    <w:lsdException w:name="Light Grid Accent 3" w:uiPriority="62"/>
-    <w:lsdException w:name="Medium Shading 1 Accent 3" w:uiPriority="63"/>
-    <w:lsdException w:name="Medium Shading 2 Accent 3" w:uiPriority="64"/>
-    <w:lsdException w:name="Medium List 1 Accent 3" w:uiPriority="65"/>
-    <w:lsdException w:name="Medium List 2 Accent 3" w:uiPriority="66"/>
-    <w:lsdException w:name="Medium Grid 1 Accent 3" w:uiPriority="67"/>
-    <w:lsdException w:name="Medium Grid 2 Accent 3" w:uiPriority="68"/>
-    <w:lsdException w:name="Medium Grid 3 Accent 3" w:uiPriority="69"/>
-    <w:lsdException w:name="Dark List Accent 3" w:uiPriority="70"/>
-    <w:lsdException w:name="Colorful Shading Accent 3" w:uiPriority="71"/>
-    <w:lsdException w:name="Colorful List Accent 3" w:uiPriority="72"/>
-    <w:lsdException w:name="Colorful Grid Accent 3" w:uiPriority="73"/>
-    <w:lsdException w:name="Light Shading Accent 4" w:uiPriority="60"/>
-    <w:lsdException w:name="Light List Accent 4" w:uiPriority="61"/>
-    <w:lsdException w:name="Light Grid Accent 4" w:uiPriority="62"/>
-    <w:lsdException w:name="Medium Shading 1 Accent 4" w:uiPriority="63"/>
-    <w:lsdException w:name="Medium Shading 2 Accent 4" w:uiPriority="64"/>
-    <w:lsdException w:name="Medium List 1 Accent 4" w:uiPriority="65"/>
-    <w:lsdException w:name="Medium List 2 Accent 4" w:uiPriority="66"/>
-    <w:lsdException w:name="Medium Grid 1 Accent 4" w:uiPriority="67"/>
-    <w:lsdException w:name="Medium Grid 2 Accent 4" w:uiPriority="68"/>
-    <w:lsdException w:name="Medium Grid 3 Accent 4" w:uiPriority="69"/>
-    <w:lsdException w:name="Dark List Accent 4" w:uiPriority="70"/>
-    <w:lsdException w:name="Colorful Shading Accent 4" w:uiPriority="71"/>
-    <w:lsdException w:name="Colorful List Accent 4" w:uiPriority="72"/>
-    <w:lsdException w:name="Colorful Grid Accent 4" w:uiPriority="73"/>
-    <w:lsdException w:name="Light Shading Accent 5" w:uiPriority="60"/>
-    <w:lsdException w:name="Light List Accent 5" w:uiPriority="61"/>
-    <w:lsdException w:name="Light Grid Accent 5" w:uiPriority="62"/>
-    <w:lsdException w:name="Medium Shading 1 Accent 5" w:uiPriority="63"/>
-    <w:lsdException w:name="Medium Shading 2 Accent 5" w:uiPriority="64"/>
-    <w:lsdException w:name="Medium List 1 Accent 5" w:uiPriority="65"/>
-    <w:lsdException w:name="Medium List 2 Accent 5" w:uiPriority="66"/>
-    <w:lsdException w:name="Medium Grid 1 Accent 5" w:uiPriority="67"/>
-    <w:lsdException w:name="Medium Grid 2 Accent 5" w:uiPriority="68"/>
-    <w:lsdException w:name="Medium Grid 3 Accent 5" w:uiPriority="69"/>
-    <w:lsdException w:name="Dark List Accent 5" w:uiPriority="70"/>
-    <w:lsdException w:name="Colorful Shading Accent 5" w:uiPriority="71"/>
-    <w:lsdException w:name="Colorful List Accent 5" w:uiPriority="72"/>
-    <w:lsdException w:name="Colorful Grid Accent 5" w:uiPriority="73"/>
-    <w:lsdException w:name="Light Shading Accent 6" w:uiPriority="60"/>
-    <w:lsdException w:name="Light List Accent 6" w:uiPriority="61"/>
-    <w:lsdException w:name="Light Grid Accent 6" w:uiPriority="62"/>
-    <w:lsdException w:name="Medium Shading 1 Accent 6" w:uiPriority="63"/>
-    <w:lsdException w:name="Medium Shading 2 Accent 6" w:uiPriority="64"/>
-    <w:lsdException w:name="Medium List 1 Accent 6" w:uiPriority="65"/>
-    <w:lsdException w:name="Medium List 2 Accent 6" w:uiPriority="66"/>
-    <w:lsdException w:name="Medium Grid 1 Accent 6" w:uiPriority="67"/>
-    <w:lsdException w:name="Medium Grid 2 Accent 6" w:uiPriority="68"/>
-    <w:lsdException w:name="Medium Grid 3 Accent 6" w:uiPriority="69"/>
-    <w:lsdException w:name="Dark List Accent 6" w:uiPriority="70"/>
-    <w:lsdException w:name="Colorful Shading Accent 6" w:uiPriority="71"/>
-    <w:lsdException w:name="Colorful List Accent 6" w:uiPriority="72"/>
-    <w:lsdException w:name="Colorful Grid Accent 6" w:uiPriority="73"/>
-    <w:lsdException w:name="Subtle Emphasis" w:uiPriority="19" w:qFormat="1"/>
-    <w:lsdException w:name="Intense Emphasis" w:uiPriority="21" w:qFormat="1"/>
-    <w:lsdException w:name="Subtle Reference" w:uiPriority="31" w:qFormat="1"/>
-    <w:lsdException w:name="Intense Reference" w:uiPriority="32" w:qFormat="1"/>
-    <w:lsdException w:name="Book Title" w:uiPriority="33" w:qFormat="1"/>
-    <w:lsdException w:name="Bibliography" w:semiHidden="1" w:uiPriority="37" w:unhideWhenUsed="1"/>
-    <w:lsdException w:name="TOC Heading" w:semiHidden="1" w:uiPriority="39" w:unhideWhenUsed="1" w:qFormat="1"/>
-    <w:lsdException w:name="Plain Table 1" w:uiPriority="41"/>
-    <w:lsdException w:name="Plain Table 2" w:uiPriority="42"/>
-    <w:lsdException w:name="Plain Table 3" w:uiPriority="43"/>
-    <w:lsdException w:name="Plain Table 4" w:uiPriority="44"/>
-    <w:lsdException w:name="Plain Table 5" w:uiPriority="45"/>
-    <w:lsdException w:name="Grid Table Light" w:uiPriority="40"/>
-    <w:lsdException w:name="Grid Table 1 Light" w:uiPriority="46"/>
-    <w:lsdException w:name="Grid Table 2" w:uiPriority="47"/>
-    <w:lsdException w:name="Grid Table 3" w:uiPriority="48"/>
-    <w:lsdException w:name="Grid Table 4" w:uiPriority="49"/>
-    <w:lsdException w:name="Grid Table 5 Dark" w:uiPriority="50"/>
-    <w:lsdException w:name="Grid Table 6 Colorful" w:uiPriority="51"/>
-    <w:lsdException w:name="Grid Table 7 Colorful" w:uiPriority="52"/>
-    <w:lsdException w:name="Grid Table 1 Light Accent 1" w:uiPriority="46"/>
-    <w:lsdException w:name="Grid Table 2 Accent 1" w:uiPriority="47"/>
-    <w:lsdException w:name="Grid Table 3 Accent 1" w:uiPriority="48"/>
-    <w:lsdException w:name="Grid Table 4 Accent 1" w:uiPriority="49"/>
-    <w:lsdException w:name="Grid Table 5 Dark Accent 1" w:uiPriority="50"/>
-    <w:lsdException w:name="Grid Table 6 Colorful Accent 1" w:uiPriority="51"/>
-    <w:lsdException w:name="Grid Table 7 Colorful Accent 1" w:uiPriority="52"/>
-    <w:lsdException w:name="Grid Table 1 Light Accent 2" w:uiPriority="46"/>
-    <w:lsdException w:name="Grid Table 2 Accent 2" w:uiPriority="47"/>
-    <w:lsdException w:name="Grid Table 3 Accent 2" w:uiPriority="48"/>
-    <w:lsdException w:name="Grid Table 4 Accent 2" w:uiPriority="49"/>
-    <w:lsdException w:name="Grid Table 5 Dark Accent 2" w:uiPriority="50"/>
-    <w:lsdException w:name="Grid Table 6 Colorful Accent 2" w:uiPriority="51"/>
-    <w:lsdException w:name="Grid Table 7 Colorful Accent 2" w:uiPriority="52"/>
-    <w:lsdException w:name="Grid Table 1 Light Accent 3" w:uiPriority="46"/>
-    <w:lsdException w:name="Grid Table 2 Accent 3" w:uiPriority="47"/>
-    <w:lsdException w:name="Grid Table 3 Accent 3" w:uiPriority="48"/>
-    <w:lsdException w:name="Grid Table 4 Accent 3" w:uiPriority="49"/>
-    <w:lsdException w:name="Grid Table 5 Dark Accent 3" w:uiPriority="50"/>
-    <w:lsdException w:name="Grid Table 6 Colorful Accent 3" w:uiPriority="51"/>
-    <w:lsdException w:name="Grid Table 7 Colorful Accent 3" w:uiPriority="52"/>
-    <w:lsdException w:name="Grid Table 1 Light Accent 4" w:uiPriority="46"/>
-    <w:lsdException w:name="Grid Table 2 Accent 4" w:uiPriority="47"/>
-    <w:lsdException w:name="Grid Table 3 Accent 4" w:uiPriority="48"/>
-    <w:lsdException w:name="Grid Table 4 Accent 4" w:uiPriority="49"/>
-    <w:lsdException w:name="Grid Table 5 Dark Accent 4" w:uiPriority="50"/>
-    <w:lsdException w:name="Grid Table 6 Colorful Accent 4" w:uiPriority="51"/>
-    <w:lsdException w:name="Grid Table 7 Colorful Accent 4" w:uiPriority="52"/>
-    <w:lsdException w:name="Grid Table 1 Light Accent 5" w:uiPriority="46"/>
-    <w:lsdException w:name="Grid Table 2 Accent 5" w:uiPriority="47"/>
-    <w:lsdException w:name="Grid Table 3 Accent 5" w:uiPriority="48"/>
-    <w:lsdException w:name="Grid Table 4 Accent 5" w:uiPriority="49"/>
-    <w:lsdException w:name="Grid Table 5 Dark Accent 5" w:uiPriority="50"/>
-    <w:lsdException w:name="Grid Table 6 Colorful Accent 5" w:uiPriority="51"/>
-    <w:lsdException w:name="Grid Table 7 Colorful Accent 5" w:uiPriority="52"/>
-    <w:lsdException w:name="Grid Table 1 Light Accent 6" w:uiPriority="46"/>
-    <w:lsdException w:name="Grid Table 2 Accent 6" w:uiPriority="47"/>
-    <w:lsdException w:name="Grid Table 3 Accent 6" w:uiPriority="48"/>
-    <w:lsdException w:name="Grid Table 4 Accent 6" w:uiPriority="49"/>
-    <w:lsdException w:name="Grid Table 5 Dark Accent 6" w:uiPriority="50"/>
-    <w:lsdException w:name="Grid Table 6 Colorful Accent 6" w:uiPriority="51"/>
-    <w:lsdException w:name="Grid Table 7 Colorful Accent 6" w:uiPriority="52"/>
-    <w:lsdException w:name="List Table 1 Light" w:uiPriority="46"/>
-    <w:lsdException w:name="List Table 2" w:uiPriority="47"/>
-    <w:lsdException w:name="List Table 3" w:uiPriority="48"/>
-    <w:lsdException w:name="List Table 4" w:uiPriority="49"/>
-    <w:lsdException w:name="List Table 5 Dark" w:uiPriority="50"/>
-    <w:lsdException w:name="List Table 6 Colorful" w:uiPriority="51"/>
-    <w:lsdException w:name="List Table 7 Colorful" w:uiPriority="52"/>
-    <w:lsdException w:name="List Table 1 Light Accent 1" w:uiPriority="46"/>
-    <w:lsdException w:name="List Table 2 Accent 1" w:uiPriority="47"/>
-    <w:lsdException w:name="List Table 3 Accent 1" w:uiPriority="48"/>
-    <w:lsdException w:name="List Table 4 Accent 1" w:uiPriority="49"/>
-    <w:lsdException w:name="List Table 5 Dark Accent 1" w:uiPriority="50"/>
-    <w:lsdException w:name="List Table 6 Colorful Accent 1" w:uiPriority="51"/>
-    <w:lsdException w:name="List Table 7 Colorful Accent 1" w:uiPriority="52"/>
-    <w:lsdException w:name="List Table 1 Light Accent 2" w:uiPriority="46"/>
-    <w:lsdException w:name="List Table 2 Accent 2" w:uiPriority="47"/>
-    <w:lsdException w:name="List Table 3 Accent 2" w:uiPriority="48"/>
-    <w:lsdException w:name="List Table 4 Accent 2" w:uiPriority="49"/>
-    <w:lsdException w:name="List Table 5 Dark Accent 2" w:uiPriority="50"/>
-    <w:lsdException w:name="List Table 6 Colorful Accent 2" w:uiPriority="51"/>
-    <w:lsdException w:name="List Table 7 Colorful Accent 2" w:uiPriority="52"/>
-    <w:lsdException w:name="List Table 1 Light Accent 3" w:uiPriority="46"/>
-    <w:lsdException w:name="List Table 2 Accent 3" w:uiPriority="47"/>
-    <w:lsdException w:name="List Table 3 Accent 3" w:uiPriority="48"/>
-    <w:lsdException w:name="List Table 4 Accent 3" w:uiPriority="49"/>
-    <w:lsdException w:name="List Table 5 Dark Accent 3" w:uiPriority="50"/>
-    <w:lsdException w:name="List Table 6 Colorful Accent 3" w:uiPriority="51"/>
-    <w:lsdException w:name="List Table 7 Colorful Accent 3" w:uiPriority="52"/>
-    <w:lsdException w:name="List Table 1 Light Accent 4" w:uiPriority="46"/>
-    <w:lsdException w:name="List Table 2 Accent 4" w:uiPriority="47"/>
-    <w:lsdException w:name="List Table 3 Accent 4" w:uiPriority="48"/>
-    <w:lsdException w:name="List Table 4 Accent 4" w:uiPriority="49"/>
-    <w:lsdException w:name="List Table 5 Dark Accent 4" w:uiPriority="50"/>
-    <w:lsdException w:name="List Table 6 Colorful Accent 4" w:uiPriority="51"/>
-    <w:lsdException w:name="List Table 7 Colorful Accent 4" w:uiPriority="52"/>
-    <w:lsdException w:name="List Table 1 Light Accent 5" w:uiPriority="46"/>
-    <w:lsdException w:name="List Table 2 Accent 5" w:uiPriority="47"/>
-    <w:lsdException w:name="List Table 3 Accent 5" w:uiPriority="48"/>
-    <w:lsdException w:name="List Table 4 Accent 5" w:uiPriority="49"/>
-    <w:lsdException w:name="List Table 5 Dark Accent 5" w:uiPriority="50"/>
-    <w:lsdException w:name="List Table 6 Colorful Accent 5" w:uiPriority="51"/>
-    <w:lsdException w:name="List Table 7 Colorful Accent 5" w:uiPriority="52"/>
-    <w:lsdException w:name="List Table 1 Light Accent 6" w:uiPriority="46"/>
-    <w:lsdException w:name="List Table 2 Accent 6" w:uiPriority="47"/>
-    <w:lsdException w:name="List Table 3 Accent 6" w:uiPriority="48"/>
-    <w:lsdException w:name="List Table 4 Accent 6" w:uiPriority="49"/>
-    <w:lsdException w:name="List Table 5 Dark Accent 6" w:uiPriority="50"/>
-    <w:lsdException w:name="List Table 6 Colorful Accent 6" w:uiPriority="51"/>
-    <w:lsdException w:name="List Table 7 Colorful Accent 6" w:uiPriority="52"/>
-    <w:lsdException w:name="Mention" w:semiHidden="1" w:unhideWhenUsed="1"/>
-    <w:lsdException w:name="Smart Hyperlink" w:semiHidden="1" w:unhideWhenUsed="1"/>
-    <w:lsdException w:name="Hashtag" w:semiHidden="1" w:unhideWhenUsed="1"/>
-    <w:lsdException w:name="Unresolved Mention" w:semiHidden="1" w:unhideWhenUsed="1"/>
-    <w:lsdException w:name="Smart Link" w:semiHidden="1" w:unhideWhenUsed="1"/>
+  <w:latentStyles w:defLockedState="0" w:defUIPriority="99" w:defSemiHidden="1" w:defUnhideWhenUsed="1" w:defQFormat="0" w:count="267">
+    <w:lsdException w:name="Normal" w:semiHidden="0" w:uiPriority="0" w:unhideWhenUsed="0" w:qFormat="1"/>
+    <w:lsdException w:name="heading 1" w:semiHidden="0" w:uiPriority="0" w:unhideWhenUsed="0" w:qFormat="1"/>
+    <w:lsdException w:name="heading 2" w:uiPriority="0" w:qFormat="1"/>
+    <w:lsdException w:name="heading 3" w:uiPriority="0" w:qFormat="1"/>
+    <w:lsdException w:name="heading 4" w:uiPriority="0" w:qFormat="1"/>
+    <w:lsdException w:name="heading 5" w:uiPriority="9" w:qFormat="1"/>
+    <w:lsdException w:name="heading 6" w:uiPriority="9" w:qFormat="1"/>
+    <w:lsdException w:name="heading 7" w:uiPriority="9" w:qFormat="1"/>
+    <w:lsdException w:name="heading 8" w:uiPriority="9" w:qFormat="1"/>
+    <w:lsdException w:name="heading 9" w:uiPriority="9" w:qFormat="1"/>
+    <w:lsdException w:name="toc 1" w:uiPriority="39"/>
+    <w:lsdException w:name="toc 2" w:uiPriority="39"/>
+    <w:lsdException w:name="toc 3" w:uiPriority="39"/>
+    <w:lsdException w:name="toc 4" w:uiPriority="39"/>
+    <w:lsdException w:name="toc 5" w:uiPriority="39"/>
+    <w:lsdException w:name="toc 6" w:uiPriority="39"/>
+    <w:lsdException w:name="toc 7" w:uiPriority="39"/>
+    <w:lsdException w:name="toc 8" w:uiPriority="39"/>
+    <w:lsdException w:name="toc 9" w:uiPriority="39"/>
+    <w:lsdException w:name="caption" w:uiPriority="35" w:qFormat="1"/>
+    <w:lsdException w:name="Title" w:semiHidden="0" w:uiPriority="10" w:unhideWhenUsed="0" w:qFormat="1"/>
+    <w:lsdException w:name="Default Paragraph Font" w:uiPriority="1"/>
+    <w:lsdException w:name="Subtitle" w:semiHidden="0" w:uiPriority="11" w:unhideWhenUsed="0" w:qFormat="1"/>
+    <w:lsdException w:name="Strong" w:semiHidden="0" w:uiPriority="22" w:unhideWhenUsed="0" w:qFormat="1"/>
+    <w:lsdException w:name="Emphasis" w:semiHidden="0" w:uiPriority="20" w:unhideWhenUsed="0" w:qFormat="1"/>
+    <w:lsdException w:name="Table Grid" w:semiHidden="0" w:uiPriority="39" w:unhideWhenUsed="0"/>
+    <w:lsdException w:name="Placeholder Text" w:unhideWhenUsed="0"/>
+    <w:lsdException w:name="No Spacing" w:semiHidden="0" w:uiPriority="1" w:unhideWhenUsed="0" w:qFormat="1"/>
+    <w:lsdException w:name="Light Shading" w:semiHidden="0" w:uiPriority="60" w:unhideWhenUsed="0"/>
+    <w:lsdException w:name="Light List" w:semiHidden="0" w:uiPriority="61" w:unhideWhenUsed="0"/>
+    <w:lsdException w:name="Light Grid" w:semiHidden="0" w:uiPriority="62" w:unhideWhenUsed="0"/>
+    <w:lsdException w:name="Medium Shading 1" w:semiHidden="0" w:uiPriority="63" w:unhideWhenUsed="0"/>
+    <w:lsdException w:name="Medium Shading 2" w:semiHidden="0" w:uiPriority="64" w:unhideWhenUsed="0"/>
+    <w:lsdException w:name="Medium List 1" w:semiHidden="0" w:uiPriority="65" w:unhideWhenUsed="0"/>
+    <w:lsdException w:name="Medium List 2" w:semiHidden="0" w:uiPriority="66" w:unhideWhenUsed="0"/>
+    <w:lsdException w:name="Medium Grid 1" w:semiHidden="0" w:uiPriority="67" w:unhideWhenUsed="0"/>
+    <w:lsdException w:name="Medium Grid 2" w:semiHidden="0" w:uiPriority="68" w:unhideWhenUsed="0"/>
+    <w:lsdException w:name="Medium Grid 3" w:semiHidden="0" w:uiPriority="69" w:unhideWhenUsed="0"/>
+    <w:lsdException w:name="Dark List" w:semiHidden="0" w:uiPriority="70" w:unhideWhenUsed="0"/>
+    <w:lsdException w:name="Colorful Shading" w:semiHidden="0" w:uiPriority="71" w:unhideWhenUsed="0"/>
+    <w:lsdException w:name="Colorful List" w:semiHidden="0" w:uiPriority="72" w:unhideWhenUsed="0"/>
+    <w:lsdException w:name="Colorful Grid" w:semiHidden="0" w:uiPriority="73" w:unhideWhenUsed="0"/>
+    <w:lsdException w:name="Light Shading Accent 1" w:semiHidden="0" w:uiPriority="60" w:unhideWhenUsed="0"/>
+    <w:lsdException w:name="Light List Accent 1" w:semiHidden="0" w:uiPriority="61" w:unhideWhenUsed="0"/>
+    <w:lsdException w:name="Light Grid Accent 1" w:semiHidden="0" w:uiPriority="62" w:unhideWhenUsed="0"/>
+    <w:lsdException w:name="Medium Shading 1 Accent 1" w:semiHidden="0" w:uiPriority="63" w:unhideWhenUsed="0"/>
+    <w:lsdException w:name="Medium Shading 2 Accent 1" w:semiHidden="0" w:uiPriority="64" w:unhideWhenUsed="0"/>
+    <w:lsdException w:name="Medium List 1 Accent 1" w:semiHidden="0" w:uiPriority="65" w:unhideWhenUsed="0"/>
+    <w:lsdException w:name="Revision" w:unhideWhenUsed="0"/>
+    <w:lsdException w:name="List Paragraph" w:semiHidden="0" w:uiPriority="34" w:unhideWhenUsed="0" w:qFormat="1"/>
+    <w:lsdException w:name="Quote" w:semiHidden="0" w:uiPriority="29" w:unhideWhenUsed="0" w:qFormat="1"/>
+    <w:lsdException w:name="Intense Quote" w:semiHidden="0" w:uiPriority="30" w:unhideWhenUsed="0" w:qFormat="1"/>
+    <w:lsdException w:name="Medium List 2 Accent 1" w:semiHidden="0" w:uiPriority="66" w:unhideWhenUsed="0"/>
+    <w:lsdException w:name="Medium Grid 1 Accent 1" w:semiHidden="0" w:uiPriority="67" w:unhideWhenUsed="0"/>
+    <w:lsdException w:name="Medium Grid 2 Accent 1" w:semiHidden="0" w:uiPriority="68" w:unhideWhenUsed="0"/>
+    <w:lsdException w:name="Medium Grid 3 Accent 1" w:semiHidden="0" w:uiPriority="69" w:unhideWhenUsed="0"/>
+    <w:lsdException w:name="Dark List Accent 1" w:semiHidden="0" w:uiPriority="70" w:unhideWhenUsed="0"/>
+    <w:lsdException w:name="Colorful Shading Accent 1" w:semiHidden="0" w:uiPriority="71" w:unhideWhenUsed="0"/>
+    <w:lsdException w:name="Colorful List Accent 1" w:semiHidden="0" w:uiPriority="72" w:unhideWhenUsed="0"/>
+    <w:lsdException w:name="Colorful Grid Accent 1" w:semiHidden="0" w:uiPriority="73" w:unhideWhenUsed="0"/>
+    <w:lsdException w:name="Light Shading Accent 2" w:semiHidden="0" w:uiPriority="60" w:unhideWhenUsed="0"/>
+    <w:lsdException w:name="Light List Accent 2" w:semiHidden="0" w:uiPriority="61" w:unhideWhenUsed="0"/>
+    <w:lsdException w:name="Light Grid Accent 2" w:semiHidden="0" w:uiPriority="62" w:unhideWhenUsed="0"/>
+    <w:lsdException w:name="Medium Shading 1 Accent 2" w:semiHidden="0" w:uiPriority="63" w:unhideWhenUsed="0"/>
+    <w:lsdException w:name="Medium Shading 2 Accent 2" w:semiHidden="0" w:uiPriority="64" w:unhideWhenUsed="0"/>
+    <w:lsdException w:name="Medium List 1 Accent 2" w:semiHidden="0" w:uiPriority="65" w:unhideWhenUsed="0"/>
+    <w:lsdException w:name="Medium List 2 Accent 2" w:semiHidden="0" w:uiPriority="66" w:unhideWhenUsed="0"/>
+    <w:lsdException w:name="Medium Grid 1 Accent 2" w:semiHidden="0" w:uiPriority="67" w:unhideWhenUsed="0"/>
+    <w:lsdException w:name="Medium Grid 2 Accent 2" w:semiHidden="0" w:uiPriority="68" w:unhideWhenUsed="0"/>
+    <w:lsdException w:name="Medium Grid 3 Accent 2" w:semiHidden="0" w:uiPriority="69" w:unhideWhenUsed="0"/>
+    <w:lsdException w:name="Dark List Accent 2" w:semiHidden="0" w:uiPriority="70" w:unhideWhenUsed="0"/>
+    <w:lsdException w:name="Colorful Shading Accent 2" w:semiHidden="0" w:uiPriority="71" w:unhideWhenUsed="0"/>
+    <w:lsdException w:name="Colorful List Accent 2" w:semiHidden="0" w:uiPriority="72" w:unhideWhenUsed="0"/>
+    <w:lsdException w:name="Colorful Grid Accent 2" w:semiHidden="0" w:uiPriority="73" w:unhideWhenUsed="0"/>
+    <w:lsdException w:name="Light Shading Accent 3" w:semiHidden="0" w:uiPriority="60" w:unhideWhenUsed="0"/>
+    <w:lsdException w:name="Light List Accent 3" w:semiHidden="0" w:uiPriority="61" w:unhideWhenUsed="0"/>
+    <w:lsdException w:name="Light Grid Accent 3" w:semiHidden="0" w:uiPriority="62" w:unhideWhenUsed="0"/>
+    <w:lsdException w:name="Medium Shading 1 Accent 3" w:semiHidden="0" w:uiPriority="63" w:unhideWhenUsed="0"/>
+    <w:lsdException w:name="Medium Shading 2 Accent 3" w:semiHidden="0" w:uiPriority="64" w:unhideWhenUsed="0"/>
+    <w:lsdException w:name="Medium List 1 Accent 3" w:semiHidden="0" w:uiPriority="65" w:unhideWhenUsed="0"/>
+    <w:lsdException w:name="Medium List 2 Accent 3" w:semiHidden="0" w:uiPriority="66" w:unhideWhenUsed="0"/>
+    <w:lsdException w:name="Medium Grid 1 Accent 3" w:semiHidden="0" w:uiPriority="67" w:unhideWhenUsed="0"/>
+    <w:lsdException w:name="Medium Grid 2 Accent 3" w:semiHidden="0" w:uiPriority="68" w:unhideWhenUsed="0"/>
+    <w:lsdException w:name="Medium Grid 3 Accent 3" w:semiHidden="0" w:uiPriority="69" w:unhideWhenUsed="0"/>
+    <w:lsdException w:name="Dark List Accent 3" w:semiHidden="0" w:uiPriority="70" w:unhideWhenUsed="0"/>
+    <w:lsdException w:name="Colorful Shading Accent 3" w:semiHidden="0" w:uiPriority="71" w:unhideWhenUsed="0"/>
+    <w:lsdException w:name="Colorful List Accent 3" w:semiHidden="0" w:uiPriority="72" w:unhideWhenUsed="0"/>
+    <w:lsdException w:name="Colorful Grid Accent 3" w:semiHidden="0" w:uiPriority="73" w:unhideWhenUsed="0"/>
+    <w:lsdException w:name="Light Shading Accent 4" w:semiHidden="0" w:uiPriority="60" w:unhideWhenUsed="0"/>
+    <w:lsdException w:name="Light List Accent 4" w:semiHidden="0" w:uiPriority="61" w:unhideWhenUsed="0"/>
+    <w:lsdException w:name="Light Grid Accent 4" w:semiHidden="0" w:uiPriority="62" w:unhideWhenUsed="0"/>
+    <w:lsdException w:name="Medium Shading 1 Accent 4" w:semiHidden="0" w:uiPriority="63" w:unhideWhenUsed="0"/>
+    <w:lsdException w:name="Medium Shading 2 Accent 4" w:semiHidden="0" w:uiPriority="64" w:unhideWhenUsed="0"/>
+    <w:lsdException w:name="Medium List 1 Accent 4" w:semiHidden="0" w:uiPriority="65" w:unhideWhenUsed="0"/>
+    <w:lsdException w:name="Medium List 2 Accent 4" w:semiHidden="0" w:uiPriority="66" w:unhideWhenUsed="0"/>
+    <w:lsdException w:name="Medium Grid 1 Accent 4" w:semiHidden="0" w:uiPriority="67" w:unhideWhenUsed="0"/>
+    <w:lsdException w:name="Medium Grid 2 Accent 4" w:semiHidden="0" w:uiPriority="68" w:unhideWhenUsed="0"/>
+    <w:lsdException w:name="Medium Grid 3 Accent 4" w:semiHidden="0" w:uiPriority="69" w:unhideWhenUsed="0"/>
+    <w:lsdException w:name="Dark List Accent 4" w:semiHidden="0" w:uiPriority="70" w:unhideWhenUsed="0"/>
+    <w:lsdException w:name="Colorful Shading Accent 4" w:semiHidden="0" w:uiPriority="71" w:unhideWhenUsed="0"/>
+    <w:lsdException w:name="Colorful List Accent 4" w:semiHidden="0" w:uiPriority="72" w:unhideWhenUsed="0"/>
+    <w:lsdException w:name="Colorful Grid Accent 4" w:semiHidden="0" w:uiPriority="73" w:unhideWhenUsed="0"/>
+    <w:lsdException w:name="Light Shading Accent 5" w:semiHidden="0" w:uiPriority="60" w:unhideWhenUsed="0"/>
+    <w:lsdException w:name="Light List Accent 5" w:semiHidden="0" w:uiPriority="61" w:unhideWhenUsed="0"/>
+    <w:lsdException w:name="Light Grid Accent 5" w:semiHidden="0" w:uiPriority="62" w:unhideWhenUsed="0"/>
+    <w:lsdException w:name="Medium Shading 1 Accent 5" w:semiHidden="0" w:uiPriority="63" w:unhideWhenUsed="0"/>
+    <w:lsdException w:name="Medium Shading 2 Accent 5" w:semiHidden="0" w:uiPriority="64" w:unhideWhenUsed="0"/>
+    <w:lsdException w:name="Medium List 1 Accent 5" w:semiHidden="0" w:uiPriority="65" w:unhideWhenUsed="0"/>
+    <w:lsdException w:name="Medium List 2 Accent 5" w:semiHidden="0" w:uiPriority="66" w:unhideWhenUsed="0"/>
+    <w:lsdException w:name="Medium Grid 1 Accent 5" w:semiHidden="0" w:uiPriority="67" w:unhideWhenUsed="0"/>
+    <w:lsdException w:name="Medium Grid 2 Accent 5" w:semiHidden="0" w:uiPriority="68" w:unhideWhenUsed="0"/>
+    <w:lsdException w:name="Medium Grid 3 Accent 5" w:semiHidden="0" w:uiPriority="69" w:unhideWhenUsed="0"/>
+    <w:lsdException w:name="Dark List Accent 5" w:semiHidden="0" w:uiPriority="70" w:unhideWhenUsed="0"/>
+    <w:lsdException w:name="Colorful Shading Accent 5" w:semiHidden="0" w:uiPriority="71" w:unhideWhenUsed="0"/>
+    <w:lsdException w:name="Colorful List Accent 5" w:semiHidden="0" w:uiPriority="72" w:unhideWhenUsed="0"/>
+    <w:lsdException w:name="Colorful Grid Accent 5" w:semiHidden="0" w:uiPriority="73" w:unhideWhenUsed="0"/>
+    <w:lsdException w:name="Light Shading Accent 6" w:semiHidden="0" w:uiPriority="60" w:unhideWhenUsed="0"/>
+    <w:lsdException w:name="Light List Accent 6" w:semiHidden="0" w:uiPriority="61" w:unhideWhenUsed="0"/>
+    <w:lsdException w:name="Light Grid Accent 6" w:semiHidden="0" w:uiPriority="62" w:unhideWhenUsed="0"/>
+    <w:lsdException w:name="Medium Shading 1 Accent 6" w:semiHidden="0" w:uiPriority="63" w:unhideWhenUsed="0"/>
+    <w:lsdException w:name="Medium Shading 2 Accent 6" w:semiHidden="0" w:uiPriority="64" w:unhideWhenUsed="0"/>
+    <w:lsdException w:name="Medium List 1 Accent 6" w:semiHidden="0" w:uiPriority="65" w:unhideWhenUsed="0"/>
+    <w:lsdException w:name="Medium List 2 Accent 6" w:semiHidden="0" w:uiPriority="66" w:unhideWhenUsed="0"/>
+    <w:lsdException w:name="Medium Grid 1 Accent 6" w:semiHidden="0" w:uiPriority="67" w:unhideWhenUsed="0"/>
+    <w:lsdException w:name="Medium Grid 2 Accent 6" w:semiHidden="0" w:uiPriority="68" w:unhideWhenUsed="0"/>
+    <w:lsdException w:name="Medium Grid 3 Accent 6" w:semiHidden="0" w:uiPriority="69" w:unhideWhenUsed="0"/>
+    <w:lsdException w:name="Dark List Accent 6" w:semiHidden="0" w:uiPriority="70" w:unhideWhenUsed="0"/>
+    <w:lsdException w:name="Colorful Shading Accent 6" w:semiHidden="0" w:uiPriority="71" w:unhideWhenUsed="0"/>
+    <w:lsdException w:name="Colorful List Accent 6" w:semiHidden="0" w:uiPriority="72" w:unhideWhenUsed="0"/>
+    <w:lsdException w:name="Colorful Grid Accent 6" w:semiHidden="0" w:uiPriority="73" w:unhideWhenUsed="0"/>
+    <w:lsdException w:name="Subtle Emphasis" w:semiHidden="0" w:uiPriority="19" w:unhideWhenUsed="0" w:qFormat="1"/>
+    <w:lsdException w:name="Intense Emphasis" w:semiHidden="0" w:uiPriority="21" w:unhideWhenUsed="0" w:qFormat="1"/>
+    <w:lsdException w:name="Subtle Reference" w:semiHidden="0" w:uiPriority="31" w:unhideWhenUsed="0" w:qFormat="1"/>
+    <w:lsdException w:name="Intense Reference" w:semiHidden="0" w:uiPriority="32" w:unhideWhenUsed="0" w:qFormat="1"/>
+    <w:lsdException w:name="Book Title" w:semiHidden="0" w:uiPriority="33" w:unhideWhenUsed="0" w:qFormat="1"/>
+    <w:lsdException w:name="Bibliography" w:uiPriority="37"/>
+    <w:lsdException w:name="TOC Heading" w:uiPriority="39" w:qFormat="1"/>
   </w:latentStyles>
   <w:style w:type="paragraph" w:default="1" w:styleId="Normal">
     <w:name w:val="Normal"/>
@@ -6345,7 +6655,7 @@
       <w:szCs w:val="20"/>
     </w:rPr>
   </w:style>
-  <w:style w:type="table" w:styleId="ListTable4-Accent1">
+  <w:style w:type="table" w:customStyle="1" w:styleId="ListTable4Accent1">
     <w:name w:val="List Table 4 Accent 1"/>
     <w:basedOn w:val="TableNormal"/>
     <w:uiPriority w:val="49"/>
@@ -6727,7 +7037,7 @@
     <w:uiPriority w:val="1"/>
     <w:rsid w:val="004152AF"/>
   </w:style>
-  <w:style w:type="character" w:styleId="UnresolvedMention">
+  <w:style w:type="character" w:customStyle="1" w:styleId="UnresolvedMention">
     <w:name w:val="Unresolved Mention"/>
     <w:basedOn w:val="DefaultParagraphFont"/>
     <w:uiPriority w:val="99"/>
@@ -6752,6 +7062,1510 @@
     </w:rPr>
   </w:style>
 </w:styles>
+</file>
+
+<file path=word/stylesWithEffects.xml><?xml version="1.0" encoding="utf-8"?>
+<w:styles xmlns:wpc="http://schemas.microsoft.com/office/word/2010/wordprocessingCanvas" xmlns:mc="http://schemas.openxmlformats.org/markup-compatibility/2006" xmlns:o="urn:schemas-microsoft-com:office:office" xmlns:r="http://schemas.openxmlformats.org/officeDocument/2006/relationships" xmlns:m="http://schemas.openxmlformats.org/officeDocument/2006/math" xmlns:v="urn:schemas-microsoft-com:vml" xmlns:wp14="http://schemas.microsoft.com/office/word/2010/wordprocessingDrawing" xmlns:wp="http://schemas.openxmlformats.org/drawingml/2006/wordprocessingDrawing" xmlns:w10="urn:schemas-microsoft-com:office:word" xmlns:w="http://schemas.openxmlformats.org/wordprocessingml/2006/main" xmlns:w14="http://schemas.microsoft.com/office/word/2010/wordml" xmlns:wpg="http://schemas.microsoft.com/office/word/2010/wordprocessingGroup" xmlns:wpi="http://schemas.microsoft.com/office/word/2010/wordprocessingInk" xmlns:wne="http://schemas.microsoft.com/office/word/2006/wordml" xmlns:wps="http://schemas.microsoft.com/office/word/2010/wordprocessingShape" mc:Ignorable="w14 wp14">
+  <w:docDefaults>
+    <w:rPrDefault>
+      <w:rPr>
+        <w:rFonts w:asciiTheme="minorHAnsi" w:eastAsiaTheme="minorHAnsi" w:hAnsiTheme="minorHAnsi" w:cstheme="minorBidi"/>
+        <w:sz w:val="22"/>
+        <w:szCs w:val="22"/>
+        <w:lang w:val="en-GB" w:eastAsia="en-US" w:bidi="ar-SA"/>
+      </w:rPr>
+    </w:rPrDefault>
+    <w:pPrDefault>
+      <w:pPr>
+        <w:spacing w:after="160" w:line="259" w:lineRule="auto"/>
+      </w:pPr>
+    </w:pPrDefault>
+  </w:docDefaults>
+  <w:latentStyles w:defLockedState="0" w:defUIPriority="99" w:defSemiHidden="1" w:defUnhideWhenUsed="1" w:defQFormat="0" w:count="267">
+    <w:lsdException w:name="Normal" w:semiHidden="0" w:uiPriority="0" w:unhideWhenUsed="0" w:qFormat="1"/>
+    <w:lsdException w:name="heading 1" w:semiHidden="0" w:uiPriority="0" w:unhideWhenUsed="0" w:qFormat="1"/>
+    <w:lsdException w:name="heading 2" w:uiPriority="0" w:qFormat="1"/>
+    <w:lsdException w:name="heading 3" w:uiPriority="0" w:qFormat="1"/>
+    <w:lsdException w:name="heading 4" w:uiPriority="0" w:qFormat="1"/>
+    <w:lsdException w:name="heading 5" w:uiPriority="9" w:qFormat="1"/>
+    <w:lsdException w:name="heading 6" w:uiPriority="9" w:qFormat="1"/>
+    <w:lsdException w:name="heading 7" w:uiPriority="9" w:qFormat="1"/>
+    <w:lsdException w:name="heading 8" w:uiPriority="9" w:qFormat="1"/>
+    <w:lsdException w:name="heading 9" w:uiPriority="9" w:qFormat="1"/>
+    <w:lsdException w:name="toc 1" w:uiPriority="39"/>
+    <w:lsdException w:name="toc 2" w:uiPriority="39"/>
+    <w:lsdException w:name="toc 3" w:uiPriority="39"/>
+    <w:lsdException w:name="toc 4" w:uiPriority="39"/>
+    <w:lsdException w:name="toc 5" w:uiPriority="39"/>
+    <w:lsdException w:name="toc 6" w:uiPriority="39"/>
+    <w:lsdException w:name="toc 7" w:uiPriority="39"/>
+    <w:lsdException w:name="toc 8" w:uiPriority="39"/>
+    <w:lsdException w:name="toc 9" w:uiPriority="39"/>
+    <w:lsdException w:name="caption" w:uiPriority="35" w:qFormat="1"/>
+    <w:lsdException w:name="Title" w:semiHidden="0" w:uiPriority="10" w:unhideWhenUsed="0" w:qFormat="1"/>
+    <w:lsdException w:name="Default Paragraph Font" w:uiPriority="1"/>
+    <w:lsdException w:name="Subtitle" w:semiHidden="0" w:uiPriority="11" w:unhideWhenUsed="0" w:qFormat="1"/>
+    <w:lsdException w:name="Strong" w:semiHidden="0" w:uiPriority="22" w:unhideWhenUsed="0" w:qFormat="1"/>
+    <w:lsdException w:name="Emphasis" w:semiHidden="0" w:uiPriority="20" w:unhideWhenUsed="0" w:qFormat="1"/>
+    <w:lsdException w:name="Table Grid" w:semiHidden="0" w:uiPriority="39" w:unhideWhenUsed="0"/>
+    <w:lsdException w:name="Placeholder Text" w:unhideWhenUsed="0"/>
+    <w:lsdException w:name="No Spacing" w:semiHidden="0" w:uiPriority="1" w:unhideWhenUsed="0" w:qFormat="1"/>
+    <w:lsdException w:name="Light Shading" w:semiHidden="0" w:uiPriority="60" w:unhideWhenUsed="0"/>
+    <w:lsdException w:name="Light List" w:semiHidden="0" w:uiPriority="61" w:unhideWhenUsed="0"/>
+    <w:lsdException w:name="Light Grid" w:semiHidden="0" w:uiPriority="62" w:unhideWhenUsed="0"/>
+    <w:lsdException w:name="Medium Shading 1" w:semiHidden="0" w:uiPriority="63" w:unhideWhenUsed="0"/>
+    <w:lsdException w:name="Medium Shading 2" w:semiHidden="0" w:uiPriority="64" w:unhideWhenUsed="0"/>
+    <w:lsdException w:name="Medium List 1" w:semiHidden="0" w:uiPriority="65" w:unhideWhenUsed="0"/>
+    <w:lsdException w:name="Medium List 2" w:semiHidden="0" w:uiPriority="66" w:unhideWhenUsed="0"/>
+    <w:lsdException w:name="Medium Grid 1" w:semiHidden="0" w:uiPriority="67" w:unhideWhenUsed="0"/>
+    <w:lsdException w:name="Medium Grid 2" w:semiHidden="0" w:uiPriority="68" w:unhideWhenUsed="0"/>
+    <w:lsdException w:name="Medium Grid 3" w:semiHidden="0" w:uiPriority="69" w:unhideWhenUsed="0"/>
+    <w:lsdException w:name="Dark List" w:semiHidden="0" w:uiPriority="70" w:unhideWhenUsed="0"/>
+    <w:lsdException w:name="Colorful Shading" w:semiHidden="0" w:uiPriority="71" w:unhideWhenUsed="0"/>
+    <w:lsdException w:name="Colorful List" w:semiHidden="0" w:uiPriority="72" w:unhideWhenUsed="0"/>
+    <w:lsdException w:name="Colorful Grid" w:semiHidden="0" w:uiPriority="73" w:unhideWhenUsed="0"/>
+    <w:lsdException w:name="Light Shading Accent 1" w:semiHidden="0" w:uiPriority="60" w:unhideWhenUsed="0"/>
+    <w:lsdException w:name="Light List Accent 1" w:semiHidden="0" w:uiPriority="61" w:unhideWhenUsed="0"/>
+    <w:lsdException w:name="Light Grid Accent 1" w:semiHidden="0" w:uiPriority="62" w:unhideWhenUsed="0"/>
+    <w:lsdException w:name="Medium Shading 1 Accent 1" w:semiHidden="0" w:uiPriority="63" w:unhideWhenUsed="0"/>
+    <w:lsdException w:name="Medium Shading 2 Accent 1" w:semiHidden="0" w:uiPriority="64" w:unhideWhenUsed="0"/>
+    <w:lsdException w:name="Medium List 1 Accent 1" w:semiHidden="0" w:uiPriority="65" w:unhideWhenUsed="0"/>
+    <w:lsdException w:name="Revision" w:unhideWhenUsed="0"/>
+    <w:lsdException w:name="List Paragraph" w:semiHidden="0" w:uiPriority="34" w:unhideWhenUsed="0" w:qFormat="1"/>
+    <w:lsdException w:name="Quote" w:semiHidden="0" w:uiPriority="29" w:unhideWhenUsed="0" w:qFormat="1"/>
+    <w:lsdException w:name="Intense Quote" w:semiHidden="0" w:uiPriority="30" w:unhideWhenUsed="0" w:qFormat="1"/>
+    <w:lsdException w:name="Medium List 2 Accent 1" w:semiHidden="0" w:uiPriority="66" w:unhideWhenUsed="0"/>
+    <w:lsdException w:name="Medium Grid 1 Accent 1" w:semiHidden="0" w:uiPriority="67" w:unhideWhenUsed="0"/>
+    <w:lsdException w:name="Medium Grid 2 Accent 1" w:semiHidden="0" w:uiPriority="68" w:unhideWhenUsed="0"/>
+    <w:lsdException w:name="Medium Grid 3 Accent 1" w:semiHidden="0" w:uiPriority="69" w:unhideWhenUsed="0"/>
+    <w:lsdException w:name="Dark List Accent 1" w:semiHidden="0" w:uiPriority="70" w:unhideWhenUsed="0"/>
+    <w:lsdException w:name="Colorful Shading Accent 1" w:semiHidden="0" w:uiPriority="71" w:unhideWhenUsed="0"/>
+    <w:lsdException w:name="Colorful List Accent 1" w:semiHidden="0" w:uiPriority="72" w:unhideWhenUsed="0"/>
+    <w:lsdException w:name="Colorful Grid Accent 1" w:semiHidden="0" w:uiPriority="73" w:unhideWhenUsed="0"/>
+    <w:lsdException w:name="Light Shading Accent 2" w:semiHidden="0" w:uiPriority="60" w:unhideWhenUsed="0"/>
+    <w:lsdException w:name="Light List Accent 2" w:semiHidden="0" w:uiPriority="61" w:unhideWhenUsed="0"/>
+    <w:lsdException w:name="Light Grid Accent 2" w:semiHidden="0" w:uiPriority="62" w:unhideWhenUsed="0"/>
+    <w:lsdException w:name="Medium Shading 1 Accent 2" w:semiHidden="0" w:uiPriority="63" w:unhideWhenUsed="0"/>
+    <w:lsdException w:name="Medium Shading 2 Accent 2" w:semiHidden="0" w:uiPriority="64" w:unhideWhenUsed="0"/>
+    <w:lsdException w:name="Medium List 1 Accent 2" w:semiHidden="0" w:uiPriority="65" w:unhideWhenUsed="0"/>
+    <w:lsdException w:name="Medium List 2 Accent 2" w:semiHidden="0" w:uiPriority="66" w:unhideWhenUsed="0"/>
+    <w:lsdException w:name="Medium Grid 1 Accent 2" w:semiHidden="0" w:uiPriority="67" w:unhideWhenUsed="0"/>
+    <w:lsdException w:name="Medium Grid 2 Accent 2" w:semiHidden="0" w:uiPriority="68" w:unhideWhenUsed="0"/>
+    <w:lsdException w:name="Medium Grid 3 Accent 2" w:semiHidden="0" w:uiPriority="69" w:unhideWhenUsed="0"/>
+    <w:lsdException w:name="Dark List Accent 2" w:semiHidden="0" w:uiPriority="70" w:unhideWhenUsed="0"/>
+    <w:lsdException w:name="Colorful Shading Accent 2" w:semiHidden="0" w:uiPriority="71" w:unhideWhenUsed="0"/>
+    <w:lsdException w:name="Colorful List Accent 2" w:semiHidden="0" w:uiPriority="72" w:unhideWhenUsed="0"/>
+    <w:lsdException w:name="Colorful Grid Accent 2" w:semiHidden="0" w:uiPriority="73" w:unhideWhenUsed="0"/>
+    <w:lsdException w:name="Light Shading Accent 3" w:semiHidden="0" w:uiPriority="60" w:unhideWhenUsed="0"/>
+    <w:lsdException w:name="Light List Accent 3" w:semiHidden="0" w:uiPriority="61" w:unhideWhenUsed="0"/>
+    <w:lsdException w:name="Light Grid Accent 3" w:semiHidden="0" w:uiPriority="62" w:unhideWhenUsed="0"/>
+    <w:lsdException w:name="Medium Shading 1 Accent 3" w:semiHidden="0" w:uiPriority="63" w:unhideWhenUsed="0"/>
+    <w:lsdException w:name="Medium Shading 2 Accent 3" w:semiHidden="0" w:uiPriority="64" w:unhideWhenUsed="0"/>
+    <w:lsdException w:name="Medium List 1 Accent 3" w:semiHidden="0" w:uiPriority="65" w:unhideWhenUsed="0"/>
+    <w:lsdException w:name="Medium List 2 Accent 3" w:semiHidden="0" w:uiPriority="66" w:unhideWhenUsed="0"/>
+    <w:lsdException w:name="Medium Grid 1 Accent 3" w:semiHidden="0" w:uiPriority="67" w:unhideWhenUsed="0"/>
+    <w:lsdException w:name="Medium Grid 2 Accent 3" w:semiHidden="0" w:uiPriority="68" w:unhideWhenUsed="0"/>
+    <w:lsdException w:name="Medium Grid 3 Accent 3" w:semiHidden="0" w:uiPriority="69" w:unhideWhenUsed="0"/>
+    <w:lsdException w:name="Dark List Accent 3" w:semiHidden="0" w:uiPriority="70" w:unhideWhenUsed="0"/>
+    <w:lsdException w:name="Colorful Shading Accent 3" w:semiHidden="0" w:uiPriority="71" w:unhideWhenUsed="0"/>
+    <w:lsdException w:name="Colorful List Accent 3" w:semiHidden="0" w:uiPriority="72" w:unhideWhenUsed="0"/>
+    <w:lsdException w:name="Colorful Grid Accent 3" w:semiHidden="0" w:uiPriority="73" w:unhideWhenUsed="0"/>
+    <w:lsdException w:name="Light Shading Accent 4" w:semiHidden="0" w:uiPriority="60" w:unhideWhenUsed="0"/>
+    <w:lsdException w:name="Light List Accent 4" w:semiHidden="0" w:uiPriority="61" w:unhideWhenUsed="0"/>
+    <w:lsdException w:name="Light Grid Accent 4" w:semiHidden="0" w:uiPriority="62" w:unhideWhenUsed="0"/>
+    <w:lsdException w:name="Medium Shading 1 Accent 4" w:semiHidden="0" w:uiPriority="63" w:unhideWhenUsed="0"/>
+    <w:lsdException w:name="Medium Shading 2 Accent 4" w:semiHidden="0" w:uiPriority="64" w:unhideWhenUsed="0"/>
+    <w:lsdException w:name="Medium List 1 Accent 4" w:semiHidden="0" w:uiPriority="65" w:unhideWhenUsed="0"/>
+    <w:lsdException w:name="Medium List 2 Accent 4" w:semiHidden="0" w:uiPriority="66" w:unhideWhenUsed="0"/>
+    <w:lsdException w:name="Medium Grid 1 Accent 4" w:semiHidden="0" w:uiPriority="67" w:unhideWhenUsed="0"/>
+    <w:lsdException w:name="Medium Grid 2 Accent 4" w:semiHidden="0" w:uiPriority="68" w:unhideWhenUsed="0"/>
+    <w:lsdException w:name="Medium Grid 3 Accent 4" w:semiHidden="0" w:uiPriority="69" w:unhideWhenUsed="0"/>
+    <w:lsdException w:name="Dark List Accent 4" w:semiHidden="0" w:uiPriority="70" w:unhideWhenUsed="0"/>
+    <w:lsdException w:name="Colorful Shading Accent 4" w:semiHidden="0" w:uiPriority="71" w:unhideWhenUsed="0"/>
+    <w:lsdException w:name="Colorful List Accent 4" w:semiHidden="0" w:uiPriority="72" w:unhideWhenUsed="0"/>
+    <w:lsdException w:name="Colorful Grid Accent 4" w:semiHidden="0" w:uiPriority="73" w:unhideWhenUsed="0"/>
+    <w:lsdException w:name="Light Shading Accent 5" w:semiHidden="0" w:uiPriority="60" w:unhideWhenUsed="0"/>
+    <w:lsdException w:name="Light List Accent 5" w:semiHidden="0" w:uiPriority="61" w:unhideWhenUsed="0"/>
+    <w:lsdException w:name="Light Grid Accent 5" w:semiHidden="0" w:uiPriority="62" w:unhideWhenUsed="0"/>
+    <w:lsdException w:name="Medium Shading 1 Accent 5" w:semiHidden="0" w:uiPriority="63" w:unhideWhenUsed="0"/>
+    <w:lsdException w:name="Medium Shading 2 Accent 5" w:semiHidden="0" w:uiPriority="64" w:unhideWhenUsed="0"/>
+    <w:lsdException w:name="Medium List 1 Accent 5" w:semiHidden="0" w:uiPriority="65" w:unhideWhenUsed="0"/>
+    <w:lsdException w:name="Medium List 2 Accent 5" w:semiHidden="0" w:uiPriority="66" w:unhideWhenUsed="0"/>
+    <w:lsdException w:name="Medium Grid 1 Accent 5" w:semiHidden="0" w:uiPriority="67" w:unhideWhenUsed="0"/>
+    <w:lsdException w:name="Medium Grid 2 Accent 5" w:semiHidden="0" w:uiPriority="68" w:unhideWhenUsed="0"/>
+    <w:lsdException w:name="Medium Grid 3 Accent 5" w:semiHidden="0" w:uiPriority="69" w:unhideWhenUsed="0"/>
+    <w:lsdException w:name="Dark List Accent 5" w:semiHidden="0" w:uiPriority="70" w:unhideWhenUsed="0"/>
+    <w:lsdException w:name="Colorful Shading Accent 5" w:semiHidden="0" w:uiPriority="71" w:unhideWhenUsed="0"/>
+    <w:lsdException w:name="Colorful List Accent 5" w:semiHidden="0" w:uiPriority="72" w:unhideWhenUsed="0"/>
+    <w:lsdException w:name="Colorful Grid Accent 5" w:semiHidden="0" w:uiPriority="73" w:unhideWhenUsed="0"/>
+    <w:lsdException w:name="Light Shading Accent 6" w:semiHidden="0" w:uiPriority="60" w:unhideWhenUsed="0"/>
+    <w:lsdException w:name="Light List Accent 6" w:semiHidden="0" w:uiPriority="61" w:unhideWhenUsed="0"/>
+    <w:lsdException w:name="Light Grid Accent 6" w:semiHidden="0" w:uiPriority="62" w:unhideWhenUsed="0"/>
+    <w:lsdException w:name="Medium Shading 1 Accent 6" w:semiHidden="0" w:uiPriority="63" w:unhideWhenUsed="0"/>
+    <w:lsdException w:name="Medium Shading 2 Accent 6" w:semiHidden="0" w:uiPriority="64" w:unhideWhenUsed="0"/>
+    <w:lsdException w:name="Medium List 1 Accent 6" w:semiHidden="0" w:uiPriority="65" w:unhideWhenUsed="0"/>
+    <w:lsdException w:name="Medium List 2 Accent 6" w:semiHidden="0" w:uiPriority="66" w:unhideWhenUsed="0"/>
+    <w:lsdException w:name="Medium Grid 1 Accent 6" w:semiHidden="0" w:uiPriority="67" w:unhideWhenUsed="0"/>
+    <w:lsdException w:name="Medium Grid 2 Accent 6" w:semiHidden="0" w:uiPriority="68" w:unhideWhenUsed="0"/>
+    <w:lsdException w:name="Medium Grid 3 Accent 6" w:semiHidden="0" w:uiPriority="69" w:unhideWhenUsed="0"/>
+    <w:lsdException w:name="Dark List Accent 6" w:semiHidden="0" w:uiPriority="70" w:unhideWhenUsed="0"/>
+    <w:lsdException w:name="Colorful Shading Accent 6" w:semiHidden="0" w:uiPriority="71" w:unhideWhenUsed="0"/>
+    <w:lsdException w:name="Colorful List Accent 6" w:semiHidden="0" w:uiPriority="72" w:unhideWhenUsed="0"/>
+    <w:lsdException w:name="Colorful Grid Accent 6" w:semiHidden="0" w:uiPriority="73" w:unhideWhenUsed="0"/>
+    <w:lsdException w:name="Subtle Emphasis" w:semiHidden="0" w:uiPriority="19" w:unhideWhenUsed="0" w:qFormat="1"/>
+    <w:lsdException w:name="Intense Emphasis" w:semiHidden="0" w:uiPriority="21" w:unhideWhenUsed="0" w:qFormat="1"/>
+    <w:lsdException w:name="Subtle Reference" w:semiHidden="0" w:uiPriority="31" w:unhideWhenUsed="0" w:qFormat="1"/>
+    <w:lsdException w:name="Intense Reference" w:semiHidden="0" w:uiPriority="32" w:unhideWhenUsed="0" w:qFormat="1"/>
+    <w:lsdException w:name="Book Title" w:semiHidden="0" w:uiPriority="33" w:unhideWhenUsed="0" w:qFormat="1"/>
+    <w:lsdException w:name="Bibliography" w:uiPriority="37"/>
+    <w:lsdException w:name="TOC Heading" w:uiPriority="39" w:qFormat="1"/>
+  </w:latentStyles>
+  <w:style w:type="paragraph" w:default="1" w:styleId="Normal">
+    <w:name w:val="Normal"/>
+    <w:qFormat/>
+  </w:style>
+  <w:style w:type="paragraph" w:styleId="Heading1">
+    <w:name w:val="heading 1"/>
+    <w:aliases w:val="H1,Bold 18,CMG H1,H11,h1,h11,h12,1,Heading 1(Report Only),H11 Char Char,Heading 1 Char2,H1 Char1,Bold 18 Char1,CMG H1 Char1,H11 Char1,h1 Char1,h11 Char1,h12 Char1,1 Char1,Heading 1(Report Only) Char1,Heading 1 Char1 Char,H1 Cha,Section Heading"/>
+    <w:basedOn w:val="Normal"/>
+    <w:next w:val="Normal"/>
+    <w:link w:val="Heading1Char"/>
+    <w:qFormat/>
+    <w:rsid w:val="00B65957"/>
+    <w:pPr>
+      <w:keepNext/>
+      <w:keepLines/>
+      <w:numPr>
+        <w:numId w:val="1"/>
+      </w:numPr>
+      <w:pBdr>
+        <w:bottom w:val="single" w:sz="18" w:space="1" w:color="915DA7"/>
+      </w:pBdr>
+      <w:spacing w:before="120" w:after="120" w:line="276" w:lineRule="auto"/>
+      <w:outlineLvl w:val="0"/>
+    </w:pPr>
+    <w:rPr>
+      <w:b/>
+      <w:bCs/>
+      <w:color w:val="000000" w:themeColor="text1"/>
+      <w:sz w:val="32"/>
+      <w:szCs w:val="28"/>
+    </w:rPr>
+  </w:style>
+  <w:style w:type="paragraph" w:styleId="Heading2">
+    <w:name w:val="heading 2"/>
+    <w:aliases w:val="H2,h2,H2 Char Char,Heading 2 Char1,h21,h22,2,h2 main heading,2 Number para,Question Subheader,TEXT 2,text 2,heading 2,PARA2,h 3,Numbered - 2,Reset numbering,S Heading,S Heading 2,Heading Two,(1.1,1.2,1.3 etc),Prophead 2,RFP Heading 2,Activity"/>
+    <w:basedOn w:val="Normal"/>
+    <w:next w:val="Normal"/>
+    <w:link w:val="Heading2Char"/>
+    <w:unhideWhenUsed/>
+    <w:qFormat/>
+    <w:rsid w:val="00C07CF6"/>
+    <w:pPr>
+      <w:keepNext/>
+      <w:keepLines/>
+      <w:numPr>
+        <w:ilvl w:val="1"/>
+        <w:numId w:val="1"/>
+      </w:numPr>
+      <w:spacing w:before="120" w:after="120" w:line="276" w:lineRule="auto"/>
+      <w:outlineLvl w:val="1"/>
+    </w:pPr>
+    <w:rPr>
+      <w:rFonts w:eastAsiaTheme="majorEastAsia" w:cstheme="majorBidi"/>
+      <w:b/>
+      <w:bCs/>
+      <w:color w:val="000000" w:themeColor="text1"/>
+      <w:sz w:val="24"/>
+      <w:szCs w:val="26"/>
+    </w:rPr>
+  </w:style>
+  <w:style w:type="paragraph" w:styleId="Heading3">
+    <w:name w:val="heading 3"/>
+    <w:aliases w:val="h3,H3,3,h31,h32,h3 sub heading,Heading 3 Char1,Heading 3 Char Char,h3 Char Char,H3 Char Char,3 Char Char,heading 3 Char Char,h31 Char Char,h32 Char Char,h3 sub heading Char Char,h3 Char1,H3 Char1,3 Char1,heading 3 Char1,h31 Char1,heading 3,3m"/>
+    <w:basedOn w:val="Normal"/>
+    <w:next w:val="Normal"/>
+    <w:link w:val="Heading3Char"/>
+    <w:unhideWhenUsed/>
+    <w:qFormat/>
+    <w:rsid w:val="00786E45"/>
+    <w:pPr>
+      <w:keepNext/>
+      <w:keepLines/>
+      <w:numPr>
+        <w:ilvl w:val="2"/>
+        <w:numId w:val="1"/>
+      </w:numPr>
+      <w:spacing w:before="120" w:after="120" w:line="276" w:lineRule="auto"/>
+      <w:outlineLvl w:val="2"/>
+    </w:pPr>
+    <w:rPr>
+      <w:rFonts w:eastAsiaTheme="majorEastAsia" w:cstheme="majorBidi"/>
+      <w:b/>
+      <w:bCs/>
+      <w:color w:val="767171" w:themeColor="background2" w:themeShade="80"/>
+    </w:rPr>
+  </w:style>
+  <w:style w:type="paragraph" w:styleId="Heading4">
+    <w:name w:val="heading 4"/>
+    <w:aliases w:val="n,Sub-Minor,Level 2 - a,Project table,Propos,Bullet 1,Bullet 11,Bul...,Bullet 12,Bullet 13,Bullet 14,Bullet 15,Bullet 16,h4,Schedules,4,H41,H42,H43,H44,H45,H46,H47,H48,H49,H410,H411,H421,H431,H441,H451,H461,H471,H481,H491,H4101,H412,H413,H414"/>
+    <w:basedOn w:val="Normal"/>
+    <w:next w:val="Normal"/>
+    <w:link w:val="Heading4Char"/>
+    <w:unhideWhenUsed/>
+    <w:qFormat/>
+    <w:rsid w:val="00786E45"/>
+    <w:pPr>
+      <w:keepNext/>
+      <w:keepLines/>
+      <w:numPr>
+        <w:ilvl w:val="3"/>
+        <w:numId w:val="1"/>
+      </w:numPr>
+      <w:spacing w:before="120" w:after="120" w:line="276" w:lineRule="auto"/>
+      <w:outlineLvl w:val="3"/>
+    </w:pPr>
+    <w:rPr>
+      <w:rFonts w:asciiTheme="majorHAnsi" w:eastAsiaTheme="majorEastAsia" w:hAnsiTheme="majorHAnsi" w:cstheme="majorBidi"/>
+      <w:bCs/>
+      <w:i/>
+      <w:iCs/>
+      <w:color w:val="FFC000" w:themeColor="accent4"/>
+      <w:szCs w:val="24"/>
+      <w:lang w:val="en-US"/>
+    </w:rPr>
+  </w:style>
+  <w:style w:type="character" w:default="1" w:styleId="DefaultParagraphFont">
+    <w:name w:val="Default Paragraph Font"/>
+    <w:uiPriority w:val="1"/>
+    <w:semiHidden/>
+    <w:unhideWhenUsed/>
+  </w:style>
+  <w:style w:type="table" w:default="1" w:styleId="TableNormal">
+    <w:name w:val="Normal Table"/>
+    <w:uiPriority w:val="99"/>
+    <w:semiHidden/>
+    <w:unhideWhenUsed/>
+    <w:tblPr>
+      <w:tblInd w:w="0" w:type="dxa"/>
+      <w:tblCellMar>
+        <w:top w:w="0" w:type="dxa"/>
+        <w:left w:w="108" w:type="dxa"/>
+        <w:bottom w:w="0" w:type="dxa"/>
+        <w:right w:w="108" w:type="dxa"/>
+      </w:tblCellMar>
+    </w:tblPr>
+  </w:style>
+  <w:style w:type="numbering" w:default="1" w:styleId="NoList">
+    <w:name w:val="No List"/>
+    <w:uiPriority w:val="99"/>
+    <w:semiHidden/>
+    <w:unhideWhenUsed/>
+  </w:style>
+  <w:style w:type="paragraph" w:styleId="BalloonText">
+    <w:name w:val="Balloon Text"/>
+    <w:basedOn w:val="Normal"/>
+    <w:link w:val="BalloonTextChar"/>
+    <w:uiPriority w:val="99"/>
+    <w:semiHidden/>
+    <w:unhideWhenUsed/>
+    <w:rsid w:val="00877A0B"/>
+    <w:pPr>
+      <w:spacing w:after="0" w:line="240" w:lineRule="auto"/>
+    </w:pPr>
+    <w:rPr>
+      <w:rFonts w:ascii="Segoe UI" w:hAnsi="Segoe UI" w:cs="Segoe UI"/>
+      <w:sz w:val="18"/>
+      <w:szCs w:val="18"/>
+    </w:rPr>
+  </w:style>
+  <w:style w:type="character" w:customStyle="1" w:styleId="BalloonTextChar">
+    <w:name w:val="Balloon Text Char"/>
+    <w:basedOn w:val="DefaultParagraphFont"/>
+    <w:link w:val="BalloonText"/>
+    <w:uiPriority w:val="99"/>
+    <w:semiHidden/>
+    <w:rsid w:val="00877A0B"/>
+    <w:rPr>
+      <w:rFonts w:ascii="Segoe UI" w:hAnsi="Segoe UI" w:cs="Segoe UI"/>
+      <w:sz w:val="18"/>
+      <w:szCs w:val="18"/>
+    </w:rPr>
+  </w:style>
+  <w:style w:type="character" w:customStyle="1" w:styleId="Heading1Char">
+    <w:name w:val="Heading 1 Char"/>
+    <w:aliases w:val="H1 Char,Bold 18 Char,CMG H1 Char,H11 Char,h1 Char,h11 Char,h12 Char,1 Char,Heading 1(Report Only) Char,H11 Char Char Char,Heading 1 Char2 Char,H1 Char1 Char,Bold 18 Char1 Char,CMG H1 Char1 Char,H11 Char1 Char,h1 Char1 Char,h11 Char1 Char"/>
+    <w:basedOn w:val="DefaultParagraphFont"/>
+    <w:link w:val="Heading1"/>
+    <w:rsid w:val="00B65957"/>
+    <w:rPr>
+      <w:b/>
+      <w:bCs/>
+      <w:color w:val="000000" w:themeColor="text1"/>
+      <w:sz w:val="32"/>
+      <w:szCs w:val="28"/>
+    </w:rPr>
+  </w:style>
+  <w:style w:type="character" w:customStyle="1" w:styleId="Heading2Char">
+    <w:name w:val="Heading 2 Char"/>
+    <w:aliases w:val="H2 Char,h2 Char,H2 Char Char Char,Heading 2 Char1 Char,h21 Char,h22 Char,2 Char,h2 main heading Char,2 Number para Char,Question Subheader Char,TEXT 2 Char,text 2 Char,heading 2 Char,PARA2 Char,h 3 Char,Numbered - 2 Char,S Heading Char"/>
+    <w:basedOn w:val="DefaultParagraphFont"/>
+    <w:link w:val="Heading2"/>
+    <w:rsid w:val="00C07CF6"/>
+    <w:rPr>
+      <w:rFonts w:eastAsiaTheme="majorEastAsia" w:cstheme="majorBidi"/>
+      <w:b/>
+      <w:bCs/>
+      <w:color w:val="000000" w:themeColor="text1"/>
+      <w:sz w:val="24"/>
+      <w:szCs w:val="26"/>
+    </w:rPr>
+  </w:style>
+  <w:style w:type="character" w:customStyle="1" w:styleId="Heading3Char">
+    <w:name w:val="Heading 3 Char"/>
+    <w:aliases w:val="h3 Char,H3 Char,3 Char,h31 Char,h32 Char,h3 sub heading Char,Heading 3 Char1 Char,Heading 3 Char Char Char,h3 Char Char Char,H3 Char Char Char,3 Char Char Char,heading 3 Char Char Char,h31 Char Char Char,h32 Char Char Char,h3 Char1 Char"/>
+    <w:basedOn w:val="DefaultParagraphFont"/>
+    <w:link w:val="Heading3"/>
+    <w:rsid w:val="00786E45"/>
+    <w:rPr>
+      <w:rFonts w:eastAsiaTheme="majorEastAsia" w:cstheme="majorBidi"/>
+      <w:b/>
+      <w:bCs/>
+      <w:color w:val="767171" w:themeColor="background2" w:themeShade="80"/>
+    </w:rPr>
+  </w:style>
+  <w:style w:type="character" w:customStyle="1" w:styleId="Heading4Char">
+    <w:name w:val="Heading 4 Char"/>
+    <w:aliases w:val="n Char,Sub-Minor Char,Level 2 - a Char,Project table Char,Propos Char,Bullet 1 Char,Bullet 11 Char,Bul... Char,Bullet 12 Char,Bullet 13 Char,Bullet 14 Char,Bullet 15 Char,Bullet 16 Char,h4 Char,Schedules Char,4 Char,H41 Char,H42 Char"/>
+    <w:basedOn w:val="DefaultParagraphFont"/>
+    <w:link w:val="Heading4"/>
+    <w:rsid w:val="00786E45"/>
+    <w:rPr>
+      <w:rFonts w:asciiTheme="majorHAnsi" w:eastAsiaTheme="majorEastAsia" w:hAnsiTheme="majorHAnsi" w:cstheme="majorBidi"/>
+      <w:bCs/>
+      <w:i/>
+      <w:iCs/>
+      <w:color w:val="FFC000" w:themeColor="accent4"/>
+      <w:szCs w:val="24"/>
+      <w:lang w:val="en-US"/>
+    </w:rPr>
+  </w:style>
+  <w:style w:type="paragraph" w:styleId="ListParagraph">
+    <w:name w:val="List Paragraph"/>
+    <w:basedOn w:val="Normal"/>
+    <w:link w:val="ListParagraphChar"/>
+    <w:uiPriority w:val="34"/>
+    <w:qFormat/>
+    <w:rsid w:val="00786E45"/>
+    <w:pPr>
+      <w:spacing w:after="200" w:line="276" w:lineRule="auto"/>
+      <w:ind w:left="720"/>
+      <w:contextualSpacing/>
+    </w:pPr>
+    <w:rPr>
+      <w:color w:val="3B3838" w:themeColor="background2" w:themeShade="40"/>
+    </w:rPr>
+  </w:style>
+  <w:style w:type="character" w:customStyle="1" w:styleId="ListParagraphChar">
+    <w:name w:val="List Paragraph Char"/>
+    <w:basedOn w:val="DefaultParagraphFont"/>
+    <w:link w:val="ListParagraph"/>
+    <w:uiPriority w:val="34"/>
+    <w:locked/>
+    <w:rsid w:val="00786E45"/>
+    <w:rPr>
+      <w:color w:val="3B3838" w:themeColor="background2" w:themeShade="40"/>
+    </w:rPr>
+  </w:style>
+  <w:style w:type="numbering" w:customStyle="1" w:styleId="Style2">
+    <w:name w:val="Style2"/>
+    <w:uiPriority w:val="99"/>
+    <w:rsid w:val="00786E45"/>
+    <w:pPr>
+      <w:numPr>
+        <w:numId w:val="2"/>
+      </w:numPr>
+    </w:pPr>
+  </w:style>
+  <w:style w:type="character" w:styleId="CommentReference">
+    <w:name w:val="annotation reference"/>
+    <w:basedOn w:val="DefaultParagraphFont"/>
+    <w:uiPriority w:val="99"/>
+    <w:semiHidden/>
+    <w:unhideWhenUsed/>
+    <w:rsid w:val="00786E45"/>
+    <w:rPr>
+      <w:sz w:val="16"/>
+      <w:szCs w:val="16"/>
+    </w:rPr>
+  </w:style>
+  <w:style w:type="paragraph" w:styleId="CommentText">
+    <w:name w:val="annotation text"/>
+    <w:basedOn w:val="Normal"/>
+    <w:link w:val="CommentTextChar"/>
+    <w:uiPriority w:val="99"/>
+    <w:semiHidden/>
+    <w:unhideWhenUsed/>
+    <w:rsid w:val="00786E45"/>
+    <w:pPr>
+      <w:spacing w:after="200" w:line="240" w:lineRule="auto"/>
+    </w:pPr>
+    <w:rPr>
+      <w:color w:val="3B3838" w:themeColor="background2" w:themeShade="40"/>
+      <w:szCs w:val="20"/>
+    </w:rPr>
+  </w:style>
+  <w:style w:type="character" w:customStyle="1" w:styleId="CommentTextChar">
+    <w:name w:val="Comment Text Char"/>
+    <w:basedOn w:val="DefaultParagraphFont"/>
+    <w:link w:val="CommentText"/>
+    <w:uiPriority w:val="99"/>
+    <w:semiHidden/>
+    <w:rsid w:val="00786E45"/>
+    <w:rPr>
+      <w:color w:val="3B3838" w:themeColor="background2" w:themeShade="40"/>
+      <w:szCs w:val="20"/>
+    </w:rPr>
+  </w:style>
+  <w:style w:type="table" w:customStyle="1" w:styleId="ListTable4Accent1">
+    <w:name w:val="List Table 4 Accent 1"/>
+    <w:basedOn w:val="TableNormal"/>
+    <w:uiPriority w:val="49"/>
+    <w:rsid w:val="00786E45"/>
+    <w:pPr>
+      <w:spacing w:after="0" w:line="240" w:lineRule="auto"/>
+    </w:pPr>
+    <w:tblPr>
+      <w:tblStyleRowBandSize w:val="1"/>
+      <w:tblStyleColBandSize w:val="1"/>
+      <w:tblBorders>
+        <w:top w:val="single" w:sz="4" w:space="0" w:color="8EAADB" w:themeColor="accent1" w:themeTint="99"/>
+        <w:left w:val="single" w:sz="4" w:space="0" w:color="8EAADB" w:themeColor="accent1" w:themeTint="99"/>
+        <w:bottom w:val="single" w:sz="4" w:space="0" w:color="8EAADB" w:themeColor="accent1" w:themeTint="99"/>
+        <w:right w:val="single" w:sz="4" w:space="0" w:color="8EAADB" w:themeColor="accent1" w:themeTint="99"/>
+        <w:insideH w:val="single" w:sz="4" w:space="0" w:color="8EAADB" w:themeColor="accent1" w:themeTint="99"/>
+      </w:tblBorders>
+    </w:tblPr>
+    <w:tblStylePr w:type="firstRow">
+      <w:rPr>
+        <w:b/>
+        <w:bCs/>
+        <w:color w:val="FFFFFF" w:themeColor="background1"/>
+      </w:rPr>
+      <w:tblPr/>
+      <w:tcPr>
+        <w:tcBorders>
+          <w:top w:val="single" w:sz="4" w:space="0" w:color="4472C4" w:themeColor="accent1"/>
+          <w:left w:val="single" w:sz="4" w:space="0" w:color="4472C4" w:themeColor="accent1"/>
+          <w:bottom w:val="single" w:sz="4" w:space="0" w:color="4472C4" w:themeColor="accent1"/>
+          <w:right w:val="single" w:sz="4" w:space="0" w:color="4472C4" w:themeColor="accent1"/>
+          <w:insideH w:val="nil"/>
+        </w:tcBorders>
+        <w:shd w:val="clear" w:color="auto" w:fill="4472C4" w:themeFill="accent1"/>
+      </w:tcPr>
+    </w:tblStylePr>
+    <w:tblStylePr w:type="lastRow">
+      <w:rPr>
+        <w:b/>
+        <w:bCs/>
+      </w:rPr>
+      <w:tblPr/>
+      <w:tcPr>
+        <w:tcBorders>
+          <w:top w:val="double" w:sz="4" w:space="0" w:color="8EAADB" w:themeColor="accent1" w:themeTint="99"/>
+        </w:tcBorders>
+      </w:tcPr>
+    </w:tblStylePr>
+    <w:tblStylePr w:type="firstCol">
+      <w:rPr>
+        <w:b/>
+        <w:bCs/>
+      </w:rPr>
+    </w:tblStylePr>
+    <w:tblStylePr w:type="lastCol">
+      <w:rPr>
+        <w:b/>
+        <w:bCs/>
+      </w:rPr>
+    </w:tblStylePr>
+    <w:tblStylePr w:type="band1Vert">
+      <w:tblPr/>
+      <w:tcPr>
+        <w:shd w:val="clear" w:color="auto" w:fill="D9E2F3" w:themeFill="accent1" w:themeFillTint="33"/>
+      </w:tcPr>
+    </w:tblStylePr>
+    <w:tblStylePr w:type="band1Horz">
+      <w:tblPr/>
+      <w:tcPr>
+        <w:shd w:val="clear" w:color="auto" w:fill="D9E2F3" w:themeFill="accent1" w:themeFillTint="33"/>
+      </w:tcPr>
+    </w:tblStylePr>
+  </w:style>
+  <w:style w:type="character" w:customStyle="1" w:styleId="apple-converted-space">
+    <w:name w:val="apple-converted-space"/>
+    <w:basedOn w:val="DefaultParagraphFont"/>
+    <w:rsid w:val="00B65957"/>
+  </w:style>
+  <w:style w:type="paragraph" w:styleId="Title">
+    <w:name w:val="Title"/>
+    <w:basedOn w:val="Normal"/>
+    <w:next w:val="Normal"/>
+    <w:link w:val="TitleChar"/>
+    <w:uiPriority w:val="10"/>
+    <w:qFormat/>
+    <w:rsid w:val="00B65957"/>
+    <w:pPr>
+      <w:spacing w:after="0" w:line="240" w:lineRule="auto"/>
+      <w:contextualSpacing/>
+    </w:pPr>
+    <w:rPr>
+      <w:rFonts w:asciiTheme="majorHAnsi" w:eastAsiaTheme="majorEastAsia" w:hAnsiTheme="majorHAnsi" w:cstheme="majorBidi"/>
+      <w:spacing w:val="-10"/>
+      <w:kern w:val="28"/>
+      <w:sz w:val="56"/>
+      <w:szCs w:val="56"/>
+    </w:rPr>
+  </w:style>
+  <w:style w:type="character" w:customStyle="1" w:styleId="TitleChar">
+    <w:name w:val="Title Char"/>
+    <w:basedOn w:val="DefaultParagraphFont"/>
+    <w:link w:val="Title"/>
+    <w:uiPriority w:val="10"/>
+    <w:rsid w:val="00B65957"/>
+    <w:rPr>
+      <w:rFonts w:asciiTheme="majorHAnsi" w:eastAsiaTheme="majorEastAsia" w:hAnsiTheme="majorHAnsi" w:cstheme="majorBidi"/>
+      <w:spacing w:val="-10"/>
+      <w:kern w:val="28"/>
+      <w:sz w:val="56"/>
+      <w:szCs w:val="56"/>
+    </w:rPr>
+  </w:style>
+  <w:style w:type="paragraph" w:styleId="TOCHeading">
+    <w:name w:val="TOC Heading"/>
+    <w:basedOn w:val="Heading1"/>
+    <w:next w:val="Normal"/>
+    <w:uiPriority w:val="39"/>
+    <w:unhideWhenUsed/>
+    <w:qFormat/>
+    <w:rsid w:val="00B65957"/>
+    <w:pPr>
+      <w:numPr>
+        <w:numId w:val="0"/>
+      </w:numPr>
+      <w:pBdr>
+        <w:bottom w:val="none" w:sz="0" w:space="0" w:color="auto"/>
+      </w:pBdr>
+      <w:spacing w:before="480" w:after="0"/>
+      <w:outlineLvl w:val="9"/>
+    </w:pPr>
+    <w:rPr>
+      <w:rFonts w:asciiTheme="majorHAnsi" w:eastAsiaTheme="majorEastAsia" w:hAnsiTheme="majorHAnsi" w:cstheme="majorBidi"/>
+      <w:color w:val="2F5496" w:themeColor="accent1" w:themeShade="BF"/>
+      <w:sz w:val="28"/>
+      <w:lang w:val="en-US"/>
+    </w:rPr>
+  </w:style>
+  <w:style w:type="paragraph" w:styleId="TOC1">
+    <w:name w:val="toc 1"/>
+    <w:basedOn w:val="Normal"/>
+    <w:next w:val="Normal"/>
+    <w:autoRedefine/>
+    <w:uiPriority w:val="39"/>
+    <w:unhideWhenUsed/>
+    <w:rsid w:val="00B65957"/>
+    <w:pPr>
+      <w:spacing w:before="120" w:after="0"/>
+    </w:pPr>
+    <w:rPr>
+      <w:rFonts w:cstheme="minorHAnsi"/>
+      <w:b/>
+      <w:bCs/>
+      <w:i/>
+      <w:iCs/>
+      <w:sz w:val="24"/>
+      <w:szCs w:val="24"/>
+    </w:rPr>
+  </w:style>
+  <w:style w:type="paragraph" w:styleId="TOC2">
+    <w:name w:val="toc 2"/>
+    <w:basedOn w:val="Normal"/>
+    <w:next w:val="Normal"/>
+    <w:autoRedefine/>
+    <w:uiPriority w:val="39"/>
+    <w:unhideWhenUsed/>
+    <w:rsid w:val="00B65957"/>
+    <w:pPr>
+      <w:spacing w:before="120" w:after="0"/>
+      <w:ind w:left="220"/>
+    </w:pPr>
+    <w:rPr>
+      <w:rFonts w:cstheme="minorHAnsi"/>
+      <w:b/>
+      <w:bCs/>
+    </w:rPr>
+  </w:style>
+  <w:style w:type="character" w:styleId="Hyperlink">
+    <w:name w:val="Hyperlink"/>
+    <w:basedOn w:val="DefaultParagraphFont"/>
+    <w:uiPriority w:val="99"/>
+    <w:unhideWhenUsed/>
+    <w:rsid w:val="00B65957"/>
+    <w:rPr>
+      <w:color w:val="0563C1" w:themeColor="hyperlink"/>
+      <w:u w:val="single"/>
+    </w:rPr>
+  </w:style>
+  <w:style w:type="paragraph" w:styleId="TOC3">
+    <w:name w:val="toc 3"/>
+    <w:basedOn w:val="Normal"/>
+    <w:next w:val="Normal"/>
+    <w:autoRedefine/>
+    <w:uiPriority w:val="39"/>
+    <w:semiHidden/>
+    <w:unhideWhenUsed/>
+    <w:rsid w:val="00B65957"/>
+    <w:pPr>
+      <w:spacing w:after="0"/>
+      <w:ind w:left="440"/>
+    </w:pPr>
+    <w:rPr>
+      <w:rFonts w:cstheme="minorHAnsi"/>
+      <w:sz w:val="20"/>
+      <w:szCs w:val="20"/>
+    </w:rPr>
+  </w:style>
+  <w:style w:type="paragraph" w:styleId="TOC4">
+    <w:name w:val="toc 4"/>
+    <w:basedOn w:val="Normal"/>
+    <w:next w:val="Normal"/>
+    <w:autoRedefine/>
+    <w:uiPriority w:val="39"/>
+    <w:semiHidden/>
+    <w:unhideWhenUsed/>
+    <w:rsid w:val="00B65957"/>
+    <w:pPr>
+      <w:spacing w:after="0"/>
+      <w:ind w:left="660"/>
+    </w:pPr>
+    <w:rPr>
+      <w:rFonts w:cstheme="minorHAnsi"/>
+      <w:sz w:val="20"/>
+      <w:szCs w:val="20"/>
+    </w:rPr>
+  </w:style>
+  <w:style w:type="paragraph" w:styleId="TOC5">
+    <w:name w:val="toc 5"/>
+    <w:basedOn w:val="Normal"/>
+    <w:next w:val="Normal"/>
+    <w:autoRedefine/>
+    <w:uiPriority w:val="39"/>
+    <w:semiHidden/>
+    <w:unhideWhenUsed/>
+    <w:rsid w:val="00B65957"/>
+    <w:pPr>
+      <w:spacing w:after="0"/>
+      <w:ind w:left="880"/>
+    </w:pPr>
+    <w:rPr>
+      <w:rFonts w:cstheme="minorHAnsi"/>
+      <w:sz w:val="20"/>
+      <w:szCs w:val="20"/>
+    </w:rPr>
+  </w:style>
+  <w:style w:type="paragraph" w:styleId="TOC6">
+    <w:name w:val="toc 6"/>
+    <w:basedOn w:val="Normal"/>
+    <w:next w:val="Normal"/>
+    <w:autoRedefine/>
+    <w:uiPriority w:val="39"/>
+    <w:semiHidden/>
+    <w:unhideWhenUsed/>
+    <w:rsid w:val="00B65957"/>
+    <w:pPr>
+      <w:spacing w:after="0"/>
+      <w:ind w:left="1100"/>
+    </w:pPr>
+    <w:rPr>
+      <w:rFonts w:cstheme="minorHAnsi"/>
+      <w:sz w:val="20"/>
+      <w:szCs w:val="20"/>
+    </w:rPr>
+  </w:style>
+  <w:style w:type="paragraph" w:styleId="TOC7">
+    <w:name w:val="toc 7"/>
+    <w:basedOn w:val="Normal"/>
+    <w:next w:val="Normal"/>
+    <w:autoRedefine/>
+    <w:uiPriority w:val="39"/>
+    <w:semiHidden/>
+    <w:unhideWhenUsed/>
+    <w:rsid w:val="00B65957"/>
+    <w:pPr>
+      <w:spacing w:after="0"/>
+      <w:ind w:left="1320"/>
+    </w:pPr>
+    <w:rPr>
+      <w:rFonts w:cstheme="minorHAnsi"/>
+      <w:sz w:val="20"/>
+      <w:szCs w:val="20"/>
+    </w:rPr>
+  </w:style>
+  <w:style w:type="paragraph" w:styleId="TOC8">
+    <w:name w:val="toc 8"/>
+    <w:basedOn w:val="Normal"/>
+    <w:next w:val="Normal"/>
+    <w:autoRedefine/>
+    <w:uiPriority w:val="39"/>
+    <w:semiHidden/>
+    <w:unhideWhenUsed/>
+    <w:rsid w:val="00B65957"/>
+    <w:pPr>
+      <w:spacing w:after="0"/>
+      <w:ind w:left="1540"/>
+    </w:pPr>
+    <w:rPr>
+      <w:rFonts w:cstheme="minorHAnsi"/>
+      <w:sz w:val="20"/>
+      <w:szCs w:val="20"/>
+    </w:rPr>
+  </w:style>
+  <w:style w:type="paragraph" w:styleId="TOC9">
+    <w:name w:val="toc 9"/>
+    <w:basedOn w:val="Normal"/>
+    <w:next w:val="Normal"/>
+    <w:autoRedefine/>
+    <w:uiPriority w:val="39"/>
+    <w:semiHidden/>
+    <w:unhideWhenUsed/>
+    <w:rsid w:val="00B65957"/>
+    <w:pPr>
+      <w:spacing w:after="0"/>
+      <w:ind w:left="1760"/>
+    </w:pPr>
+    <w:rPr>
+      <w:rFonts w:cstheme="minorHAnsi"/>
+      <w:sz w:val="20"/>
+      <w:szCs w:val="20"/>
+    </w:rPr>
+  </w:style>
+  <w:style w:type="paragraph" w:styleId="NoSpacing">
+    <w:name w:val="No Spacing"/>
+    <w:link w:val="NoSpacingChar"/>
+    <w:uiPriority w:val="1"/>
+    <w:qFormat/>
+    <w:rsid w:val="00CB38BB"/>
+    <w:pPr>
+      <w:spacing w:after="0" w:line="240" w:lineRule="auto"/>
+    </w:pPr>
+  </w:style>
+  <w:style w:type="paragraph" w:styleId="Header">
+    <w:name w:val="header"/>
+    <w:basedOn w:val="Normal"/>
+    <w:link w:val="HeaderChar"/>
+    <w:uiPriority w:val="99"/>
+    <w:unhideWhenUsed/>
+    <w:rsid w:val="008060A7"/>
+    <w:pPr>
+      <w:tabs>
+        <w:tab w:val="center" w:pos="4513"/>
+        <w:tab w:val="right" w:pos="9026"/>
+      </w:tabs>
+      <w:spacing w:after="0" w:line="240" w:lineRule="auto"/>
+    </w:pPr>
+  </w:style>
+  <w:style w:type="character" w:customStyle="1" w:styleId="HeaderChar">
+    <w:name w:val="Header Char"/>
+    <w:basedOn w:val="DefaultParagraphFont"/>
+    <w:link w:val="Header"/>
+    <w:uiPriority w:val="99"/>
+    <w:rsid w:val="008060A7"/>
+  </w:style>
+  <w:style w:type="paragraph" w:styleId="Footer">
+    <w:name w:val="footer"/>
+    <w:basedOn w:val="Normal"/>
+    <w:link w:val="FooterChar"/>
+    <w:uiPriority w:val="99"/>
+    <w:unhideWhenUsed/>
+    <w:rsid w:val="008060A7"/>
+    <w:pPr>
+      <w:tabs>
+        <w:tab w:val="center" w:pos="4513"/>
+        <w:tab w:val="right" w:pos="9026"/>
+      </w:tabs>
+      <w:spacing w:after="0" w:line="240" w:lineRule="auto"/>
+    </w:pPr>
+  </w:style>
+  <w:style w:type="character" w:customStyle="1" w:styleId="FooterChar">
+    <w:name w:val="Footer Char"/>
+    <w:basedOn w:val="DefaultParagraphFont"/>
+    <w:link w:val="Footer"/>
+    <w:uiPriority w:val="99"/>
+    <w:rsid w:val="008060A7"/>
+  </w:style>
+  <w:style w:type="character" w:customStyle="1" w:styleId="NoSpacingChar">
+    <w:name w:val="No Spacing Char"/>
+    <w:basedOn w:val="DefaultParagraphFont"/>
+    <w:link w:val="NoSpacing"/>
+    <w:uiPriority w:val="1"/>
+    <w:rsid w:val="004152AF"/>
+  </w:style>
+  <w:style w:type="character" w:customStyle="1" w:styleId="UnresolvedMention">
+    <w:name w:val="Unresolved Mention"/>
+    <w:basedOn w:val="DefaultParagraphFont"/>
+    <w:uiPriority w:val="99"/>
+    <w:semiHidden/>
+    <w:unhideWhenUsed/>
+    <w:rsid w:val="004152AF"/>
+    <w:rPr>
+      <w:color w:val="605E5C"/>
+      <w:shd w:val="clear" w:color="auto" w:fill="E1DFDD"/>
+    </w:rPr>
+  </w:style>
+  <w:style w:type="character" w:styleId="FollowedHyperlink">
+    <w:name w:val="FollowedHyperlink"/>
+    <w:basedOn w:val="DefaultParagraphFont"/>
+    <w:uiPriority w:val="99"/>
+    <w:semiHidden/>
+    <w:unhideWhenUsed/>
+    <w:rsid w:val="004152AF"/>
+    <w:rPr>
+      <w:color w:val="954F72" w:themeColor="followedHyperlink"/>
+      <w:u w:val="single"/>
+    </w:rPr>
+  </w:style>
+</w:styles>
+</file>
+
+<file path=word/glossary/document.xml><?xml version="1.0" encoding="utf-8"?>
+<w:glossaryDocument xmlns:wpc="http://schemas.microsoft.com/office/word/2010/wordprocessingCanvas" xmlns:mc="http://schemas.openxmlformats.org/markup-compatibility/2006" xmlns:o="urn:schemas-microsoft-com:office:office" xmlns:r="http://schemas.openxmlformats.org/officeDocument/2006/relationships" xmlns:m="http://schemas.openxmlformats.org/officeDocument/2006/math" xmlns:v="urn:schemas-microsoft-com:vml" xmlns:wp14="http://schemas.microsoft.com/office/word/2010/wordprocessingDrawing" xmlns:wp="http://schemas.openxmlformats.org/drawingml/2006/wordprocessingDrawing" xmlns:w10="urn:schemas-microsoft-com:office:word" xmlns:w="http://schemas.openxmlformats.org/wordprocessingml/2006/main" xmlns:w14="http://schemas.microsoft.com/office/word/2010/wordml" xmlns:wpg="http://schemas.microsoft.com/office/word/2010/wordprocessingGroup" xmlns:wpi="http://schemas.microsoft.com/office/word/2010/wordprocessingInk" xmlns:wne="http://schemas.microsoft.com/office/word/2006/wordml" xmlns:wps="http://schemas.microsoft.com/office/word/2010/wordprocessingShape" mc:Ignorable="w14 wp14">
+  <w:docParts>
+    <w:docPart>
+      <w:docPartPr>
+        <w:name w:val="A592BBF13B9248FCAFDA9B2D23AB89D5"/>
+        <w:category>
+          <w:name w:val="General"/>
+          <w:gallery w:val="placeholder"/>
+        </w:category>
+        <w:types>
+          <w:type w:val="bbPlcHdr"/>
+        </w:types>
+        <w:behaviors>
+          <w:behavior w:val="content"/>
+        </w:behaviors>
+        <w:guid w:val="{5D0DA79A-6519-4B62-B8EE-3BAA87E3000C}"/>
+      </w:docPartPr>
+      <w:docPartBody>
+        <w:p>
+          <w:pPr>
+            <w:pStyle w:val="A592BBF13B9248FCAFDA9B2D23AB89D5"/>
+          </w:pPr>
+          <w:r>
+            <w:rPr>
+              <w:rFonts w:asciiTheme="majorHAnsi" w:eastAsiaTheme="majorEastAsia" w:hAnsiTheme="majorHAnsi" w:cstheme="majorBidi"/>
+              <w:caps/>
+            </w:rPr>
+            <w:t>[Type the company name]</w:t>
+          </w:r>
+        </w:p>
+      </w:docPartBody>
+    </w:docPart>
+    <w:docPart>
+      <w:docPartPr>
+        <w:name w:val="185C6B5920AC4EE88EC95C56DBEA5D70"/>
+        <w:category>
+          <w:name w:val="General"/>
+          <w:gallery w:val="placeholder"/>
+        </w:category>
+        <w:types>
+          <w:type w:val="bbPlcHdr"/>
+        </w:types>
+        <w:behaviors>
+          <w:behavior w:val="content"/>
+        </w:behaviors>
+        <w:guid w:val="{2C2161BB-0DA5-45A9-A05E-93A9C1485CCD}"/>
+      </w:docPartPr>
+      <w:docPartBody>
+        <w:p>
+          <w:pPr>
+            <w:pStyle w:val="185C6B5920AC4EE88EC95C56DBEA5D70"/>
+          </w:pPr>
+          <w:r>
+            <w:rPr>
+              <w:rFonts w:asciiTheme="majorHAnsi" w:eastAsiaTheme="majorEastAsia" w:hAnsiTheme="majorHAnsi" w:cstheme="majorBidi"/>
+              <w:sz w:val="80"/>
+              <w:szCs w:val="80"/>
+            </w:rPr>
+            <w:t>[Type the document title]</w:t>
+          </w:r>
+        </w:p>
+      </w:docPartBody>
+    </w:docPart>
+    <w:docPart>
+      <w:docPartPr>
+        <w:name w:val="7AE560CED8F744B99559BF170DBBA1EA"/>
+        <w:category>
+          <w:name w:val="General"/>
+          <w:gallery w:val="placeholder"/>
+        </w:category>
+        <w:types>
+          <w:type w:val="bbPlcHdr"/>
+        </w:types>
+        <w:behaviors>
+          <w:behavior w:val="content"/>
+        </w:behaviors>
+        <w:guid w:val="{86E5B15E-0EA2-4579-B4F7-A85EE8E8F884}"/>
+      </w:docPartPr>
+      <w:docPartBody>
+        <w:p>
+          <w:pPr>
+            <w:pStyle w:val="7AE560CED8F744B99559BF170DBBA1EA"/>
+          </w:pPr>
+          <w:r>
+            <w:rPr>
+              <w:rFonts w:asciiTheme="majorHAnsi" w:eastAsiaTheme="majorEastAsia" w:hAnsiTheme="majorHAnsi" w:cstheme="majorBidi"/>
+              <w:sz w:val="44"/>
+              <w:szCs w:val="44"/>
+            </w:rPr>
+            <w:t>[Type the document subtitle]</w:t>
+          </w:r>
+        </w:p>
+      </w:docPartBody>
+    </w:docPart>
+  </w:docParts>
+</w:glossaryDocument>
+</file>
+
+<file path=word/glossary/fontTable.xml><?xml version="1.0" encoding="utf-8"?>
+<w:fonts xmlns:mc="http://schemas.openxmlformats.org/markup-compatibility/2006" xmlns:r="http://schemas.openxmlformats.org/officeDocument/2006/relationships" xmlns:w="http://schemas.openxmlformats.org/wordprocessingml/2006/main" xmlns:w14="http://schemas.microsoft.com/office/word/2010/wordml" mc:Ignorable="w14">
+  <w:font w:name="Symbol">
+    <w:panose1 w:val="05050102010706020507"/>
+    <w:charset w:val="02"/>
+    <w:family w:val="roman"/>
+    <w:pitch w:val="variable"/>
+    <w:sig w:usb0="00000000" w:usb1="10000000" w:usb2="00000000" w:usb3="00000000" w:csb0="80000000" w:csb1="00000000"/>
+  </w:font>
+  <w:font w:name="Times New Roman">
+    <w:panose1 w:val="02020603050405020304"/>
+    <w:charset w:val="00"/>
+    <w:family w:val="roman"/>
+    <w:pitch w:val="variable"/>
+    <w:sig w:usb0="E0002AFF" w:usb1="C0007841" w:usb2="00000009" w:usb3="00000000" w:csb0="000001FF" w:csb1="00000000"/>
+  </w:font>
+  <w:font w:name="Courier New">
+    <w:panose1 w:val="02070309020205020404"/>
+    <w:charset w:val="00"/>
+    <w:family w:val="modern"/>
+    <w:pitch w:val="fixed"/>
+    <w:sig w:usb0="E0002AFF" w:usb1="C0007843" w:usb2="00000009" w:usb3="00000000" w:csb0="000001FF" w:csb1="00000000"/>
+  </w:font>
+  <w:font w:name="Wingdings">
+    <w:panose1 w:val="05000000000000000000"/>
+    <w:charset w:val="02"/>
+    <w:family w:val="auto"/>
+    <w:pitch w:val="variable"/>
+    <w:sig w:usb0="00000000" w:usb1="10000000" w:usb2="00000000" w:usb3="00000000" w:csb0="80000000" w:csb1="00000000"/>
+  </w:font>
+  <w:font w:name="Calibri">
+    <w:panose1 w:val="020F0502020204030204"/>
+    <w:charset w:val="00"/>
+    <w:family w:val="swiss"/>
+    <w:pitch w:val="variable"/>
+    <w:sig w:usb0="E00002FF" w:usb1="4000ACFF" w:usb2="00000001" w:usb3="00000000" w:csb0="0000019F" w:csb1="00000000"/>
+  </w:font>
+  <w:font w:name="Calibri Light">
+    <w:panose1 w:val="020F0302020204030204"/>
+    <w:charset w:val="00"/>
+    <w:family w:val="swiss"/>
+    <w:pitch w:val="variable"/>
+    <w:sig w:usb0="A00002EF" w:usb1="4000207B" w:usb2="00000000" w:usb3="00000000" w:csb0="0000019F" w:csb1="00000000"/>
+  </w:font>
+  <w:font w:name="Segoe UI">
+    <w:panose1 w:val="020B0502040204020203"/>
+    <w:charset w:val="00"/>
+    <w:family w:val="swiss"/>
+    <w:pitch w:val="variable"/>
+    <w:sig w:usb0="E4002EFF" w:usb1="C000E47F" w:usb2="00000009" w:usb3="00000000" w:csb0="000001FF" w:csb1="00000000"/>
+  </w:font>
+  <w:font w:name="Cambria">
+    <w:panose1 w:val="02040503050406030204"/>
+    <w:charset w:val="00"/>
+    <w:family w:val="roman"/>
+    <w:pitch w:val="variable"/>
+    <w:sig w:usb0="E00002FF" w:usb1="400004FF" w:usb2="00000000" w:usb3="00000000" w:csb0="0000019F" w:csb1="00000000"/>
+  </w:font>
+</w:fonts>
+</file>
+
+<file path=word/glossary/settings.xml><?xml version="1.0" encoding="utf-8"?>
+<w:settings xmlns:mc="http://schemas.openxmlformats.org/markup-compatibility/2006" xmlns:o="urn:schemas-microsoft-com:office:office" xmlns:r="http://schemas.openxmlformats.org/officeDocument/2006/relationships" xmlns:m="http://schemas.openxmlformats.org/officeDocument/2006/math" xmlns:v="urn:schemas-microsoft-com:vml" xmlns:w10="urn:schemas-microsoft-com:office:word" xmlns:w="http://schemas.openxmlformats.org/wordprocessingml/2006/main" xmlns:w14="http://schemas.microsoft.com/office/word/2010/wordml" xmlns:sl="http://schemas.openxmlformats.org/schemaLibrary/2006/main" mc:Ignorable="w14">
+  <w:view w:val="normal"/>
+  <w:defaultTabStop w:val="720"/>
+  <w:characterSpacingControl w:val="doNotCompress"/>
+  <w:compat>
+    <w:useFELayout/>
+    <w:compatSetting w:name="compatibilityMode" w:uri="http://schemas.microsoft.com/office/word" w:val="14"/>
+    <w:compatSetting w:name="overrideTableStyleFontSizeAndJustification" w:uri="http://schemas.microsoft.com/office/word" w:val="1"/>
+    <w:compatSetting w:name="enableOpenTypeFeatures" w:uri="http://schemas.microsoft.com/office/word" w:val="1"/>
+    <w:compatSetting w:name="doNotFlipMirrorIndents" w:uri="http://schemas.microsoft.com/office/word" w:val="1"/>
+  </w:compat>
+  <w:rsids>
+    <w:rsidRoot w:val="00B07619"/>
+    <w:rsid w:val="00B07619"/>
+    <w:rsid w:val="00C91400"/>
+  </w:rsids>
+  <m:mathPr>
+    <m:mathFont m:val="Cambria Math"/>
+    <m:brkBin m:val="before"/>
+    <m:brkBinSub m:val="--"/>
+    <m:smallFrac m:val="0"/>
+    <m:dispDef/>
+    <m:lMargin m:val="0"/>
+    <m:rMargin m:val="0"/>
+    <m:defJc m:val="centerGroup"/>
+    <m:wrapIndent m:val="1440"/>
+    <m:intLim m:val="subSup"/>
+    <m:naryLim m:val="undOvr"/>
+  </m:mathPr>
+  <w:themeFontLang w:val="en-GB"/>
+  <w:clrSchemeMapping w:bg1="light1" w:t1="dark1" w:bg2="light2" w:t2="dark2" w:accent1="accent1" w:accent2="accent2" w:accent3="accent3" w:accent4="accent4" w:accent5="accent5" w:accent6="accent6" w:hyperlink="hyperlink" w:followedHyperlink="followedHyperlink"/>
+  <w:decimalSymbol w:val="."/>
+  <w:listSeparator w:val=","/>
+</w:settings>
+</file>
+
+<file path=word/glossary/styles.xml><?xml version="1.0" encoding="utf-8"?>
+<w:styles xmlns:mc="http://schemas.openxmlformats.org/markup-compatibility/2006" xmlns:r="http://schemas.openxmlformats.org/officeDocument/2006/relationships" xmlns:w="http://schemas.openxmlformats.org/wordprocessingml/2006/main" xmlns:w14="http://schemas.microsoft.com/office/word/2010/wordml" mc:Ignorable="w14">
+  <w:docDefaults>
+    <w:rPrDefault>
+      <w:rPr>
+        <w:rFonts w:asciiTheme="minorHAnsi" w:eastAsiaTheme="minorEastAsia" w:hAnsiTheme="minorHAnsi" w:cstheme="minorBidi"/>
+        <w:sz w:val="22"/>
+        <w:szCs w:val="22"/>
+        <w:lang w:val="en-GB" w:eastAsia="en-GB" w:bidi="ar-SA"/>
+      </w:rPr>
+    </w:rPrDefault>
+    <w:pPrDefault>
+      <w:pPr>
+        <w:spacing w:after="200" w:line="276" w:lineRule="auto"/>
+      </w:pPr>
+    </w:pPrDefault>
+  </w:docDefaults>
+  <w:latentStyles w:defLockedState="0" w:defUIPriority="99" w:defSemiHidden="1" w:defUnhideWhenUsed="1" w:defQFormat="0" w:count="267">
+    <w:lsdException w:name="Normal" w:semiHidden="0" w:uiPriority="0" w:unhideWhenUsed="0" w:qFormat="1"/>
+    <w:lsdException w:name="heading 1" w:semiHidden="0" w:uiPriority="9" w:unhideWhenUsed="0" w:qFormat="1"/>
+    <w:lsdException w:name="heading 2" w:uiPriority="9" w:qFormat="1"/>
+    <w:lsdException w:name="heading 3" w:uiPriority="9" w:qFormat="1"/>
+    <w:lsdException w:name="heading 4" w:uiPriority="9" w:qFormat="1"/>
+    <w:lsdException w:name="heading 5" w:uiPriority="9" w:qFormat="1"/>
+    <w:lsdException w:name="heading 6" w:uiPriority="9" w:qFormat="1"/>
+    <w:lsdException w:name="heading 7" w:uiPriority="9" w:qFormat="1"/>
+    <w:lsdException w:name="heading 8" w:uiPriority="9" w:qFormat="1"/>
+    <w:lsdException w:name="heading 9" w:uiPriority="9" w:qFormat="1"/>
+    <w:lsdException w:name="toc 1" w:uiPriority="39"/>
+    <w:lsdException w:name="toc 2" w:uiPriority="39"/>
+    <w:lsdException w:name="toc 3" w:uiPriority="39"/>
+    <w:lsdException w:name="toc 4" w:uiPriority="39"/>
+    <w:lsdException w:name="toc 5" w:uiPriority="39"/>
+    <w:lsdException w:name="toc 6" w:uiPriority="39"/>
+    <w:lsdException w:name="toc 7" w:uiPriority="39"/>
+    <w:lsdException w:name="toc 8" w:uiPriority="39"/>
+    <w:lsdException w:name="toc 9" w:uiPriority="39"/>
+    <w:lsdException w:name="caption" w:uiPriority="35" w:qFormat="1"/>
+    <w:lsdException w:name="Title" w:semiHidden="0" w:uiPriority="10" w:unhideWhenUsed="0" w:qFormat="1"/>
+    <w:lsdException w:name="Default Paragraph Font" w:uiPriority="1"/>
+    <w:lsdException w:name="Subtitle" w:semiHidden="0" w:uiPriority="11" w:unhideWhenUsed="0" w:qFormat="1"/>
+    <w:lsdException w:name="Strong" w:semiHidden="0" w:uiPriority="22" w:unhideWhenUsed="0" w:qFormat="1"/>
+    <w:lsdException w:name="Emphasis" w:semiHidden="0" w:uiPriority="20" w:unhideWhenUsed="0" w:qFormat="1"/>
+    <w:lsdException w:name="Table Grid" w:semiHidden="0" w:uiPriority="59" w:unhideWhenUsed="0"/>
+    <w:lsdException w:name="Placeholder Text" w:unhideWhenUsed="0"/>
+    <w:lsdException w:name="No Spacing" w:semiHidden="0" w:uiPriority="1" w:unhideWhenUsed="0" w:qFormat="1"/>
+    <w:lsdException w:name="Light Shading" w:semiHidden="0" w:uiPriority="60" w:unhideWhenUsed="0"/>
+    <w:lsdException w:name="Light List" w:semiHidden="0" w:uiPriority="61" w:unhideWhenUsed="0"/>
+    <w:lsdException w:name="Light Grid" w:semiHidden="0" w:uiPriority="62" w:unhideWhenUsed="0"/>
+    <w:lsdException w:name="Medium Shading 1" w:semiHidden="0" w:uiPriority="63" w:unhideWhenUsed="0"/>
+    <w:lsdException w:name="Medium Shading 2" w:semiHidden="0" w:uiPriority="64" w:unhideWhenUsed="0"/>
+    <w:lsdException w:name="Medium List 1" w:semiHidden="0" w:uiPriority="65" w:unhideWhenUsed="0"/>
+    <w:lsdException w:name="Medium List 2" w:semiHidden="0" w:uiPriority="66" w:unhideWhenUsed="0"/>
+    <w:lsdException w:name="Medium Grid 1" w:semiHidden="0" w:uiPriority="67" w:unhideWhenUsed="0"/>
+    <w:lsdException w:name="Medium Grid 2" w:semiHidden="0" w:uiPriority="68" w:unhideWhenUsed="0"/>
+    <w:lsdException w:name="Medium Grid 3" w:semiHidden="0" w:uiPriority="69" w:unhideWhenUsed="0"/>
+    <w:lsdException w:name="Dark List" w:semiHidden="0" w:uiPriority="70" w:unhideWhenUsed="0"/>
+    <w:lsdException w:name="Colorful Shading" w:semiHidden="0" w:uiPriority="71" w:unhideWhenUsed="0"/>
+    <w:lsdException w:name="Colorful List" w:semiHidden="0" w:uiPriority="72" w:unhideWhenUsed="0"/>
+    <w:lsdException w:name="Colorful Grid" w:semiHidden="0" w:uiPriority="73" w:unhideWhenUsed="0"/>
+    <w:lsdException w:name="Light Shading Accent 1" w:semiHidden="0" w:uiPriority="60" w:unhideWhenUsed="0"/>
+    <w:lsdException w:name="Light List Accent 1" w:semiHidden="0" w:uiPriority="61" w:unhideWhenUsed="0"/>
+    <w:lsdException w:name="Light Grid Accent 1" w:semiHidden="0" w:uiPriority="62" w:unhideWhenUsed="0"/>
+    <w:lsdException w:name="Medium Shading 1 Accent 1" w:semiHidden="0" w:uiPriority="63" w:unhideWhenUsed="0"/>
+    <w:lsdException w:name="Medium Shading 2 Accent 1" w:semiHidden="0" w:uiPriority="64" w:unhideWhenUsed="0"/>
+    <w:lsdException w:name="Medium List 1 Accent 1" w:semiHidden="0" w:uiPriority="65" w:unhideWhenUsed="0"/>
+    <w:lsdException w:name="Revision" w:unhideWhenUsed="0"/>
+    <w:lsdException w:name="List Paragraph" w:semiHidden="0" w:uiPriority="34" w:unhideWhenUsed="0" w:qFormat="1"/>
+    <w:lsdException w:name="Quote" w:semiHidden="0" w:uiPriority="29" w:unhideWhenUsed="0" w:qFormat="1"/>
+    <w:lsdException w:name="Intense Quote" w:semiHidden="0" w:uiPriority="30" w:unhideWhenUsed="0" w:qFormat="1"/>
+    <w:lsdException w:name="Medium List 2 Accent 1" w:semiHidden="0" w:uiPriority="66" w:unhideWhenUsed="0"/>
+    <w:lsdException w:name="Medium Grid 1 Accent 1" w:semiHidden="0" w:uiPriority="67" w:unhideWhenUsed="0"/>
+    <w:lsdException w:name="Medium Grid 2 Accent 1" w:semiHidden="0" w:uiPriority="68" w:unhideWhenUsed="0"/>
+    <w:lsdException w:name="Medium Grid 3 Accent 1" w:semiHidden="0" w:uiPriority="69" w:unhideWhenUsed="0"/>
+    <w:lsdException w:name="Dark List Accent 1" w:semiHidden="0" w:uiPriority="70" w:unhideWhenUsed="0"/>
+    <w:lsdException w:name="Colorful Shading Accent 1" w:semiHidden="0" w:uiPriority="71" w:unhideWhenUsed="0"/>
+    <w:lsdException w:name="Colorful List Accent 1" w:semiHidden="0" w:uiPriority="72" w:unhideWhenUsed="0"/>
+    <w:lsdException w:name="Colorful Grid Accent 1" w:semiHidden="0" w:uiPriority="73" w:unhideWhenUsed="0"/>
+    <w:lsdException w:name="Light Shading Accent 2" w:semiHidden="0" w:uiPriority="60" w:unhideWhenUsed="0"/>
+    <w:lsdException w:name="Light List Accent 2" w:semiHidden="0" w:uiPriority="61" w:unhideWhenUsed="0"/>
+    <w:lsdException w:name="Light Grid Accent 2" w:semiHidden="0" w:uiPriority="62" w:unhideWhenUsed="0"/>
+    <w:lsdException w:name="Medium Shading 1 Accent 2" w:semiHidden="0" w:uiPriority="63" w:unhideWhenUsed="0"/>
+    <w:lsdException w:name="Medium Shading 2 Accent 2" w:semiHidden="0" w:uiPriority="64" w:unhideWhenUsed="0"/>
+    <w:lsdException w:name="Medium List 1 Accent 2" w:semiHidden="0" w:uiPriority="65" w:unhideWhenUsed="0"/>
+    <w:lsdException w:name="Medium List 2 Accent 2" w:semiHidden="0" w:uiPriority="66" w:unhideWhenUsed="0"/>
+    <w:lsdException w:name="Medium Grid 1 Accent 2" w:semiHidden="0" w:uiPriority="67" w:unhideWhenUsed="0"/>
+    <w:lsdException w:name="Medium Grid 2 Accent 2" w:semiHidden="0" w:uiPriority="68" w:unhideWhenUsed="0"/>
+    <w:lsdException w:name="Medium Grid 3 Accent 2" w:semiHidden="0" w:uiPriority="69" w:unhideWhenUsed="0"/>
+    <w:lsdException w:name="Dark List Accent 2" w:semiHidden="0" w:uiPriority="70" w:unhideWhenUsed="0"/>
+    <w:lsdException w:name="Colorful Shading Accent 2" w:semiHidden="0" w:uiPriority="71" w:unhideWhenUsed="0"/>
+    <w:lsdException w:name="Colorful List Accent 2" w:semiHidden="0" w:uiPriority="72" w:unhideWhenUsed="0"/>
+    <w:lsdException w:name="Colorful Grid Accent 2" w:semiHidden="0" w:uiPriority="73" w:unhideWhenUsed="0"/>
+    <w:lsdException w:name="Light Shading Accent 3" w:semiHidden="0" w:uiPriority="60" w:unhideWhenUsed="0"/>
+    <w:lsdException w:name="Light List Accent 3" w:semiHidden="0" w:uiPriority="61" w:unhideWhenUsed="0"/>
+    <w:lsdException w:name="Light Grid Accent 3" w:semiHidden="0" w:uiPriority="62" w:unhideWhenUsed="0"/>
+    <w:lsdException w:name="Medium Shading 1 Accent 3" w:semiHidden="0" w:uiPriority="63" w:unhideWhenUsed="0"/>
+    <w:lsdException w:name="Medium Shading 2 Accent 3" w:semiHidden="0" w:uiPriority="64" w:unhideWhenUsed="0"/>
+    <w:lsdException w:name="Medium List 1 Accent 3" w:semiHidden="0" w:uiPriority="65" w:unhideWhenUsed="0"/>
+    <w:lsdException w:name="Medium List 2 Accent 3" w:semiHidden="0" w:uiPriority="66" w:unhideWhenUsed="0"/>
+    <w:lsdException w:name="Medium Grid 1 Accent 3" w:semiHidden="0" w:uiPriority="67" w:unhideWhenUsed="0"/>
+    <w:lsdException w:name="Medium Grid 2 Accent 3" w:semiHidden="0" w:uiPriority="68" w:unhideWhenUsed="0"/>
+    <w:lsdException w:name="Medium Grid 3 Accent 3" w:semiHidden="0" w:uiPriority="69" w:unhideWhenUsed="0"/>
+    <w:lsdException w:name="Dark List Accent 3" w:semiHidden="0" w:uiPriority="70" w:unhideWhenUsed="0"/>
+    <w:lsdException w:name="Colorful Shading Accent 3" w:semiHidden="0" w:uiPriority="71" w:unhideWhenUsed="0"/>
+    <w:lsdException w:name="Colorful List Accent 3" w:semiHidden="0" w:uiPriority="72" w:unhideWhenUsed="0"/>
+    <w:lsdException w:name="Colorful Grid Accent 3" w:semiHidden="0" w:uiPriority="73" w:unhideWhenUsed="0"/>
+    <w:lsdException w:name="Light Shading Accent 4" w:semiHidden="0" w:uiPriority="60" w:unhideWhenUsed="0"/>
+    <w:lsdException w:name="Light List Accent 4" w:semiHidden="0" w:uiPriority="61" w:unhideWhenUsed="0"/>
+    <w:lsdException w:name="Light Grid Accent 4" w:semiHidden="0" w:uiPriority="62" w:unhideWhenUsed="0"/>
+    <w:lsdException w:name="Medium Shading 1 Accent 4" w:semiHidden="0" w:uiPriority="63" w:unhideWhenUsed="0"/>
+    <w:lsdException w:name="Medium Shading 2 Accent 4" w:semiHidden="0" w:uiPriority="64" w:unhideWhenUsed="0"/>
+    <w:lsdException w:name="Medium List 1 Accent 4" w:semiHidden="0" w:uiPriority="65" w:unhideWhenUsed="0"/>
+    <w:lsdException w:name="Medium List 2 Accent 4" w:semiHidden="0" w:uiPriority="66" w:unhideWhenUsed="0"/>
+    <w:lsdException w:name="Medium Grid 1 Accent 4" w:semiHidden="0" w:uiPriority="67" w:unhideWhenUsed="0"/>
+    <w:lsdException w:name="Medium Grid 2 Accent 4" w:semiHidden="0" w:uiPriority="68" w:unhideWhenUsed="0"/>
+    <w:lsdException w:name="Medium Grid 3 Accent 4" w:semiHidden="0" w:uiPriority="69" w:unhideWhenUsed="0"/>
+    <w:lsdException w:name="Dark List Accent 4" w:semiHidden="0" w:uiPriority="70" w:unhideWhenUsed="0"/>
+    <w:lsdException w:name="Colorful Shading Accent 4" w:semiHidden="0" w:uiPriority="71" w:unhideWhenUsed="0"/>
+    <w:lsdException w:name="Colorful List Accent 4" w:semiHidden="0" w:uiPriority="72" w:unhideWhenUsed="0"/>
+    <w:lsdException w:name="Colorful Grid Accent 4" w:semiHidden="0" w:uiPriority="73" w:unhideWhenUsed="0"/>
+    <w:lsdException w:name="Light Shading Accent 5" w:semiHidden="0" w:uiPriority="60" w:unhideWhenUsed="0"/>
+    <w:lsdException w:name="Light List Accent 5" w:semiHidden="0" w:uiPriority="61" w:unhideWhenUsed="0"/>
+    <w:lsdException w:name="Light Grid Accent 5" w:semiHidden="0" w:uiPriority="62" w:unhideWhenUsed="0"/>
+    <w:lsdException w:name="Medium Shading 1 Accent 5" w:semiHidden="0" w:uiPriority="63" w:unhideWhenUsed="0"/>
+    <w:lsdException w:name="Medium Shading 2 Accent 5" w:semiHidden="0" w:uiPriority="64" w:unhideWhenUsed="0"/>
+    <w:lsdException w:name="Medium List 1 Accent 5" w:semiHidden="0" w:uiPriority="65" w:unhideWhenUsed="0"/>
+    <w:lsdException w:name="Medium List 2 Accent 5" w:semiHidden="0" w:uiPriority="66" w:unhideWhenUsed="0"/>
+    <w:lsdException w:name="Medium Grid 1 Accent 5" w:semiHidden="0" w:uiPriority="67" w:unhideWhenUsed="0"/>
+    <w:lsdException w:name="Medium Grid 2 Accent 5" w:semiHidden="0" w:uiPriority="68" w:unhideWhenUsed="0"/>
+    <w:lsdException w:name="Medium Grid 3 Accent 5" w:semiHidden="0" w:uiPriority="69" w:unhideWhenUsed="0"/>
+    <w:lsdException w:name="Dark List Accent 5" w:semiHidden="0" w:uiPriority="70" w:unhideWhenUsed="0"/>
+    <w:lsdException w:name="Colorful Shading Accent 5" w:semiHidden="0" w:uiPriority="71" w:unhideWhenUsed="0"/>
+    <w:lsdException w:name="Colorful List Accent 5" w:semiHidden="0" w:uiPriority="72" w:unhideWhenUsed="0"/>
+    <w:lsdException w:name="Colorful Grid Accent 5" w:semiHidden="0" w:uiPriority="73" w:unhideWhenUsed="0"/>
+    <w:lsdException w:name="Light Shading Accent 6" w:semiHidden="0" w:uiPriority="60" w:unhideWhenUsed="0"/>
+    <w:lsdException w:name="Light List Accent 6" w:semiHidden="0" w:uiPriority="61" w:unhideWhenUsed="0"/>
+    <w:lsdException w:name="Light Grid Accent 6" w:semiHidden="0" w:uiPriority="62" w:unhideWhenUsed="0"/>
+    <w:lsdException w:name="Medium Shading 1 Accent 6" w:semiHidden="0" w:uiPriority="63" w:unhideWhenUsed="0"/>
+    <w:lsdException w:name="Medium Shading 2 Accent 6" w:semiHidden="0" w:uiPriority="64" w:unhideWhenUsed="0"/>
+    <w:lsdException w:name="Medium List 1 Accent 6" w:semiHidden="0" w:uiPriority="65" w:unhideWhenUsed="0"/>
+    <w:lsdException w:name="Medium List 2 Accent 6" w:semiHidden="0" w:uiPriority="66" w:unhideWhenUsed="0"/>
+    <w:lsdException w:name="Medium Grid 1 Accent 6" w:semiHidden="0" w:uiPriority="67" w:unhideWhenUsed="0"/>
+    <w:lsdException w:name="Medium Grid 2 Accent 6" w:semiHidden="0" w:uiPriority="68" w:unhideWhenUsed="0"/>
+    <w:lsdException w:name="Medium Grid 3 Accent 6" w:semiHidden="0" w:uiPriority="69" w:unhideWhenUsed="0"/>
+    <w:lsdException w:name="Dark List Accent 6" w:semiHidden="0" w:uiPriority="70" w:unhideWhenUsed="0"/>
+    <w:lsdException w:name="Colorful Shading Accent 6" w:semiHidden="0" w:uiPriority="71" w:unhideWhenUsed="0"/>
+    <w:lsdException w:name="Colorful List Accent 6" w:semiHidden="0" w:uiPriority="72" w:unhideWhenUsed="0"/>
+    <w:lsdException w:name="Colorful Grid Accent 6" w:semiHidden="0" w:uiPriority="73" w:unhideWhenUsed="0"/>
+    <w:lsdException w:name="Subtle Emphasis" w:semiHidden="0" w:uiPriority="19" w:unhideWhenUsed="0" w:qFormat="1"/>
+    <w:lsdException w:name="Intense Emphasis" w:semiHidden="0" w:uiPriority="21" w:unhideWhenUsed="0" w:qFormat="1"/>
+    <w:lsdException w:name="Subtle Reference" w:semiHidden="0" w:uiPriority="31" w:unhideWhenUsed="0" w:qFormat="1"/>
+    <w:lsdException w:name="Intense Reference" w:semiHidden="0" w:uiPriority="32" w:unhideWhenUsed="0" w:qFormat="1"/>
+    <w:lsdException w:name="Book Title" w:semiHidden="0" w:uiPriority="33" w:unhideWhenUsed="0" w:qFormat="1"/>
+    <w:lsdException w:name="Bibliography" w:uiPriority="37"/>
+    <w:lsdException w:name="TOC Heading" w:uiPriority="39" w:qFormat="1"/>
+  </w:latentStyles>
+  <w:style w:type="paragraph" w:default="1" w:styleId="Normal">
+    <w:name w:val="Normal"/>
+    <w:qFormat/>
+  </w:style>
+  <w:style w:type="character" w:default="1" w:styleId="DefaultParagraphFont">
+    <w:name w:val="Default Paragraph Font"/>
+    <w:uiPriority w:val="1"/>
+    <w:semiHidden/>
+    <w:unhideWhenUsed/>
+  </w:style>
+  <w:style w:type="table" w:default="1" w:styleId="TableNormal">
+    <w:name w:val="Normal Table"/>
+    <w:uiPriority w:val="99"/>
+    <w:semiHidden/>
+    <w:unhideWhenUsed/>
+    <w:tblPr>
+      <w:tblInd w:w="0" w:type="dxa"/>
+      <w:tblCellMar>
+        <w:top w:w="0" w:type="dxa"/>
+        <w:left w:w="108" w:type="dxa"/>
+        <w:bottom w:w="0" w:type="dxa"/>
+        <w:right w:w="108" w:type="dxa"/>
+      </w:tblCellMar>
+    </w:tblPr>
+  </w:style>
+  <w:style w:type="numbering" w:default="1" w:styleId="NoList">
+    <w:name w:val="No List"/>
+    <w:uiPriority w:val="99"/>
+    <w:semiHidden/>
+    <w:unhideWhenUsed/>
+  </w:style>
+  <w:style w:type="paragraph" w:customStyle="1" w:styleId="A592BBF13B9248FCAFDA9B2D23AB89D5">
+    <w:name w:val="A592BBF13B9248FCAFDA9B2D23AB89D5"/>
+    <w:rsid w:val="00B07619"/>
+  </w:style>
+  <w:style w:type="paragraph" w:customStyle="1" w:styleId="185C6B5920AC4EE88EC95C56DBEA5D70">
+    <w:name w:val="185C6B5920AC4EE88EC95C56DBEA5D70"/>
+    <w:rsid w:val="00B07619"/>
+  </w:style>
+  <w:style w:type="paragraph" w:customStyle="1" w:styleId="7AE560CED8F744B99559BF170DBBA1EA">
+    <w:name w:val="7AE560CED8F744B99559BF170DBBA1EA"/>
+    <w:rsid w:val="00B07619"/>
+  </w:style>
+  <w:style w:type="paragraph" w:customStyle="1" w:styleId="7B742FA4D2214D0891D4CD102D9C00C8">
+    <w:name w:val="7B742FA4D2214D0891D4CD102D9C00C8"/>
+    <w:rsid w:val="00B07619"/>
+  </w:style>
+  <w:style w:type="paragraph" w:customStyle="1" w:styleId="01C7FA1649C143ECA2DFD73E685A85AA">
+    <w:name w:val="01C7FA1649C143ECA2DFD73E685A85AA"/>
+    <w:rsid w:val="00B07619"/>
+  </w:style>
+  <w:style w:type="paragraph" w:customStyle="1" w:styleId="99400D57D19A4F7CA69272DA9C8BDAEE">
+    <w:name w:val="99400D57D19A4F7CA69272DA9C8BDAEE"/>
+    <w:rsid w:val="00B07619"/>
+  </w:style>
+</w:styles>
+</file>
+
+<file path=word/glossary/stylesWithEffects.xml><?xml version="1.0" encoding="utf-8"?>
+<w:styles xmlns:wpc="http://schemas.microsoft.com/office/word/2010/wordprocessingCanvas" xmlns:mc="http://schemas.openxmlformats.org/markup-compatibility/2006" xmlns:o="urn:schemas-microsoft-com:office:office" xmlns:r="http://schemas.openxmlformats.org/officeDocument/2006/relationships" xmlns:m="http://schemas.openxmlformats.org/officeDocument/2006/math" xmlns:v="urn:schemas-microsoft-com:vml" xmlns:wp14="http://schemas.microsoft.com/office/word/2010/wordprocessingDrawing" xmlns:wp="http://schemas.openxmlformats.org/drawingml/2006/wordprocessingDrawing" xmlns:w10="urn:schemas-microsoft-com:office:word" xmlns:w="http://schemas.openxmlformats.org/wordprocessingml/2006/main" xmlns:w14="http://schemas.microsoft.com/office/word/2010/wordml" xmlns:wpg="http://schemas.microsoft.com/office/word/2010/wordprocessingGroup" xmlns:wpi="http://schemas.microsoft.com/office/word/2010/wordprocessingInk" xmlns:wne="http://schemas.microsoft.com/office/word/2006/wordml" xmlns:wps="http://schemas.microsoft.com/office/word/2010/wordprocessingShape" mc:Ignorable="w14 wp14">
+  <w:docDefaults>
+    <w:rPrDefault>
+      <w:rPr>
+        <w:rFonts w:asciiTheme="minorHAnsi" w:eastAsiaTheme="minorEastAsia" w:hAnsiTheme="minorHAnsi" w:cstheme="minorBidi"/>
+        <w:sz w:val="22"/>
+        <w:szCs w:val="22"/>
+        <w:lang w:val="en-GB" w:eastAsia="en-GB" w:bidi="ar-SA"/>
+      </w:rPr>
+    </w:rPrDefault>
+    <w:pPrDefault>
+      <w:pPr>
+        <w:spacing w:after="200" w:line="276" w:lineRule="auto"/>
+      </w:pPr>
+    </w:pPrDefault>
+  </w:docDefaults>
+  <w:latentStyles w:defLockedState="0" w:defUIPriority="99" w:defSemiHidden="1" w:defUnhideWhenUsed="1" w:defQFormat="0" w:count="267">
+    <w:lsdException w:name="Normal" w:semiHidden="0" w:uiPriority="0" w:unhideWhenUsed="0" w:qFormat="1"/>
+    <w:lsdException w:name="heading 1" w:semiHidden="0" w:uiPriority="9" w:unhideWhenUsed="0" w:qFormat="1"/>
+    <w:lsdException w:name="heading 2" w:uiPriority="9" w:qFormat="1"/>
+    <w:lsdException w:name="heading 3" w:uiPriority="9" w:qFormat="1"/>
+    <w:lsdException w:name="heading 4" w:uiPriority="9" w:qFormat="1"/>
+    <w:lsdException w:name="heading 5" w:uiPriority="9" w:qFormat="1"/>
+    <w:lsdException w:name="heading 6" w:uiPriority="9" w:qFormat="1"/>
+    <w:lsdException w:name="heading 7" w:uiPriority="9" w:qFormat="1"/>
+    <w:lsdException w:name="heading 8" w:uiPriority="9" w:qFormat="1"/>
+    <w:lsdException w:name="heading 9" w:uiPriority="9" w:qFormat="1"/>
+    <w:lsdException w:name="toc 1" w:uiPriority="39"/>
+    <w:lsdException w:name="toc 2" w:uiPriority="39"/>
+    <w:lsdException w:name="toc 3" w:uiPriority="39"/>
+    <w:lsdException w:name="toc 4" w:uiPriority="39"/>
+    <w:lsdException w:name="toc 5" w:uiPriority="39"/>
+    <w:lsdException w:name="toc 6" w:uiPriority="39"/>
+    <w:lsdException w:name="toc 7" w:uiPriority="39"/>
+    <w:lsdException w:name="toc 8" w:uiPriority="39"/>
+    <w:lsdException w:name="toc 9" w:uiPriority="39"/>
+    <w:lsdException w:name="caption" w:uiPriority="35" w:qFormat="1"/>
+    <w:lsdException w:name="Title" w:semiHidden="0" w:uiPriority="10" w:unhideWhenUsed="0" w:qFormat="1"/>
+    <w:lsdException w:name="Default Paragraph Font" w:uiPriority="1"/>
+    <w:lsdException w:name="Subtitle" w:semiHidden="0" w:uiPriority="11" w:unhideWhenUsed="0" w:qFormat="1"/>
+    <w:lsdException w:name="Strong" w:semiHidden="0" w:uiPriority="22" w:unhideWhenUsed="0" w:qFormat="1"/>
+    <w:lsdException w:name="Emphasis" w:semiHidden="0" w:uiPriority="20" w:unhideWhenUsed="0" w:qFormat="1"/>
+    <w:lsdException w:name="Table Grid" w:semiHidden="0" w:uiPriority="59" w:unhideWhenUsed="0"/>
+    <w:lsdException w:name="Placeholder Text" w:unhideWhenUsed="0"/>
+    <w:lsdException w:name="No Spacing" w:semiHidden="0" w:uiPriority="1" w:unhideWhenUsed="0" w:qFormat="1"/>
+    <w:lsdException w:name="Light Shading" w:semiHidden="0" w:uiPriority="60" w:unhideWhenUsed="0"/>
+    <w:lsdException w:name="Light List" w:semiHidden="0" w:uiPriority="61" w:unhideWhenUsed="0"/>
+    <w:lsdException w:name="Light Grid" w:semiHidden="0" w:uiPriority="62" w:unhideWhenUsed="0"/>
+    <w:lsdException w:name="Medium Shading 1" w:semiHidden="0" w:uiPriority="63" w:unhideWhenUsed="0"/>
+    <w:lsdException w:name="Medium Shading 2" w:semiHidden="0" w:uiPriority="64" w:unhideWhenUsed="0"/>
+    <w:lsdException w:name="Medium List 1" w:semiHidden="0" w:uiPriority="65" w:unhideWhenUsed="0"/>
+    <w:lsdException w:name="Medium List 2" w:semiHidden="0" w:uiPriority="66" w:unhideWhenUsed="0"/>
+    <w:lsdException w:name="Medium Grid 1" w:semiHidden="0" w:uiPriority="67" w:unhideWhenUsed="0"/>
+    <w:lsdException w:name="Medium Grid 2" w:semiHidden="0" w:uiPriority="68" w:unhideWhenUsed="0"/>
+    <w:lsdException w:name="Medium Grid 3" w:semiHidden="0" w:uiPriority="69" w:unhideWhenUsed="0"/>
+    <w:lsdException w:name="Dark List" w:semiHidden="0" w:uiPriority="70" w:unhideWhenUsed="0"/>
+    <w:lsdException w:name="Colorful Shading" w:semiHidden="0" w:uiPriority="71" w:unhideWhenUsed="0"/>
+    <w:lsdException w:name="Colorful List" w:semiHidden="0" w:uiPriority="72" w:unhideWhenUsed="0"/>
+    <w:lsdException w:name="Colorful Grid" w:semiHidden="0" w:uiPriority="73" w:unhideWhenUsed="0"/>
+    <w:lsdException w:name="Light Shading Accent 1" w:semiHidden="0" w:uiPriority="60" w:unhideWhenUsed="0"/>
+    <w:lsdException w:name="Light List Accent 1" w:semiHidden="0" w:uiPriority="61" w:unhideWhenUsed="0"/>
+    <w:lsdException w:name="Light Grid Accent 1" w:semiHidden="0" w:uiPriority="62" w:unhideWhenUsed="0"/>
+    <w:lsdException w:name="Medium Shading 1 Accent 1" w:semiHidden="0" w:uiPriority="63" w:unhideWhenUsed="0"/>
+    <w:lsdException w:name="Medium Shading 2 Accent 1" w:semiHidden="0" w:uiPriority="64" w:unhideWhenUsed="0"/>
+    <w:lsdException w:name="Medium List 1 Accent 1" w:semiHidden="0" w:uiPriority="65" w:unhideWhenUsed="0"/>
+    <w:lsdException w:name="Revision" w:unhideWhenUsed="0"/>
+    <w:lsdException w:name="List Paragraph" w:semiHidden="0" w:uiPriority="34" w:unhideWhenUsed="0" w:qFormat="1"/>
+    <w:lsdException w:name="Quote" w:semiHidden="0" w:uiPriority="29" w:unhideWhenUsed="0" w:qFormat="1"/>
+    <w:lsdException w:name="Intense Quote" w:semiHidden="0" w:uiPriority="30" w:unhideWhenUsed="0" w:qFormat="1"/>
+    <w:lsdException w:name="Medium List 2 Accent 1" w:semiHidden="0" w:uiPriority="66" w:unhideWhenUsed="0"/>
+    <w:lsdException w:name="Medium Grid 1 Accent 1" w:semiHidden="0" w:uiPriority="67" w:unhideWhenUsed="0"/>
+    <w:lsdException w:name="Medium Grid 2 Accent 1" w:semiHidden="0" w:uiPriority="68" w:unhideWhenUsed="0"/>
+    <w:lsdException w:name="Medium Grid 3 Accent 1" w:semiHidden="0" w:uiPriority="69" w:unhideWhenUsed="0"/>
+    <w:lsdException w:name="Dark List Accent 1" w:semiHidden="0" w:uiPriority="70" w:unhideWhenUsed="0"/>
+    <w:lsdException w:name="Colorful Shading Accent 1" w:semiHidden="0" w:uiPriority="71" w:unhideWhenUsed="0"/>
+    <w:lsdException w:name="Colorful List Accent 1" w:semiHidden="0" w:uiPriority="72" w:unhideWhenUsed="0"/>
+    <w:lsdException w:name="Colorful Grid Accent 1" w:semiHidden="0" w:uiPriority="73" w:unhideWhenUsed="0"/>
+    <w:lsdException w:name="Light Shading Accent 2" w:semiHidden="0" w:uiPriority="60" w:unhideWhenUsed="0"/>
+    <w:lsdException w:name="Light List Accent 2" w:semiHidden="0" w:uiPriority="61" w:unhideWhenUsed="0"/>
+    <w:lsdException w:name="Light Grid Accent 2" w:semiHidden="0" w:uiPriority="62" w:unhideWhenUsed="0"/>
+    <w:lsdException w:name="Medium Shading 1 Accent 2" w:semiHidden="0" w:uiPriority="63" w:unhideWhenUsed="0"/>
+    <w:lsdException w:name="Medium Shading 2 Accent 2" w:semiHidden="0" w:uiPriority="64" w:unhideWhenUsed="0"/>
+    <w:lsdException w:name="Medium List 1 Accent 2" w:semiHidden="0" w:uiPriority="65" w:unhideWhenUsed="0"/>
+    <w:lsdException w:name="Medium List 2 Accent 2" w:semiHidden="0" w:uiPriority="66" w:unhideWhenUsed="0"/>
+    <w:lsdException w:name="Medium Grid 1 Accent 2" w:semiHidden="0" w:uiPriority="67" w:unhideWhenUsed="0"/>
+    <w:lsdException w:name="Medium Grid 2 Accent 2" w:semiHidden="0" w:uiPriority="68" w:unhideWhenUsed="0"/>
+    <w:lsdException w:name="Medium Grid 3 Accent 2" w:semiHidden="0" w:uiPriority="69" w:unhideWhenUsed="0"/>
+    <w:lsdException w:name="Dark List Accent 2" w:semiHidden="0" w:uiPriority="70" w:unhideWhenUsed="0"/>
+    <w:lsdException w:name="Colorful Shading Accent 2" w:semiHidden="0" w:uiPriority="71" w:unhideWhenUsed="0"/>
+    <w:lsdException w:name="Colorful List Accent 2" w:semiHidden="0" w:uiPriority="72" w:unhideWhenUsed="0"/>
+    <w:lsdException w:name="Colorful Grid Accent 2" w:semiHidden="0" w:uiPriority="73" w:unhideWhenUsed="0"/>
+    <w:lsdException w:name="Light Shading Accent 3" w:semiHidden="0" w:uiPriority="60" w:unhideWhenUsed="0"/>
+    <w:lsdException w:name="Light List Accent 3" w:semiHidden="0" w:uiPriority="61" w:unhideWhenUsed="0"/>
+    <w:lsdException w:name="Light Grid Accent 3" w:semiHidden="0" w:uiPriority="62" w:unhideWhenUsed="0"/>
+    <w:lsdException w:name="Medium Shading 1 Accent 3" w:semiHidden="0" w:uiPriority="63" w:unhideWhenUsed="0"/>
+    <w:lsdException w:name="Medium Shading 2 Accent 3" w:semiHidden="0" w:uiPriority="64" w:unhideWhenUsed="0"/>
+    <w:lsdException w:name="Medium List 1 Accent 3" w:semiHidden="0" w:uiPriority="65" w:unhideWhenUsed="0"/>
+    <w:lsdException w:name="Medium List 2 Accent 3" w:semiHidden="0" w:uiPriority="66" w:unhideWhenUsed="0"/>
+    <w:lsdException w:name="Medium Grid 1 Accent 3" w:semiHidden="0" w:uiPriority="67" w:unhideWhenUsed="0"/>
+    <w:lsdException w:name="Medium Grid 2 Accent 3" w:semiHidden="0" w:uiPriority="68" w:unhideWhenUsed="0"/>
+    <w:lsdException w:name="Medium Grid 3 Accent 3" w:semiHidden="0" w:uiPriority="69" w:unhideWhenUsed="0"/>
+    <w:lsdException w:name="Dark List Accent 3" w:semiHidden="0" w:uiPriority="70" w:unhideWhenUsed="0"/>
+    <w:lsdException w:name="Colorful Shading Accent 3" w:semiHidden="0" w:uiPriority="71" w:unhideWhenUsed="0"/>
+    <w:lsdException w:name="Colorful List Accent 3" w:semiHidden="0" w:uiPriority="72" w:unhideWhenUsed="0"/>
+    <w:lsdException w:name="Colorful Grid Accent 3" w:semiHidden="0" w:uiPriority="73" w:unhideWhenUsed="0"/>
+    <w:lsdException w:name="Light Shading Accent 4" w:semiHidden="0" w:uiPriority="60" w:unhideWhenUsed="0"/>
+    <w:lsdException w:name="Light List Accent 4" w:semiHidden="0" w:uiPriority="61" w:unhideWhenUsed="0"/>
+    <w:lsdException w:name="Light Grid Accent 4" w:semiHidden="0" w:uiPriority="62" w:unhideWhenUsed="0"/>
+    <w:lsdException w:name="Medium Shading 1 Accent 4" w:semiHidden="0" w:uiPriority="63" w:unhideWhenUsed="0"/>
+    <w:lsdException w:name="Medium Shading 2 Accent 4" w:semiHidden="0" w:uiPriority="64" w:unhideWhenUsed="0"/>
+    <w:lsdException w:name="Medium List 1 Accent 4" w:semiHidden="0" w:uiPriority="65" w:unhideWhenUsed="0"/>
+    <w:lsdException w:name="Medium List 2 Accent 4" w:semiHidden="0" w:uiPriority="66" w:unhideWhenUsed="0"/>
+    <w:lsdException w:name="Medium Grid 1 Accent 4" w:semiHidden="0" w:uiPriority="67" w:unhideWhenUsed="0"/>
+    <w:lsdException w:name="Medium Grid 2 Accent 4" w:semiHidden="0" w:uiPriority="68" w:unhideWhenUsed="0"/>
+    <w:lsdException w:name="Medium Grid 3 Accent 4" w:semiHidden="0" w:uiPriority="69" w:unhideWhenUsed="0"/>
+    <w:lsdException w:name="Dark List Accent 4" w:semiHidden="0" w:uiPriority="70" w:unhideWhenUsed="0"/>
+    <w:lsdException w:name="Colorful Shading Accent 4" w:semiHidden="0" w:uiPriority="71" w:unhideWhenUsed="0"/>
+    <w:lsdException w:name="Colorful List Accent 4" w:semiHidden="0" w:uiPriority="72" w:unhideWhenUsed="0"/>
+    <w:lsdException w:name="Colorful Grid Accent 4" w:semiHidden="0" w:uiPriority="73" w:unhideWhenUsed="0"/>
+    <w:lsdException w:name="Light Shading Accent 5" w:semiHidden="0" w:uiPriority="60" w:unhideWhenUsed="0"/>
+    <w:lsdException w:name="Light List Accent 5" w:semiHidden="0" w:uiPriority="61" w:unhideWhenUsed="0"/>
+    <w:lsdException w:name="Light Grid Accent 5" w:semiHidden="0" w:uiPriority="62" w:unhideWhenUsed="0"/>
+    <w:lsdException w:name="Medium Shading 1 Accent 5" w:semiHidden="0" w:uiPriority="63" w:unhideWhenUsed="0"/>
+    <w:lsdException w:name="Medium Shading 2 Accent 5" w:semiHidden="0" w:uiPriority="64" w:unhideWhenUsed="0"/>
+    <w:lsdException w:name="Medium List 1 Accent 5" w:semiHidden="0" w:uiPriority="65" w:unhideWhenUsed="0"/>
+    <w:lsdException w:name="Medium List 2 Accent 5" w:semiHidden="0" w:uiPriority="66" w:unhideWhenUsed="0"/>
+    <w:lsdException w:name="Medium Grid 1 Accent 5" w:semiHidden="0" w:uiPriority="67" w:unhideWhenUsed="0"/>
+    <w:lsdException w:name="Medium Grid 2 Accent 5" w:semiHidden="0" w:uiPriority="68" w:unhideWhenUsed="0"/>
+    <w:lsdException w:name="Medium Grid 3 Accent 5" w:semiHidden="0" w:uiPriority="69" w:unhideWhenUsed="0"/>
+    <w:lsdException w:name="Dark List Accent 5" w:semiHidden="0" w:uiPriority="70" w:unhideWhenUsed="0"/>
+    <w:lsdException w:name="Colorful Shading Accent 5" w:semiHidden="0" w:uiPriority="71" w:unhideWhenUsed="0"/>
+    <w:lsdException w:name="Colorful List Accent 5" w:semiHidden="0" w:uiPriority="72" w:unhideWhenUsed="0"/>
+    <w:lsdException w:name="Colorful Grid Accent 5" w:semiHidden="0" w:uiPriority="73" w:unhideWhenUsed="0"/>
+    <w:lsdException w:name="Light Shading Accent 6" w:semiHidden="0" w:uiPriority="60" w:unhideWhenUsed="0"/>
+    <w:lsdException w:name="Light List Accent 6" w:semiHidden="0" w:uiPriority="61" w:unhideWhenUsed="0"/>
+    <w:lsdException w:name="Light Grid Accent 6" w:semiHidden="0" w:uiPriority="62" w:unhideWhenUsed="0"/>
+    <w:lsdException w:name="Medium Shading 1 Accent 6" w:semiHidden="0" w:uiPriority="63" w:unhideWhenUsed="0"/>
+    <w:lsdException w:name="Medium Shading 2 Accent 6" w:semiHidden="0" w:uiPriority="64" w:unhideWhenUsed="0"/>
+    <w:lsdException w:name="Medium List 1 Accent 6" w:semiHidden="0" w:uiPriority="65" w:unhideWhenUsed="0"/>
+    <w:lsdException w:name="Medium List 2 Accent 6" w:semiHidden="0" w:uiPriority="66" w:unhideWhenUsed="0"/>
+    <w:lsdException w:name="Medium Grid 1 Accent 6" w:semiHidden="0" w:uiPriority="67" w:unhideWhenUsed="0"/>
+    <w:lsdException w:name="Medium Grid 2 Accent 6" w:semiHidden="0" w:uiPriority="68" w:unhideWhenUsed="0"/>
+    <w:lsdException w:name="Medium Grid 3 Accent 6" w:semiHidden="0" w:uiPriority="69" w:unhideWhenUsed="0"/>
+    <w:lsdException w:name="Dark List Accent 6" w:semiHidden="0" w:uiPriority="70" w:unhideWhenUsed="0"/>
+    <w:lsdException w:name="Colorful Shading Accent 6" w:semiHidden="0" w:uiPriority="71" w:unhideWhenUsed="0"/>
+    <w:lsdException w:name="Colorful List Accent 6" w:semiHidden="0" w:uiPriority="72" w:unhideWhenUsed="0"/>
+    <w:lsdException w:name="Colorful Grid Accent 6" w:semiHidden="0" w:uiPriority="73" w:unhideWhenUsed="0"/>
+    <w:lsdException w:name="Subtle Emphasis" w:semiHidden="0" w:uiPriority="19" w:unhideWhenUsed="0" w:qFormat="1"/>
+    <w:lsdException w:name="Intense Emphasis" w:semiHidden="0" w:uiPriority="21" w:unhideWhenUsed="0" w:qFormat="1"/>
+    <w:lsdException w:name="Subtle Reference" w:semiHidden="0" w:uiPriority="31" w:unhideWhenUsed="0" w:qFormat="1"/>
+    <w:lsdException w:name="Intense Reference" w:semiHidden="0" w:uiPriority="32" w:unhideWhenUsed="0" w:qFormat="1"/>
+    <w:lsdException w:name="Book Title" w:semiHidden="0" w:uiPriority="33" w:unhideWhenUsed="0" w:qFormat="1"/>
+    <w:lsdException w:name="Bibliography" w:uiPriority="37"/>
+    <w:lsdException w:name="TOC Heading" w:uiPriority="39" w:qFormat="1"/>
+  </w:latentStyles>
+  <w:style w:type="paragraph" w:default="1" w:styleId="Normal">
+    <w:name w:val="Normal"/>
+    <w:qFormat/>
+  </w:style>
+  <w:style w:type="character" w:default="1" w:styleId="DefaultParagraphFont">
+    <w:name w:val="Default Paragraph Font"/>
+    <w:uiPriority w:val="1"/>
+    <w:semiHidden/>
+    <w:unhideWhenUsed/>
+  </w:style>
+  <w:style w:type="table" w:default="1" w:styleId="TableNormal">
+    <w:name w:val="Normal Table"/>
+    <w:uiPriority w:val="99"/>
+    <w:semiHidden/>
+    <w:unhideWhenUsed/>
+    <w:tblPr>
+      <w:tblInd w:w="0" w:type="dxa"/>
+      <w:tblCellMar>
+        <w:top w:w="0" w:type="dxa"/>
+        <w:left w:w="108" w:type="dxa"/>
+        <w:bottom w:w="0" w:type="dxa"/>
+        <w:right w:w="108" w:type="dxa"/>
+      </w:tblCellMar>
+    </w:tblPr>
+  </w:style>
+  <w:style w:type="numbering" w:default="1" w:styleId="NoList">
+    <w:name w:val="No List"/>
+    <w:uiPriority w:val="99"/>
+    <w:semiHidden/>
+    <w:unhideWhenUsed/>
+  </w:style>
+  <w:style w:type="paragraph" w:customStyle="1" w:styleId="A592BBF13B9248FCAFDA9B2D23AB89D5">
+    <w:name w:val="A592BBF13B9248FCAFDA9B2D23AB89D5"/>
+    <w:rsid w:val="00B07619"/>
+  </w:style>
+  <w:style w:type="paragraph" w:customStyle="1" w:styleId="185C6B5920AC4EE88EC95C56DBEA5D70">
+    <w:name w:val="185C6B5920AC4EE88EC95C56DBEA5D70"/>
+    <w:rsid w:val="00B07619"/>
+  </w:style>
+  <w:style w:type="paragraph" w:customStyle="1" w:styleId="7AE560CED8F744B99559BF170DBBA1EA">
+    <w:name w:val="7AE560CED8F744B99559BF170DBBA1EA"/>
+    <w:rsid w:val="00B07619"/>
+  </w:style>
+  <w:style w:type="paragraph" w:customStyle="1" w:styleId="7B742FA4D2214D0891D4CD102D9C00C8">
+    <w:name w:val="7B742FA4D2214D0891D4CD102D9C00C8"/>
+    <w:rsid w:val="00B07619"/>
+  </w:style>
+  <w:style w:type="paragraph" w:customStyle="1" w:styleId="01C7FA1649C143ECA2DFD73E685A85AA">
+    <w:name w:val="01C7FA1649C143ECA2DFD73E685A85AA"/>
+    <w:rsid w:val="00B07619"/>
+  </w:style>
+  <w:style w:type="paragraph" w:customStyle="1" w:styleId="99400D57D19A4F7CA69272DA9C8BDAEE">
+    <w:name w:val="99400D57D19A4F7CA69272DA9C8BDAEE"/>
+    <w:rsid w:val="00B07619"/>
+  </w:style>
+</w:styles>
+</file>
+
+<file path=word/glossary/webSettings.xml><?xml version="1.0" encoding="utf-8"?>
+<w:webSettings xmlns:mc="http://schemas.openxmlformats.org/markup-compatibility/2006" xmlns:r="http://schemas.openxmlformats.org/officeDocument/2006/relationships" xmlns:w="http://schemas.openxmlformats.org/wordprocessingml/2006/main" xmlns:w14="http://schemas.microsoft.com/office/word/2010/wordml" mc:Ignorable="w14">
+  <w:optimizeForBrowser/>
+  <w:allowPNG/>
+</w:webSettings>
 </file>
 
 <file path=word/theme/theme1.xml><?xml version="1.0" encoding="utf-8"?>
@@ -7043,18 +8857,37 @@
   <a:extraClrSchemeLst/>
   <a:extLst>
     <a:ext uri="{05A4C25C-085E-4340-85A3-A5531E510DB2}">
-      <thm15:themeFamily xmlns:thm15="http://schemas.microsoft.com/office/thememl/2012/main" name="Office Theme" id="{62F939B6-93AF-4DB8-9C6B-D6C7DFDC589F}" vid="{4A3C46E8-61CC-4603-A589-7422A47A8E4A}"/>
+      <thm15:themeFamily xmlns:thm15="http://schemas.microsoft.com/office/thememl/2012/main" xmlns="" name="Office Theme" id="{62F939B6-93AF-4DB8-9C6B-D6C7DFDC589F}" vid="{4A3C46E8-61CC-4603-A589-7422A47A8E4A}"/>
     </a:ext>
   </a:extLst>
 </a:theme>
 </file>
 
 <file path=customXml/item1.xml><?xml version="1.0" encoding="utf-8"?>
+<CoverPageProperties xmlns="http://schemas.microsoft.com/office/2006/coverPageProps">
+  <PublishDate>2021-04-01T00:00:00</PublishDate>
+  <Abstract/>
+  <CompanyAddress/>
+  <CompanyPhone/>
+  <CompanyFax/>
+  <CompanyEmail/>
+</CoverPageProperties>
+</file>
+
+<file path=customXml/item2.xml><?xml version="1.0" encoding="utf-8"?>
 <b:Sources xmlns:b="http://schemas.openxmlformats.org/officeDocument/2006/bibliography" xmlns="http://schemas.openxmlformats.org/officeDocument/2006/bibliography" SelectedStyle="/APASixthEditionOfficeOnline.xsl" StyleName="APA" Version="6"/>
 </file>
 
 <file path=customXml/itemProps1.xml><?xml version="1.0" encoding="utf-8"?>
-<ds:datastoreItem xmlns:ds="http://schemas.openxmlformats.org/officeDocument/2006/customXml" ds:itemID="{71B287B2-D139-1841-A471-2009D1851B7B}">
+<ds:datastoreItem xmlns:ds="http://schemas.openxmlformats.org/officeDocument/2006/customXml" ds:itemID="{55AF091B-3C7A-41E3-B477-F2FDAA23CFDA}">
+  <ds:schemaRefs>
+    <ds:schemaRef ds:uri="http://schemas.microsoft.com/office/2006/coverPageProps"/>
+  </ds:schemaRefs>
+</ds:datastoreItem>
+</file>
+
+<file path=customXml/itemProps2.xml><?xml version="1.0" encoding="utf-8"?>
+<ds:datastoreItem xmlns:ds="http://schemas.openxmlformats.org/officeDocument/2006/customXml" ds:itemID="{5EB66B10-B2F4-4CF0-BE77-7A9AF6A7C4AD}">
   <ds:schemaRefs>
     <ds:schemaRef ds:uri="http://schemas.openxmlformats.org/officeDocument/2006/bibliography"/>
   </ds:schemaRefs>

</xml_diff>